<commit_message>
docs(planes): elimina archivos innecesarios
</commit_message>
<xml_diff>
--- a/03 DOCUMENTOS/PLANES/PGC-019.docx
+++ b/03 DOCUMENTOS/PLANES/PGC-019.docx
@@ -1,6 +1,6 @@
 
 <file path=word/document.xml><?xml version="1.0" encoding="utf-8"?>
-<w:document xmlns:wpc="http://schemas.microsoft.com/office/word/2010/wordprocessingCanvas" xmlns:cx="http://schemas.microsoft.com/office/drawing/2014/chartex" xmlns:cx1="http://schemas.microsoft.com/office/drawing/2015/9/8/chartex" xmlns:cx2="http://schemas.microsoft.com/office/drawing/2015/10/21/chartex" xmlns:cx3="http://schemas.microsoft.com/office/drawing/2016/5/9/chartex" xmlns:cx4="http://schemas.microsoft.com/office/drawing/2016/5/10/chartex" xmlns:cx5="http://schemas.microsoft.com/office/drawing/2016/5/11/chartex" xmlns:cx6="http://schemas.microsoft.com/office/drawing/2016/5/12/chartex" xmlns:cx7="http://schemas.microsoft.com/office/drawing/2016/5/13/chartex" xmlns:cx8="http://schemas.microsoft.com/office/drawing/2016/5/14/chartex" xmlns:mc="http://schemas.openxmlformats.org/markup-compatibility/2006" xmlns:aink="http://schemas.microsoft.com/office/drawing/2016/ink" xmlns:am3d="http://schemas.microsoft.com/office/drawing/2017/model3d" xmlns:o="urn:schemas-microsoft-com:office:office" xmlns:oel="http://schemas.microsoft.com/office/2019/extlst" xmlns:r="http://schemas.openxmlformats.org/officeDocument/2006/relationships" xmlns:m="http://schemas.openxmlformats.org/officeDocument/2006/math" xmlns:v="urn:schemas-microsoft-com:vml" xmlns:wp14="http://schemas.microsoft.com/office/word/2010/wordprocessingDrawing" xmlns:wp="http://schemas.openxmlformats.org/drawingml/2006/wordprocessingDrawing" xmlns:w10="urn:schemas-microsoft-com:office:word" xmlns:w="http://schemas.openxmlformats.org/wordprocessingml/2006/main" xmlns:w14="http://schemas.microsoft.com/office/word/2010/wordml" xmlns:w15="http://schemas.microsoft.com/office/word/2012/wordml" xmlns:w16cex="http://schemas.microsoft.com/office/word/2018/wordml/cex" xmlns:w16cid="http://schemas.microsoft.com/office/word/2016/wordml/cid" xmlns:w16="http://schemas.microsoft.com/office/word/2018/wordml" xmlns:w16sdtdh="http://schemas.microsoft.com/office/word/2020/wordml/sdtdatahash" xmlns:w16se="http://schemas.microsoft.com/office/word/2015/wordml/symex" xmlns:wpg="http://schemas.microsoft.com/office/word/2010/wordprocessingGroup" xmlns:wpi="http://schemas.microsoft.com/office/word/2010/wordprocessingInk" xmlns:wne="http://schemas.microsoft.com/office/word/2006/wordml" xmlns:wps="http://schemas.microsoft.com/office/word/2010/wordprocessingShape" mc:Ignorable="w14 w15 w16se w16cid w16 w16cex w16sdtdh wp14">
+<w:document xmlns:wpc="http://schemas.microsoft.com/office/word/2010/wordprocessingCanvas" xmlns:cx="http://schemas.microsoft.com/office/drawing/2014/chartex" xmlns:cx1="http://schemas.microsoft.com/office/drawing/2015/9/8/chartex" xmlns:cx2="http://schemas.microsoft.com/office/drawing/2015/10/21/chartex" xmlns:cx3="http://schemas.microsoft.com/office/drawing/2016/5/9/chartex" xmlns:cx4="http://schemas.microsoft.com/office/drawing/2016/5/10/chartex" xmlns:cx5="http://schemas.microsoft.com/office/drawing/2016/5/11/chartex" xmlns:cx6="http://schemas.microsoft.com/office/drawing/2016/5/12/chartex" xmlns:cx7="http://schemas.microsoft.com/office/drawing/2016/5/13/chartex" xmlns:cx8="http://schemas.microsoft.com/office/drawing/2016/5/14/chartex" xmlns:mc="http://schemas.openxmlformats.org/markup-compatibility/2006" xmlns:aink="http://schemas.microsoft.com/office/drawing/2016/ink" xmlns:am3d="http://schemas.microsoft.com/office/drawing/2017/model3d" xmlns:o="urn:schemas-microsoft-com:office:office" xmlns:r="http://schemas.openxmlformats.org/officeDocument/2006/relationships" xmlns:m="http://schemas.openxmlformats.org/officeDocument/2006/math" xmlns:v="urn:schemas-microsoft-com:vml" xmlns:wp14="http://schemas.microsoft.com/office/word/2010/wordprocessingDrawing" xmlns:wp="http://schemas.openxmlformats.org/drawingml/2006/wordprocessingDrawing" xmlns:w10="urn:schemas-microsoft-com:office:word" xmlns:w="http://schemas.openxmlformats.org/wordprocessingml/2006/main" xmlns:w14="http://schemas.microsoft.com/office/word/2010/wordml" xmlns:w15="http://schemas.microsoft.com/office/word/2012/wordml" xmlns:w16cex="http://schemas.microsoft.com/office/word/2018/wordml/cex" xmlns:w16cid="http://schemas.microsoft.com/office/word/2016/wordml/cid" xmlns:w16="http://schemas.microsoft.com/office/word/2018/wordml" xmlns:w16sdtdh="http://schemas.microsoft.com/office/word/2020/wordml/sdtdatahash" xmlns:w16se="http://schemas.microsoft.com/office/word/2015/wordml/symex" xmlns:wpg="http://schemas.microsoft.com/office/word/2010/wordprocessingGroup" xmlns:wpi="http://schemas.microsoft.com/office/word/2010/wordprocessingInk" xmlns:wne="http://schemas.microsoft.com/office/word/2006/wordml" xmlns:wps="http://schemas.microsoft.com/office/word/2010/wordprocessingShape" mc:Ignorable="w14 w15 w16se w16cid w16 w16cex w16sdtdh wp14">
   <w:body>
     <w:p>
       <w:pPr>
@@ -107,7 +107,7 @@
           <w:sz w:val="36"/>
           <w:szCs w:val="36"/>
         </w:rPr>
-        <w:t>Versión 1</w:t>
+        <w:t xml:space="preserve">Versión </w:t>
       </w:r>
       <w:r>
         <w:rPr>
@@ -116,7 +116,16 @@
           <w:sz w:val="36"/>
           <w:szCs w:val="36"/>
         </w:rPr>
-        <w:t>9</w:t>
+        <w:t>2</w:t>
+      </w:r>
+      <w:r>
+        <w:rPr>
+          <w:rFonts w:ascii="Arial" w:eastAsia="Arial" w:hAnsi="Arial" w:cs="Arial"/>
+          <w:b/>
+          <w:sz w:val="36"/>
+          <w:szCs w:val="36"/>
+        </w:rPr>
+        <w:t>2</w:t>
       </w:r>
       <w:r>
         <w:rPr>
@@ -7475,7 +7484,21 @@
         <w:rPr>
           <w:rFonts w:ascii="Arial" w:eastAsia="Arial" w:hAnsi="Arial" w:cs="Arial"/>
         </w:rPr>
-        <w:t xml:space="preserve">tiene los proyectos SCELS; el cual contiene las carpetas 01 PLANIFICACIÓN Y ANÁLISIS, 02 DISEÑO, 03 DESARROLLO, 4 PRUEBAS y 05 DESPLIEGUE, para el cliente Lambda Store; y el proyecto SPOSR ,para el cliente Ferreterías </w:t>
+        <w:t xml:space="preserve">tiene los proyectos SCELS; el cual contiene las carpetas 01 PLANIFICACIÓN Y ANÁLISIS, 02 DISEÑO, 03 DESARROLLO, 4 PRUEBAS y 05 DESPLIEGUE, para el cliente Lambda Store; y el proyecto </w:t>
+      </w:r>
+      <w:proofErr w:type="gramStart"/>
+      <w:r>
+        <w:rPr>
+          <w:rFonts w:ascii="Arial" w:eastAsia="Arial" w:hAnsi="Arial" w:cs="Arial"/>
+        </w:rPr>
+        <w:t>SPOSR ,para</w:t>
+      </w:r>
+      <w:proofErr w:type="gramEnd"/>
+      <w:r>
+        <w:rPr>
+          <w:rFonts w:ascii="Arial" w:eastAsia="Arial" w:hAnsi="Arial" w:cs="Arial"/>
+        </w:rPr>
+        <w:t xml:space="preserve"> el cliente Ferreterías </w:t>
       </w:r>
       <w:proofErr w:type="spellStart"/>
       <w:r>
@@ -7515,7 +7538,21 @@
         <w:rPr>
           <w:rFonts w:ascii="Arial" w:eastAsia="Arial" w:hAnsi="Arial" w:cs="Arial"/>
         </w:rPr>
-        <w:t>contiene a su vez a  la subcarpeta PLAN que contiene la totalidad de los planes que no están relacionados con solo un proyecto en particular.</w:t>
+        <w:t xml:space="preserve">contiene a su vez </w:t>
+      </w:r>
+      <w:proofErr w:type="gramStart"/>
+      <w:r>
+        <w:rPr>
+          <w:rFonts w:ascii="Arial" w:eastAsia="Arial" w:hAnsi="Arial" w:cs="Arial"/>
+        </w:rPr>
+        <w:t>a  la</w:t>
+      </w:r>
+      <w:proofErr w:type="gramEnd"/>
+      <w:r>
+        <w:rPr>
+          <w:rFonts w:ascii="Arial" w:eastAsia="Arial" w:hAnsi="Arial" w:cs="Arial"/>
+        </w:rPr>
+        <w:t xml:space="preserve"> subcarpeta PLAN que contiene la totalidad de los planes que no están relacionados con solo un proyecto en particular.</w:t>
       </w:r>
     </w:p>
     <w:p>
@@ -11800,6 +11837,3603 @@
     </w:p>
     <w:p>
       <w:pPr>
+        <w:numPr>
+          <w:ilvl w:val="2"/>
+          <w:numId w:val="4"/>
+        </w:numPr>
+        <w:pBdr>
+          <w:top w:val="nil"/>
+          <w:left w:val="nil"/>
+          <w:bottom w:val="nil"/>
+          <w:right w:val="nil"/>
+          <w:between w:val="nil"/>
+        </w:pBdr>
+        <w:spacing w:after="0"/>
+        <w:rPr>
+          <w:rFonts w:ascii="Arial" w:eastAsia="Arial" w:hAnsi="Arial" w:cs="Arial"/>
+          <w:b/>
+          <w:color w:val="000000"/>
+          <w:sz w:val="28"/>
+          <w:szCs w:val="28"/>
+        </w:rPr>
+      </w:pPr>
+      <w:r>
+        <w:rPr>
+          <w:rFonts w:ascii="Arial" w:eastAsia="Arial" w:hAnsi="Arial" w:cs="Arial"/>
+          <w:b/>
+          <w:color w:val="000000"/>
+          <w:sz w:val="28"/>
+          <w:szCs w:val="28"/>
+        </w:rPr>
+        <w:t>Proceso de Control de Cambio</w:t>
+      </w:r>
+    </w:p>
+    <w:p>
+      <w:pPr>
+        <w:pBdr>
+          <w:top w:val="nil"/>
+          <w:left w:val="nil"/>
+          <w:bottom w:val="nil"/>
+          <w:right w:val="nil"/>
+          <w:between w:val="nil"/>
+        </w:pBdr>
+        <w:spacing w:after="0"/>
+        <w:ind w:left="720"/>
+        <w:rPr>
+          <w:rFonts w:ascii="Arial" w:eastAsia="Arial" w:hAnsi="Arial" w:cs="Arial"/>
+          <w:color w:val="000000"/>
+        </w:rPr>
+      </w:pPr>
+      <w:r>
+        <w:rPr>
+          <w:rFonts w:ascii="Arial" w:eastAsia="Arial" w:hAnsi="Arial" w:cs="Arial"/>
+          <w:color w:val="000000"/>
+        </w:rPr>
+        <w:t>Con el fin de gestionar y controlar las RFC de una manera formal se sigue un proceso de control de cambios de 8 fases.</w:t>
+      </w:r>
+    </w:p>
+    <w:p>
+      <w:pPr>
+        <w:pBdr>
+          <w:top w:val="nil"/>
+          <w:left w:val="nil"/>
+          <w:bottom w:val="nil"/>
+          <w:right w:val="nil"/>
+          <w:between w:val="nil"/>
+        </w:pBdr>
+        <w:spacing w:after="0"/>
+        <w:ind w:left="720"/>
+        <w:rPr>
+          <w:rFonts w:ascii="Arial" w:eastAsia="Arial" w:hAnsi="Arial" w:cs="Arial"/>
+          <w:bCs/>
+          <w:color w:val="000000"/>
+          <w:sz w:val="28"/>
+          <w:szCs w:val="28"/>
+        </w:rPr>
+      </w:pPr>
+      <w:r>
+        <w:rPr>
+          <w:b/>
+          <w:noProof/>
+          <w:color w:val="000000"/>
+          <w:sz w:val="24"/>
+          <w:szCs w:val="24"/>
+        </w:rPr>
+        <w:drawing>
+          <wp:inline distT="0" distB="0" distL="0" distR="0" wp14:anchorId="63B3B574" wp14:editId="7363FA94">
+            <wp:extent cx="5400040" cy="3763874"/>
+            <wp:effectExtent l="0" t="0" r="0" b="8255"/>
+            <wp:docPr id="4" name="image1.png" descr="Gráfico, Gráfico de burbujas&#10;&#10;Descripción generada automáticamente"/>
+            <wp:cNvGraphicFramePr/>
+            <a:graphic xmlns:a="http://schemas.openxmlformats.org/drawingml/2006/main">
+              <a:graphicData uri="http://schemas.openxmlformats.org/drawingml/2006/picture">
+                <pic:pic xmlns:pic="http://schemas.openxmlformats.org/drawingml/2006/picture">
+                  <pic:nvPicPr>
+                    <pic:cNvPr id="0" name="image1.png" descr="Gráfico, Gráfico de burbujas&#10;&#10;Descripción generada automáticamente"/>
+                    <pic:cNvPicPr preferRelativeResize="0"/>
+                  </pic:nvPicPr>
+                  <pic:blipFill>
+                    <a:blip r:embed="rId8"/>
+                    <a:srcRect/>
+                    <a:stretch>
+                      <a:fillRect/>
+                    </a:stretch>
+                  </pic:blipFill>
+                  <pic:spPr>
+                    <a:xfrm>
+                      <a:off x="0" y="0"/>
+                      <a:ext cx="5400040" cy="3763874"/>
+                    </a:xfrm>
+                    <a:prstGeom prst="rect">
+                      <a:avLst/>
+                    </a:prstGeom>
+                    <a:ln/>
+                  </pic:spPr>
+                </pic:pic>
+              </a:graphicData>
+            </a:graphic>
+          </wp:inline>
+        </w:drawing>
+      </w:r>
+    </w:p>
+    <w:p>
+      <w:pPr>
+        <w:numPr>
+          <w:ilvl w:val="2"/>
+          <w:numId w:val="4"/>
+        </w:numPr>
+        <w:pBdr>
+          <w:top w:val="nil"/>
+          <w:left w:val="nil"/>
+          <w:bottom w:val="nil"/>
+          <w:right w:val="nil"/>
+          <w:between w:val="nil"/>
+        </w:pBdr>
+        <w:spacing w:after="0"/>
+        <w:rPr>
+          <w:rFonts w:ascii="Arial" w:eastAsia="Arial" w:hAnsi="Arial" w:cs="Arial"/>
+          <w:b/>
+          <w:color w:val="000000"/>
+          <w:sz w:val="28"/>
+          <w:szCs w:val="28"/>
+        </w:rPr>
+      </w:pPr>
+      <w:r>
+        <w:rPr>
+          <w:rFonts w:ascii="Arial" w:eastAsia="Arial" w:hAnsi="Arial" w:cs="Arial"/>
+          <w:b/>
+          <w:color w:val="000000"/>
+          <w:sz w:val="28"/>
+          <w:szCs w:val="28"/>
+        </w:rPr>
+        <w:t>Estados de la Petición de Cambio</w:t>
+      </w:r>
+    </w:p>
+    <w:tbl>
+      <w:tblPr>
+        <w:tblStyle w:val="a6"/>
+        <w:tblW w:w="8629" w:type="dxa"/>
+        <w:tblInd w:w="720" w:type="dxa"/>
+        <w:tblBorders>
+          <w:top w:val="single" w:sz="4" w:space="0" w:color="000000"/>
+          <w:left w:val="single" w:sz="4" w:space="0" w:color="000000"/>
+          <w:bottom w:val="single" w:sz="4" w:space="0" w:color="000000"/>
+          <w:right w:val="single" w:sz="4" w:space="0" w:color="000000"/>
+          <w:insideH w:val="single" w:sz="4" w:space="0" w:color="000000"/>
+          <w:insideV w:val="single" w:sz="4" w:space="0" w:color="000000"/>
+        </w:tblBorders>
+        <w:tblLayout w:type="fixed"/>
+        <w:tblLook w:val="0400" w:firstRow="0" w:lastRow="0" w:firstColumn="0" w:lastColumn="0" w:noHBand="0" w:noVBand="1"/>
+      </w:tblPr>
+      <w:tblGrid>
+        <w:gridCol w:w="693"/>
+        <w:gridCol w:w="1920"/>
+        <w:gridCol w:w="3465"/>
+        <w:gridCol w:w="825"/>
+        <w:gridCol w:w="1726"/>
+      </w:tblGrid>
+      <w:tr>
+        <w:tc>
+          <w:tcPr>
+            <w:tcW w:w="693" w:type="dxa"/>
+          </w:tcPr>
+          <w:p>
+            <w:pPr>
+              <w:pBdr>
+                <w:top w:val="nil"/>
+                <w:left w:val="nil"/>
+                <w:bottom w:val="nil"/>
+                <w:right w:val="nil"/>
+                <w:between w:val="nil"/>
+              </w:pBdr>
+              <w:rPr>
+                <w:b/>
+                <w:color w:val="000000"/>
+                <w:sz w:val="24"/>
+                <w:szCs w:val="24"/>
+              </w:rPr>
+            </w:pPr>
+            <w:r>
+              <w:rPr>
+                <w:b/>
+                <w:color w:val="000000"/>
+                <w:sz w:val="24"/>
+                <w:szCs w:val="24"/>
+              </w:rPr>
+              <w:t>#</w:t>
+            </w:r>
+          </w:p>
+        </w:tc>
+        <w:tc>
+          <w:tcPr>
+            <w:tcW w:w="1920" w:type="dxa"/>
+          </w:tcPr>
+          <w:p>
+            <w:pPr>
+              <w:pBdr>
+                <w:top w:val="nil"/>
+                <w:left w:val="nil"/>
+                <w:bottom w:val="nil"/>
+                <w:right w:val="nil"/>
+                <w:between w:val="nil"/>
+              </w:pBdr>
+              <w:rPr>
+                <w:b/>
+                <w:color w:val="000000"/>
+                <w:sz w:val="24"/>
+                <w:szCs w:val="24"/>
+              </w:rPr>
+            </w:pPr>
+            <w:r>
+              <w:rPr>
+                <w:b/>
+                <w:color w:val="000000"/>
+                <w:sz w:val="24"/>
+                <w:szCs w:val="24"/>
+              </w:rPr>
+              <w:t>Estado</w:t>
+            </w:r>
+          </w:p>
+        </w:tc>
+        <w:tc>
+          <w:tcPr>
+            <w:tcW w:w="3465" w:type="dxa"/>
+          </w:tcPr>
+          <w:p>
+            <w:pPr>
+              <w:pBdr>
+                <w:top w:val="nil"/>
+                <w:left w:val="nil"/>
+                <w:bottom w:val="nil"/>
+                <w:right w:val="nil"/>
+                <w:between w:val="nil"/>
+              </w:pBdr>
+              <w:rPr>
+                <w:b/>
+                <w:color w:val="000000"/>
+                <w:sz w:val="24"/>
+                <w:szCs w:val="24"/>
+              </w:rPr>
+            </w:pPr>
+            <w:r>
+              <w:rPr>
+                <w:b/>
+                <w:color w:val="000000"/>
+                <w:sz w:val="24"/>
+                <w:szCs w:val="24"/>
+              </w:rPr>
+              <w:t>Descripción</w:t>
+            </w:r>
+          </w:p>
+        </w:tc>
+        <w:tc>
+          <w:tcPr>
+            <w:tcW w:w="825" w:type="dxa"/>
+          </w:tcPr>
+          <w:p>
+            <w:pPr>
+              <w:pBdr>
+                <w:top w:val="nil"/>
+                <w:left w:val="nil"/>
+                <w:bottom w:val="nil"/>
+                <w:right w:val="nil"/>
+                <w:between w:val="nil"/>
+              </w:pBdr>
+              <w:rPr>
+                <w:b/>
+                <w:color w:val="000000"/>
+                <w:sz w:val="24"/>
+                <w:szCs w:val="24"/>
+              </w:rPr>
+            </w:pPr>
+            <w:r>
+              <w:rPr>
+                <w:b/>
+                <w:color w:val="000000"/>
+                <w:sz w:val="24"/>
+                <w:szCs w:val="24"/>
+              </w:rPr>
+              <w:t>Fase</w:t>
+            </w:r>
+          </w:p>
+        </w:tc>
+        <w:tc>
+          <w:tcPr>
+            <w:tcW w:w="1726" w:type="dxa"/>
+          </w:tcPr>
+          <w:p>
+            <w:pPr>
+              <w:pBdr>
+                <w:top w:val="nil"/>
+                <w:left w:val="nil"/>
+                <w:bottom w:val="nil"/>
+                <w:right w:val="nil"/>
+                <w:between w:val="nil"/>
+              </w:pBdr>
+              <w:rPr>
+                <w:b/>
+                <w:color w:val="000000"/>
+                <w:sz w:val="24"/>
+                <w:szCs w:val="24"/>
+              </w:rPr>
+            </w:pPr>
+            <w:r>
+              <w:rPr>
+                <w:b/>
+                <w:color w:val="000000"/>
+                <w:sz w:val="24"/>
+                <w:szCs w:val="24"/>
+              </w:rPr>
+              <w:t>Alumno</w:t>
+            </w:r>
+          </w:p>
+        </w:tc>
+      </w:tr>
+      <w:tr>
+        <w:tc>
+          <w:tcPr>
+            <w:tcW w:w="693" w:type="dxa"/>
+          </w:tcPr>
+          <w:p>
+            <w:pPr>
+              <w:pBdr>
+                <w:top w:val="nil"/>
+                <w:left w:val="nil"/>
+                <w:bottom w:val="nil"/>
+                <w:right w:val="nil"/>
+                <w:between w:val="nil"/>
+              </w:pBdr>
+              <w:rPr>
+                <w:b/>
+                <w:color w:val="000000"/>
+                <w:sz w:val="24"/>
+                <w:szCs w:val="24"/>
+              </w:rPr>
+            </w:pPr>
+            <w:r>
+              <w:rPr>
+                <w:b/>
+                <w:sz w:val="24"/>
+                <w:szCs w:val="24"/>
+              </w:rPr>
+              <w:t>E1</w:t>
+            </w:r>
+          </w:p>
+        </w:tc>
+        <w:tc>
+          <w:tcPr>
+            <w:tcW w:w="1920" w:type="dxa"/>
+          </w:tcPr>
+          <w:p>
+            <w:pPr>
+              <w:pBdr>
+                <w:top w:val="nil"/>
+                <w:left w:val="nil"/>
+                <w:bottom w:val="nil"/>
+                <w:right w:val="nil"/>
+                <w:between w:val="nil"/>
+              </w:pBdr>
+              <w:rPr>
+                <w:b/>
+                <w:color w:val="000000"/>
+                <w:sz w:val="24"/>
+                <w:szCs w:val="24"/>
+              </w:rPr>
+            </w:pPr>
+            <w:r>
+              <w:rPr>
+                <w:b/>
+                <w:sz w:val="24"/>
+                <w:szCs w:val="24"/>
+              </w:rPr>
+              <w:t>Creado</w:t>
+            </w:r>
+          </w:p>
+        </w:tc>
+        <w:tc>
+          <w:tcPr>
+            <w:tcW w:w="3465" w:type="dxa"/>
+          </w:tcPr>
+          <w:p>
+            <w:pPr>
+              <w:pBdr>
+                <w:top w:val="nil"/>
+                <w:left w:val="nil"/>
+                <w:bottom w:val="nil"/>
+                <w:right w:val="nil"/>
+                <w:between w:val="nil"/>
+              </w:pBdr>
+              <w:rPr>
+                <w:color w:val="000000"/>
+                <w:sz w:val="24"/>
+                <w:szCs w:val="24"/>
+              </w:rPr>
+            </w:pPr>
+          </w:p>
+        </w:tc>
+        <w:tc>
+          <w:tcPr>
+            <w:tcW w:w="825" w:type="dxa"/>
+          </w:tcPr>
+          <w:p>
+            <w:pPr>
+              <w:pBdr>
+                <w:top w:val="nil"/>
+                <w:left w:val="nil"/>
+                <w:bottom w:val="nil"/>
+                <w:right w:val="nil"/>
+                <w:between w:val="nil"/>
+              </w:pBdr>
+              <w:rPr>
+                <w:b/>
+                <w:color w:val="000000"/>
+                <w:sz w:val="24"/>
+                <w:szCs w:val="24"/>
+              </w:rPr>
+            </w:pPr>
+            <w:r>
+              <w:rPr>
+                <w:b/>
+                <w:sz w:val="24"/>
+                <w:szCs w:val="24"/>
+              </w:rPr>
+              <w:t>0</w:t>
+            </w:r>
+          </w:p>
+        </w:tc>
+        <w:tc>
+          <w:tcPr>
+            <w:tcW w:w="1726" w:type="dxa"/>
+          </w:tcPr>
+          <w:p>
+            <w:pPr>
+              <w:pBdr>
+                <w:top w:val="nil"/>
+                <w:left w:val="nil"/>
+                <w:bottom w:val="nil"/>
+                <w:right w:val="nil"/>
+                <w:between w:val="nil"/>
+              </w:pBdr>
+              <w:rPr>
+                <w:b/>
+                <w:color w:val="000000"/>
+                <w:sz w:val="24"/>
+                <w:szCs w:val="24"/>
+              </w:rPr>
+            </w:pPr>
+            <w:proofErr w:type="spellStart"/>
+            <w:r>
+              <w:rPr>
+                <w:b/>
+                <w:sz w:val="24"/>
+                <w:szCs w:val="24"/>
+              </w:rPr>
+              <w:t>Duany</w:t>
+            </w:r>
+            <w:proofErr w:type="spellEnd"/>
+            <w:r>
+              <w:rPr>
+                <w:b/>
+                <w:sz w:val="24"/>
+                <w:szCs w:val="24"/>
+              </w:rPr>
+              <w:t xml:space="preserve"> Lirio</w:t>
+            </w:r>
+          </w:p>
+        </w:tc>
+      </w:tr>
+      <w:tr>
+        <w:tc>
+          <w:tcPr>
+            <w:tcW w:w="693" w:type="dxa"/>
+          </w:tcPr>
+          <w:p>
+            <w:pPr>
+              <w:pBdr>
+                <w:top w:val="nil"/>
+                <w:left w:val="nil"/>
+                <w:bottom w:val="nil"/>
+                <w:right w:val="nil"/>
+                <w:between w:val="nil"/>
+              </w:pBdr>
+              <w:rPr>
+                <w:b/>
+                <w:color w:val="000000"/>
+                <w:sz w:val="24"/>
+                <w:szCs w:val="24"/>
+              </w:rPr>
+            </w:pPr>
+            <w:r>
+              <w:rPr>
+                <w:b/>
+                <w:sz w:val="24"/>
+                <w:szCs w:val="24"/>
+              </w:rPr>
+              <w:t>E2</w:t>
+            </w:r>
+          </w:p>
+        </w:tc>
+        <w:tc>
+          <w:tcPr>
+            <w:tcW w:w="1920" w:type="dxa"/>
+          </w:tcPr>
+          <w:p>
+            <w:pPr>
+              <w:pBdr>
+                <w:top w:val="nil"/>
+                <w:left w:val="nil"/>
+                <w:bottom w:val="nil"/>
+                <w:right w:val="nil"/>
+                <w:between w:val="nil"/>
+              </w:pBdr>
+              <w:rPr>
+                <w:b/>
+                <w:color w:val="000000"/>
+                <w:sz w:val="24"/>
+                <w:szCs w:val="24"/>
+              </w:rPr>
+            </w:pPr>
+            <w:r>
+              <w:rPr>
+                <w:b/>
+                <w:sz w:val="24"/>
+                <w:szCs w:val="24"/>
+              </w:rPr>
+              <w:t>En recepción</w:t>
+            </w:r>
+          </w:p>
+        </w:tc>
+        <w:tc>
+          <w:tcPr>
+            <w:tcW w:w="3465" w:type="dxa"/>
+          </w:tcPr>
+          <w:p>
+            <w:pPr>
+              <w:pBdr>
+                <w:top w:val="nil"/>
+                <w:left w:val="nil"/>
+                <w:bottom w:val="nil"/>
+                <w:right w:val="nil"/>
+                <w:between w:val="nil"/>
+              </w:pBdr>
+              <w:rPr>
+                <w:color w:val="000000"/>
+                <w:sz w:val="24"/>
+                <w:szCs w:val="24"/>
+              </w:rPr>
+            </w:pPr>
+          </w:p>
+        </w:tc>
+        <w:tc>
+          <w:tcPr>
+            <w:tcW w:w="825" w:type="dxa"/>
+          </w:tcPr>
+          <w:p>
+            <w:pPr>
+              <w:pBdr>
+                <w:top w:val="nil"/>
+                <w:left w:val="nil"/>
+                <w:bottom w:val="nil"/>
+                <w:right w:val="nil"/>
+                <w:between w:val="nil"/>
+              </w:pBdr>
+              <w:rPr>
+                <w:b/>
+                <w:color w:val="000000"/>
+                <w:sz w:val="24"/>
+                <w:szCs w:val="24"/>
+              </w:rPr>
+            </w:pPr>
+            <w:r>
+              <w:rPr>
+                <w:b/>
+                <w:sz w:val="24"/>
+                <w:szCs w:val="24"/>
+              </w:rPr>
+              <w:t>1</w:t>
+            </w:r>
+          </w:p>
+        </w:tc>
+        <w:tc>
+          <w:tcPr>
+            <w:tcW w:w="1726" w:type="dxa"/>
+          </w:tcPr>
+          <w:p>
+            <w:pPr>
+              <w:rPr>
+                <w:b/>
+                <w:color w:val="000000"/>
+                <w:sz w:val="24"/>
+                <w:szCs w:val="24"/>
+              </w:rPr>
+            </w:pPr>
+            <w:proofErr w:type="spellStart"/>
+            <w:r>
+              <w:rPr>
+                <w:b/>
+                <w:sz w:val="24"/>
+                <w:szCs w:val="24"/>
+              </w:rPr>
+              <w:t>Duany</w:t>
+            </w:r>
+            <w:proofErr w:type="spellEnd"/>
+            <w:r>
+              <w:rPr>
+                <w:b/>
+                <w:sz w:val="24"/>
+                <w:szCs w:val="24"/>
+              </w:rPr>
+              <w:t xml:space="preserve"> Lirio</w:t>
+            </w:r>
+          </w:p>
+        </w:tc>
+      </w:tr>
+      <w:tr>
+        <w:tc>
+          <w:tcPr>
+            <w:tcW w:w="693" w:type="dxa"/>
+          </w:tcPr>
+          <w:p>
+            <w:pPr>
+              <w:pBdr>
+                <w:top w:val="nil"/>
+                <w:left w:val="nil"/>
+                <w:bottom w:val="nil"/>
+                <w:right w:val="nil"/>
+                <w:between w:val="nil"/>
+              </w:pBdr>
+              <w:rPr>
+                <w:b/>
+                <w:sz w:val="24"/>
+                <w:szCs w:val="24"/>
+              </w:rPr>
+            </w:pPr>
+            <w:r>
+              <w:rPr>
+                <w:b/>
+                <w:sz w:val="24"/>
+                <w:szCs w:val="24"/>
+              </w:rPr>
+              <w:t>E3</w:t>
+            </w:r>
+          </w:p>
+        </w:tc>
+        <w:tc>
+          <w:tcPr>
+            <w:tcW w:w="1920" w:type="dxa"/>
+          </w:tcPr>
+          <w:p>
+            <w:pPr>
+              <w:pBdr>
+                <w:top w:val="nil"/>
+                <w:left w:val="nil"/>
+                <w:bottom w:val="nil"/>
+                <w:right w:val="nil"/>
+                <w:between w:val="nil"/>
+              </w:pBdr>
+              <w:rPr>
+                <w:b/>
+                <w:sz w:val="24"/>
+                <w:szCs w:val="24"/>
+              </w:rPr>
+            </w:pPr>
+            <w:r>
+              <w:rPr>
+                <w:b/>
+                <w:sz w:val="24"/>
+                <w:szCs w:val="24"/>
+              </w:rPr>
+              <w:t>Recibido</w:t>
+            </w:r>
+          </w:p>
+        </w:tc>
+        <w:tc>
+          <w:tcPr>
+            <w:tcW w:w="3465" w:type="dxa"/>
+          </w:tcPr>
+          <w:p>
+            <w:pPr>
+              <w:pBdr>
+                <w:top w:val="nil"/>
+                <w:left w:val="nil"/>
+                <w:bottom w:val="nil"/>
+                <w:right w:val="nil"/>
+                <w:between w:val="nil"/>
+              </w:pBdr>
+              <w:rPr>
+                <w:sz w:val="24"/>
+                <w:szCs w:val="24"/>
+              </w:rPr>
+            </w:pPr>
+          </w:p>
+        </w:tc>
+        <w:tc>
+          <w:tcPr>
+            <w:tcW w:w="825" w:type="dxa"/>
+          </w:tcPr>
+          <w:p>
+            <w:pPr>
+              <w:pBdr>
+                <w:top w:val="nil"/>
+                <w:left w:val="nil"/>
+                <w:bottom w:val="nil"/>
+                <w:right w:val="nil"/>
+                <w:between w:val="nil"/>
+              </w:pBdr>
+              <w:rPr>
+                <w:b/>
+                <w:sz w:val="24"/>
+                <w:szCs w:val="24"/>
+              </w:rPr>
+            </w:pPr>
+            <w:r>
+              <w:rPr>
+                <w:b/>
+                <w:sz w:val="24"/>
+                <w:szCs w:val="24"/>
+              </w:rPr>
+              <w:t>1</w:t>
+            </w:r>
+          </w:p>
+        </w:tc>
+        <w:tc>
+          <w:tcPr>
+            <w:tcW w:w="1726" w:type="dxa"/>
+          </w:tcPr>
+          <w:p>
+            <w:pPr>
+              <w:rPr>
+                <w:b/>
+                <w:sz w:val="24"/>
+                <w:szCs w:val="24"/>
+              </w:rPr>
+            </w:pPr>
+            <w:proofErr w:type="spellStart"/>
+            <w:r>
+              <w:rPr>
+                <w:b/>
+                <w:sz w:val="24"/>
+                <w:szCs w:val="24"/>
+              </w:rPr>
+              <w:t>Duany</w:t>
+            </w:r>
+            <w:proofErr w:type="spellEnd"/>
+            <w:r>
+              <w:rPr>
+                <w:b/>
+                <w:sz w:val="24"/>
+                <w:szCs w:val="24"/>
+              </w:rPr>
+              <w:t xml:space="preserve"> Lirio</w:t>
+            </w:r>
+          </w:p>
+        </w:tc>
+      </w:tr>
+      <w:tr>
+        <w:tc>
+          <w:tcPr>
+            <w:tcW w:w="693" w:type="dxa"/>
+          </w:tcPr>
+          <w:p>
+            <w:pPr>
+              <w:pBdr>
+                <w:top w:val="nil"/>
+                <w:left w:val="nil"/>
+                <w:bottom w:val="nil"/>
+                <w:right w:val="nil"/>
+                <w:between w:val="nil"/>
+              </w:pBdr>
+              <w:rPr>
+                <w:b/>
+                <w:color w:val="000000"/>
+                <w:sz w:val="24"/>
+                <w:szCs w:val="24"/>
+              </w:rPr>
+            </w:pPr>
+            <w:r>
+              <w:rPr>
+                <w:b/>
+                <w:sz w:val="24"/>
+                <w:szCs w:val="24"/>
+              </w:rPr>
+              <w:t>E4</w:t>
+            </w:r>
+          </w:p>
+        </w:tc>
+        <w:tc>
+          <w:tcPr>
+            <w:tcW w:w="1920" w:type="dxa"/>
+          </w:tcPr>
+          <w:p>
+            <w:pPr>
+              <w:pBdr>
+                <w:top w:val="nil"/>
+                <w:left w:val="nil"/>
+                <w:bottom w:val="nil"/>
+                <w:right w:val="nil"/>
+                <w:between w:val="nil"/>
+              </w:pBdr>
+              <w:rPr>
+                <w:b/>
+                <w:sz w:val="24"/>
+                <w:szCs w:val="24"/>
+              </w:rPr>
+            </w:pPr>
+            <w:r>
+              <w:rPr>
+                <w:b/>
+                <w:sz w:val="24"/>
+                <w:szCs w:val="24"/>
+              </w:rPr>
+              <w:t>En análisis</w:t>
+            </w:r>
+          </w:p>
+        </w:tc>
+        <w:tc>
+          <w:tcPr>
+            <w:tcW w:w="3465" w:type="dxa"/>
+          </w:tcPr>
+          <w:p>
+            <w:pPr>
+              <w:pBdr>
+                <w:top w:val="nil"/>
+                <w:left w:val="nil"/>
+                <w:bottom w:val="nil"/>
+                <w:right w:val="nil"/>
+                <w:between w:val="nil"/>
+              </w:pBdr>
+              <w:rPr>
+                <w:color w:val="000000"/>
+                <w:sz w:val="24"/>
+                <w:szCs w:val="24"/>
+              </w:rPr>
+            </w:pPr>
+          </w:p>
+        </w:tc>
+        <w:tc>
+          <w:tcPr>
+            <w:tcW w:w="825" w:type="dxa"/>
+          </w:tcPr>
+          <w:p>
+            <w:pPr>
+              <w:pBdr>
+                <w:top w:val="nil"/>
+                <w:left w:val="nil"/>
+                <w:bottom w:val="nil"/>
+                <w:right w:val="nil"/>
+                <w:between w:val="nil"/>
+              </w:pBdr>
+              <w:rPr>
+                <w:b/>
+                <w:sz w:val="24"/>
+                <w:szCs w:val="24"/>
+              </w:rPr>
+            </w:pPr>
+            <w:r>
+              <w:rPr>
+                <w:b/>
+                <w:sz w:val="24"/>
+                <w:szCs w:val="24"/>
+              </w:rPr>
+              <w:t>1</w:t>
+            </w:r>
+          </w:p>
+        </w:tc>
+        <w:tc>
+          <w:tcPr>
+            <w:tcW w:w="1726" w:type="dxa"/>
+          </w:tcPr>
+          <w:p>
+            <w:pPr>
+              <w:rPr>
+                <w:b/>
+                <w:sz w:val="24"/>
+                <w:szCs w:val="24"/>
+              </w:rPr>
+            </w:pPr>
+            <w:proofErr w:type="spellStart"/>
+            <w:r>
+              <w:rPr>
+                <w:b/>
+                <w:sz w:val="24"/>
+                <w:szCs w:val="24"/>
+              </w:rPr>
+              <w:t>Duany</w:t>
+            </w:r>
+            <w:proofErr w:type="spellEnd"/>
+            <w:r>
+              <w:rPr>
+                <w:b/>
+                <w:sz w:val="24"/>
+                <w:szCs w:val="24"/>
+              </w:rPr>
+              <w:t xml:space="preserve"> Lirio</w:t>
+            </w:r>
+          </w:p>
+        </w:tc>
+      </w:tr>
+      <w:tr>
+        <w:tc>
+          <w:tcPr>
+            <w:tcW w:w="693" w:type="dxa"/>
+          </w:tcPr>
+          <w:p>
+            <w:pPr>
+              <w:pBdr>
+                <w:top w:val="nil"/>
+                <w:left w:val="nil"/>
+                <w:bottom w:val="nil"/>
+                <w:right w:val="nil"/>
+                <w:between w:val="nil"/>
+              </w:pBdr>
+              <w:rPr>
+                <w:b/>
+                <w:color w:val="000000"/>
+                <w:sz w:val="24"/>
+                <w:szCs w:val="24"/>
+              </w:rPr>
+            </w:pPr>
+            <w:r>
+              <w:rPr>
+                <w:b/>
+                <w:sz w:val="24"/>
+                <w:szCs w:val="24"/>
+              </w:rPr>
+              <w:t>E5</w:t>
+            </w:r>
+          </w:p>
+        </w:tc>
+        <w:tc>
+          <w:tcPr>
+            <w:tcW w:w="1920" w:type="dxa"/>
+          </w:tcPr>
+          <w:p>
+            <w:pPr>
+              <w:pBdr>
+                <w:top w:val="nil"/>
+                <w:left w:val="nil"/>
+                <w:bottom w:val="nil"/>
+                <w:right w:val="nil"/>
+                <w:between w:val="nil"/>
+              </w:pBdr>
+              <w:rPr>
+                <w:b/>
+                <w:sz w:val="24"/>
+                <w:szCs w:val="24"/>
+              </w:rPr>
+            </w:pPr>
+            <w:r>
+              <w:rPr>
+                <w:b/>
+                <w:sz w:val="24"/>
+                <w:szCs w:val="24"/>
+              </w:rPr>
+              <w:t>Rechazado</w:t>
+            </w:r>
+          </w:p>
+        </w:tc>
+        <w:tc>
+          <w:tcPr>
+            <w:tcW w:w="3465" w:type="dxa"/>
+          </w:tcPr>
+          <w:p>
+            <w:pPr>
+              <w:pBdr>
+                <w:top w:val="nil"/>
+                <w:left w:val="nil"/>
+                <w:bottom w:val="nil"/>
+                <w:right w:val="nil"/>
+                <w:between w:val="nil"/>
+              </w:pBdr>
+              <w:rPr>
+                <w:color w:val="000000"/>
+                <w:sz w:val="24"/>
+                <w:szCs w:val="24"/>
+              </w:rPr>
+            </w:pPr>
+          </w:p>
+        </w:tc>
+        <w:tc>
+          <w:tcPr>
+            <w:tcW w:w="825" w:type="dxa"/>
+          </w:tcPr>
+          <w:p>
+            <w:pPr>
+              <w:pBdr>
+                <w:top w:val="nil"/>
+                <w:left w:val="nil"/>
+                <w:bottom w:val="nil"/>
+                <w:right w:val="nil"/>
+                <w:between w:val="nil"/>
+              </w:pBdr>
+              <w:rPr>
+                <w:b/>
+                <w:sz w:val="24"/>
+                <w:szCs w:val="24"/>
+              </w:rPr>
+            </w:pPr>
+            <w:r>
+              <w:rPr>
+                <w:b/>
+                <w:sz w:val="24"/>
+                <w:szCs w:val="24"/>
+              </w:rPr>
+              <w:t>1</w:t>
+            </w:r>
+          </w:p>
+        </w:tc>
+        <w:tc>
+          <w:tcPr>
+            <w:tcW w:w="1726" w:type="dxa"/>
+          </w:tcPr>
+          <w:p>
+            <w:pPr>
+              <w:rPr>
+                <w:b/>
+                <w:color w:val="000000"/>
+                <w:sz w:val="24"/>
+                <w:szCs w:val="24"/>
+              </w:rPr>
+            </w:pPr>
+            <w:proofErr w:type="spellStart"/>
+            <w:r>
+              <w:rPr>
+                <w:b/>
+                <w:sz w:val="24"/>
+                <w:szCs w:val="24"/>
+              </w:rPr>
+              <w:t>Jhonny</w:t>
+            </w:r>
+            <w:proofErr w:type="spellEnd"/>
+            <w:r>
+              <w:rPr>
+                <w:b/>
+                <w:sz w:val="24"/>
+                <w:szCs w:val="24"/>
+              </w:rPr>
+              <w:t xml:space="preserve"> Bendezú</w:t>
+            </w:r>
+          </w:p>
+        </w:tc>
+      </w:tr>
+      <w:tr>
+        <w:tc>
+          <w:tcPr>
+            <w:tcW w:w="693" w:type="dxa"/>
+          </w:tcPr>
+          <w:p>
+            <w:pPr>
+              <w:pBdr>
+                <w:top w:val="nil"/>
+                <w:left w:val="nil"/>
+                <w:bottom w:val="nil"/>
+                <w:right w:val="nil"/>
+                <w:between w:val="nil"/>
+              </w:pBdr>
+              <w:rPr>
+                <w:b/>
+                <w:color w:val="000000"/>
+                <w:sz w:val="24"/>
+                <w:szCs w:val="24"/>
+              </w:rPr>
+            </w:pPr>
+            <w:r>
+              <w:rPr>
+                <w:b/>
+                <w:sz w:val="24"/>
+                <w:szCs w:val="24"/>
+              </w:rPr>
+              <w:t>E6</w:t>
+            </w:r>
+          </w:p>
+        </w:tc>
+        <w:tc>
+          <w:tcPr>
+            <w:tcW w:w="1920" w:type="dxa"/>
+          </w:tcPr>
+          <w:p>
+            <w:pPr>
+              <w:pBdr>
+                <w:top w:val="nil"/>
+                <w:left w:val="nil"/>
+                <w:bottom w:val="nil"/>
+                <w:right w:val="nil"/>
+                <w:between w:val="nil"/>
+              </w:pBdr>
+              <w:rPr>
+                <w:b/>
+                <w:sz w:val="24"/>
+                <w:szCs w:val="24"/>
+              </w:rPr>
+            </w:pPr>
+            <w:r>
+              <w:rPr>
+                <w:b/>
+                <w:sz w:val="24"/>
+                <w:szCs w:val="24"/>
+              </w:rPr>
+              <w:t>Observado</w:t>
+            </w:r>
+          </w:p>
+        </w:tc>
+        <w:tc>
+          <w:tcPr>
+            <w:tcW w:w="3465" w:type="dxa"/>
+          </w:tcPr>
+          <w:p>
+            <w:pPr>
+              <w:pBdr>
+                <w:top w:val="nil"/>
+                <w:left w:val="nil"/>
+                <w:bottom w:val="nil"/>
+                <w:right w:val="nil"/>
+                <w:between w:val="nil"/>
+              </w:pBdr>
+              <w:rPr>
+                <w:color w:val="000000"/>
+                <w:sz w:val="24"/>
+                <w:szCs w:val="24"/>
+              </w:rPr>
+            </w:pPr>
+          </w:p>
+        </w:tc>
+        <w:tc>
+          <w:tcPr>
+            <w:tcW w:w="825" w:type="dxa"/>
+          </w:tcPr>
+          <w:p>
+            <w:pPr>
+              <w:pBdr>
+                <w:top w:val="nil"/>
+                <w:left w:val="nil"/>
+                <w:bottom w:val="nil"/>
+                <w:right w:val="nil"/>
+                <w:between w:val="nil"/>
+              </w:pBdr>
+              <w:rPr>
+                <w:b/>
+                <w:sz w:val="24"/>
+                <w:szCs w:val="24"/>
+              </w:rPr>
+            </w:pPr>
+            <w:r>
+              <w:rPr>
+                <w:b/>
+                <w:sz w:val="24"/>
+                <w:szCs w:val="24"/>
+              </w:rPr>
+              <w:t>1</w:t>
+            </w:r>
+          </w:p>
+        </w:tc>
+        <w:tc>
+          <w:tcPr>
+            <w:tcW w:w="1726" w:type="dxa"/>
+          </w:tcPr>
+          <w:p>
+            <w:pPr>
+              <w:rPr>
+                <w:b/>
+                <w:color w:val="000000"/>
+                <w:sz w:val="24"/>
+                <w:szCs w:val="24"/>
+              </w:rPr>
+            </w:pPr>
+            <w:proofErr w:type="spellStart"/>
+            <w:r>
+              <w:rPr>
+                <w:b/>
+                <w:sz w:val="24"/>
+                <w:szCs w:val="24"/>
+              </w:rPr>
+              <w:t>Jhonny</w:t>
+            </w:r>
+            <w:proofErr w:type="spellEnd"/>
+            <w:r>
+              <w:rPr>
+                <w:b/>
+                <w:sz w:val="24"/>
+                <w:szCs w:val="24"/>
+              </w:rPr>
+              <w:t xml:space="preserve"> Bendezú</w:t>
+            </w:r>
+          </w:p>
+        </w:tc>
+      </w:tr>
+      <w:tr>
+        <w:tc>
+          <w:tcPr>
+            <w:tcW w:w="693" w:type="dxa"/>
+          </w:tcPr>
+          <w:p>
+            <w:pPr>
+              <w:pBdr>
+                <w:top w:val="nil"/>
+                <w:left w:val="nil"/>
+                <w:bottom w:val="nil"/>
+                <w:right w:val="nil"/>
+                <w:between w:val="nil"/>
+              </w:pBdr>
+              <w:rPr>
+                <w:b/>
+                <w:color w:val="000000"/>
+                <w:sz w:val="24"/>
+                <w:szCs w:val="24"/>
+              </w:rPr>
+            </w:pPr>
+            <w:r>
+              <w:rPr>
+                <w:b/>
+                <w:sz w:val="24"/>
+                <w:szCs w:val="24"/>
+              </w:rPr>
+              <w:t>E7</w:t>
+            </w:r>
+          </w:p>
+        </w:tc>
+        <w:tc>
+          <w:tcPr>
+            <w:tcW w:w="1920" w:type="dxa"/>
+          </w:tcPr>
+          <w:p>
+            <w:pPr>
+              <w:pBdr>
+                <w:top w:val="nil"/>
+                <w:left w:val="nil"/>
+                <w:bottom w:val="nil"/>
+                <w:right w:val="nil"/>
+                <w:between w:val="nil"/>
+              </w:pBdr>
+              <w:rPr>
+                <w:b/>
+                <w:sz w:val="24"/>
+                <w:szCs w:val="24"/>
+              </w:rPr>
+            </w:pPr>
+            <w:r>
+              <w:rPr>
+                <w:b/>
+                <w:sz w:val="24"/>
+                <w:szCs w:val="24"/>
+              </w:rPr>
+              <w:t>Aceptado</w:t>
+            </w:r>
+          </w:p>
+        </w:tc>
+        <w:tc>
+          <w:tcPr>
+            <w:tcW w:w="3465" w:type="dxa"/>
+          </w:tcPr>
+          <w:p>
+            <w:pPr>
+              <w:rPr>
+                <w:color w:val="000000"/>
+                <w:sz w:val="24"/>
+                <w:szCs w:val="24"/>
+              </w:rPr>
+            </w:pPr>
+          </w:p>
+        </w:tc>
+        <w:tc>
+          <w:tcPr>
+            <w:tcW w:w="825" w:type="dxa"/>
+          </w:tcPr>
+          <w:p>
+            <w:pPr>
+              <w:pBdr>
+                <w:top w:val="nil"/>
+                <w:left w:val="nil"/>
+                <w:bottom w:val="nil"/>
+                <w:right w:val="nil"/>
+                <w:between w:val="nil"/>
+              </w:pBdr>
+              <w:rPr>
+                <w:b/>
+                <w:sz w:val="24"/>
+                <w:szCs w:val="24"/>
+              </w:rPr>
+            </w:pPr>
+            <w:r>
+              <w:rPr>
+                <w:b/>
+                <w:sz w:val="24"/>
+                <w:szCs w:val="24"/>
+              </w:rPr>
+              <w:t>1</w:t>
+            </w:r>
+          </w:p>
+        </w:tc>
+        <w:tc>
+          <w:tcPr>
+            <w:tcW w:w="1726" w:type="dxa"/>
+          </w:tcPr>
+          <w:p>
+            <w:pPr>
+              <w:rPr>
+                <w:b/>
+                <w:color w:val="000000"/>
+                <w:sz w:val="24"/>
+                <w:szCs w:val="24"/>
+              </w:rPr>
+            </w:pPr>
+            <w:proofErr w:type="spellStart"/>
+            <w:r>
+              <w:rPr>
+                <w:b/>
+                <w:sz w:val="24"/>
+                <w:szCs w:val="24"/>
+              </w:rPr>
+              <w:t>Jhonny</w:t>
+            </w:r>
+            <w:proofErr w:type="spellEnd"/>
+            <w:r>
+              <w:rPr>
+                <w:b/>
+                <w:sz w:val="24"/>
+                <w:szCs w:val="24"/>
+              </w:rPr>
+              <w:t xml:space="preserve"> Bendezú</w:t>
+            </w:r>
+          </w:p>
+        </w:tc>
+      </w:tr>
+      <w:tr>
+        <w:tc>
+          <w:tcPr>
+            <w:tcW w:w="693" w:type="dxa"/>
+          </w:tcPr>
+          <w:p>
+            <w:pPr>
+              <w:pBdr>
+                <w:top w:val="nil"/>
+                <w:left w:val="nil"/>
+                <w:bottom w:val="nil"/>
+                <w:right w:val="nil"/>
+                <w:between w:val="nil"/>
+              </w:pBdr>
+              <w:rPr>
+                <w:b/>
+                <w:color w:val="000000"/>
+                <w:sz w:val="24"/>
+                <w:szCs w:val="24"/>
+              </w:rPr>
+            </w:pPr>
+            <w:r>
+              <w:rPr>
+                <w:b/>
+                <w:sz w:val="24"/>
+                <w:szCs w:val="24"/>
+              </w:rPr>
+              <w:lastRenderedPageBreak/>
+              <w:t>E8</w:t>
+            </w:r>
+          </w:p>
+        </w:tc>
+        <w:tc>
+          <w:tcPr>
+            <w:tcW w:w="1920" w:type="dxa"/>
+          </w:tcPr>
+          <w:p>
+            <w:pPr>
+              <w:pBdr>
+                <w:top w:val="nil"/>
+                <w:left w:val="nil"/>
+                <w:bottom w:val="nil"/>
+                <w:right w:val="nil"/>
+                <w:between w:val="nil"/>
+              </w:pBdr>
+              <w:rPr>
+                <w:b/>
+                <w:color w:val="000000"/>
+                <w:sz w:val="24"/>
+                <w:szCs w:val="24"/>
+              </w:rPr>
+            </w:pPr>
+            <w:r>
+              <w:rPr>
+                <w:b/>
+                <w:sz w:val="24"/>
+                <w:szCs w:val="24"/>
+              </w:rPr>
+              <w:t>En clasificación</w:t>
+            </w:r>
+          </w:p>
+        </w:tc>
+        <w:tc>
+          <w:tcPr>
+            <w:tcW w:w="3465" w:type="dxa"/>
+          </w:tcPr>
+          <w:p>
+            <w:pPr>
+              <w:pBdr>
+                <w:top w:val="nil"/>
+                <w:left w:val="nil"/>
+                <w:bottom w:val="nil"/>
+                <w:right w:val="nil"/>
+                <w:between w:val="nil"/>
+              </w:pBdr>
+              <w:rPr>
+                <w:sz w:val="24"/>
+                <w:szCs w:val="24"/>
+              </w:rPr>
+            </w:pPr>
+          </w:p>
+        </w:tc>
+        <w:tc>
+          <w:tcPr>
+            <w:tcW w:w="825" w:type="dxa"/>
+          </w:tcPr>
+          <w:p>
+            <w:pPr>
+              <w:pBdr>
+                <w:top w:val="nil"/>
+                <w:left w:val="nil"/>
+                <w:bottom w:val="nil"/>
+                <w:right w:val="nil"/>
+                <w:between w:val="nil"/>
+              </w:pBdr>
+              <w:rPr>
+                <w:b/>
+                <w:color w:val="000000"/>
+                <w:sz w:val="24"/>
+                <w:szCs w:val="24"/>
+              </w:rPr>
+            </w:pPr>
+            <w:r>
+              <w:rPr>
+                <w:b/>
+                <w:sz w:val="24"/>
+                <w:szCs w:val="24"/>
+              </w:rPr>
+              <w:t>2</w:t>
+            </w:r>
+          </w:p>
+        </w:tc>
+        <w:tc>
+          <w:tcPr>
+            <w:tcW w:w="1726" w:type="dxa"/>
+          </w:tcPr>
+          <w:p>
+            <w:pPr>
+              <w:pBdr>
+                <w:top w:val="nil"/>
+                <w:left w:val="nil"/>
+                <w:bottom w:val="nil"/>
+                <w:right w:val="nil"/>
+                <w:between w:val="nil"/>
+              </w:pBdr>
+              <w:rPr>
+                <w:b/>
+                <w:color w:val="000000"/>
+                <w:sz w:val="24"/>
+                <w:szCs w:val="24"/>
+              </w:rPr>
+            </w:pPr>
+            <w:r>
+              <w:rPr>
+                <w:b/>
+                <w:sz w:val="24"/>
+                <w:szCs w:val="24"/>
+              </w:rPr>
+              <w:t>Miguel Sifuentes</w:t>
+            </w:r>
+          </w:p>
+        </w:tc>
+      </w:tr>
+      <w:tr>
+        <w:tc>
+          <w:tcPr>
+            <w:tcW w:w="693" w:type="dxa"/>
+          </w:tcPr>
+          <w:p>
+            <w:pPr>
+              <w:pBdr>
+                <w:top w:val="nil"/>
+                <w:left w:val="nil"/>
+                <w:bottom w:val="nil"/>
+                <w:right w:val="nil"/>
+                <w:between w:val="nil"/>
+              </w:pBdr>
+              <w:rPr>
+                <w:b/>
+                <w:color w:val="000000"/>
+                <w:sz w:val="24"/>
+                <w:szCs w:val="24"/>
+              </w:rPr>
+            </w:pPr>
+            <w:r>
+              <w:rPr>
+                <w:b/>
+                <w:sz w:val="24"/>
+                <w:szCs w:val="24"/>
+              </w:rPr>
+              <w:t>E9</w:t>
+            </w:r>
+          </w:p>
+        </w:tc>
+        <w:tc>
+          <w:tcPr>
+            <w:tcW w:w="1920" w:type="dxa"/>
+          </w:tcPr>
+          <w:p>
+            <w:pPr>
+              <w:pBdr>
+                <w:top w:val="nil"/>
+                <w:left w:val="nil"/>
+                <w:bottom w:val="nil"/>
+                <w:right w:val="nil"/>
+                <w:between w:val="nil"/>
+              </w:pBdr>
+              <w:rPr>
+                <w:b/>
+                <w:sz w:val="24"/>
+                <w:szCs w:val="24"/>
+              </w:rPr>
+            </w:pPr>
+            <w:r>
+              <w:rPr>
+                <w:b/>
+                <w:sz w:val="24"/>
+                <w:szCs w:val="24"/>
+              </w:rPr>
+              <w:t>Clasificado</w:t>
+            </w:r>
+          </w:p>
+        </w:tc>
+        <w:tc>
+          <w:tcPr>
+            <w:tcW w:w="3465" w:type="dxa"/>
+          </w:tcPr>
+          <w:p>
+            <w:pPr>
+              <w:pBdr>
+                <w:top w:val="nil"/>
+                <w:left w:val="nil"/>
+                <w:bottom w:val="nil"/>
+                <w:right w:val="nil"/>
+                <w:between w:val="nil"/>
+              </w:pBdr>
+              <w:rPr>
+                <w:color w:val="000000"/>
+                <w:sz w:val="24"/>
+                <w:szCs w:val="24"/>
+              </w:rPr>
+            </w:pPr>
+          </w:p>
+        </w:tc>
+        <w:tc>
+          <w:tcPr>
+            <w:tcW w:w="825" w:type="dxa"/>
+          </w:tcPr>
+          <w:p>
+            <w:pPr>
+              <w:pBdr>
+                <w:top w:val="nil"/>
+                <w:left w:val="nil"/>
+                <w:bottom w:val="nil"/>
+                <w:right w:val="nil"/>
+                <w:between w:val="nil"/>
+              </w:pBdr>
+              <w:rPr>
+                <w:b/>
+                <w:sz w:val="24"/>
+                <w:szCs w:val="24"/>
+              </w:rPr>
+            </w:pPr>
+            <w:r>
+              <w:rPr>
+                <w:b/>
+                <w:sz w:val="24"/>
+                <w:szCs w:val="24"/>
+              </w:rPr>
+              <w:t>2</w:t>
+            </w:r>
+          </w:p>
+        </w:tc>
+        <w:tc>
+          <w:tcPr>
+            <w:tcW w:w="1726" w:type="dxa"/>
+          </w:tcPr>
+          <w:p>
+            <w:pPr>
+              <w:pBdr>
+                <w:top w:val="nil"/>
+                <w:left w:val="nil"/>
+                <w:bottom w:val="nil"/>
+                <w:right w:val="nil"/>
+                <w:between w:val="nil"/>
+              </w:pBdr>
+              <w:rPr>
+                <w:b/>
+                <w:sz w:val="24"/>
+                <w:szCs w:val="24"/>
+              </w:rPr>
+            </w:pPr>
+            <w:r>
+              <w:rPr>
+                <w:b/>
+                <w:sz w:val="24"/>
+                <w:szCs w:val="24"/>
+              </w:rPr>
+              <w:t>Miguel Sifuentes</w:t>
+            </w:r>
+          </w:p>
+        </w:tc>
+      </w:tr>
+      <w:tr>
+        <w:tc>
+          <w:tcPr>
+            <w:tcW w:w="693" w:type="dxa"/>
+          </w:tcPr>
+          <w:p>
+            <w:pPr>
+              <w:pBdr>
+                <w:top w:val="nil"/>
+                <w:left w:val="nil"/>
+                <w:bottom w:val="nil"/>
+                <w:right w:val="nil"/>
+                <w:between w:val="nil"/>
+              </w:pBdr>
+              <w:rPr>
+                <w:b/>
+                <w:color w:val="000000"/>
+                <w:sz w:val="24"/>
+                <w:szCs w:val="24"/>
+              </w:rPr>
+            </w:pPr>
+            <w:r>
+              <w:rPr>
+                <w:b/>
+                <w:sz w:val="24"/>
+                <w:szCs w:val="24"/>
+              </w:rPr>
+              <w:t>E10</w:t>
+            </w:r>
+          </w:p>
+        </w:tc>
+        <w:tc>
+          <w:tcPr>
+            <w:tcW w:w="1920" w:type="dxa"/>
+          </w:tcPr>
+          <w:p>
+            <w:pPr>
+              <w:pBdr>
+                <w:top w:val="nil"/>
+                <w:left w:val="nil"/>
+                <w:bottom w:val="nil"/>
+                <w:right w:val="nil"/>
+                <w:between w:val="nil"/>
+              </w:pBdr>
+              <w:rPr>
+                <w:b/>
+                <w:color w:val="000000"/>
+                <w:sz w:val="24"/>
+                <w:szCs w:val="24"/>
+              </w:rPr>
+            </w:pPr>
+            <w:r>
+              <w:rPr>
+                <w:b/>
+                <w:sz w:val="24"/>
+                <w:szCs w:val="24"/>
+              </w:rPr>
+              <w:t>En evaluación</w:t>
+            </w:r>
+          </w:p>
+        </w:tc>
+        <w:tc>
+          <w:tcPr>
+            <w:tcW w:w="3465" w:type="dxa"/>
+          </w:tcPr>
+          <w:p>
+            <w:pPr>
+              <w:pBdr>
+                <w:top w:val="nil"/>
+                <w:left w:val="nil"/>
+                <w:bottom w:val="nil"/>
+                <w:right w:val="nil"/>
+                <w:between w:val="nil"/>
+              </w:pBdr>
+              <w:rPr>
+                <w:sz w:val="24"/>
+                <w:szCs w:val="24"/>
+              </w:rPr>
+            </w:pPr>
+          </w:p>
+        </w:tc>
+        <w:tc>
+          <w:tcPr>
+            <w:tcW w:w="825" w:type="dxa"/>
+          </w:tcPr>
+          <w:p>
+            <w:pPr>
+              <w:pBdr>
+                <w:top w:val="nil"/>
+                <w:left w:val="nil"/>
+                <w:bottom w:val="nil"/>
+                <w:right w:val="nil"/>
+                <w:between w:val="nil"/>
+              </w:pBdr>
+              <w:rPr>
+                <w:b/>
+                <w:color w:val="000000"/>
+                <w:sz w:val="24"/>
+                <w:szCs w:val="24"/>
+              </w:rPr>
+            </w:pPr>
+            <w:r>
+              <w:rPr>
+                <w:b/>
+                <w:sz w:val="24"/>
+                <w:szCs w:val="24"/>
+              </w:rPr>
+              <w:t>3</w:t>
+            </w:r>
+          </w:p>
+        </w:tc>
+        <w:tc>
+          <w:tcPr>
+            <w:tcW w:w="1726" w:type="dxa"/>
+          </w:tcPr>
+          <w:p>
+            <w:pPr>
+              <w:pBdr>
+                <w:top w:val="nil"/>
+                <w:left w:val="nil"/>
+                <w:bottom w:val="nil"/>
+                <w:right w:val="nil"/>
+                <w:between w:val="nil"/>
+              </w:pBdr>
+              <w:rPr>
+                <w:b/>
+                <w:color w:val="000000"/>
+                <w:sz w:val="24"/>
+                <w:szCs w:val="24"/>
+              </w:rPr>
+            </w:pPr>
+            <w:r>
+              <w:rPr>
+                <w:b/>
+                <w:sz w:val="24"/>
+                <w:szCs w:val="24"/>
+              </w:rPr>
+              <w:t>Miguel Sifuentes</w:t>
+            </w:r>
+          </w:p>
+        </w:tc>
+      </w:tr>
+      <w:tr>
+        <w:tc>
+          <w:tcPr>
+            <w:tcW w:w="693" w:type="dxa"/>
+          </w:tcPr>
+          <w:p>
+            <w:pPr>
+              <w:pBdr>
+                <w:top w:val="nil"/>
+                <w:left w:val="nil"/>
+                <w:bottom w:val="nil"/>
+                <w:right w:val="nil"/>
+                <w:between w:val="nil"/>
+              </w:pBdr>
+              <w:rPr>
+                <w:b/>
+                <w:color w:val="000000"/>
+                <w:sz w:val="24"/>
+                <w:szCs w:val="24"/>
+              </w:rPr>
+            </w:pPr>
+            <w:r>
+              <w:rPr>
+                <w:b/>
+                <w:sz w:val="24"/>
+                <w:szCs w:val="24"/>
+              </w:rPr>
+              <w:t>E11</w:t>
+            </w:r>
+          </w:p>
+        </w:tc>
+        <w:tc>
+          <w:tcPr>
+            <w:tcW w:w="1920" w:type="dxa"/>
+          </w:tcPr>
+          <w:p>
+            <w:pPr>
+              <w:pBdr>
+                <w:top w:val="nil"/>
+                <w:left w:val="nil"/>
+                <w:bottom w:val="nil"/>
+                <w:right w:val="nil"/>
+                <w:between w:val="nil"/>
+              </w:pBdr>
+              <w:rPr>
+                <w:b/>
+                <w:sz w:val="24"/>
+                <w:szCs w:val="24"/>
+              </w:rPr>
+            </w:pPr>
+            <w:r>
+              <w:rPr>
+                <w:b/>
+                <w:sz w:val="24"/>
+                <w:szCs w:val="24"/>
+              </w:rPr>
+              <w:t>Evaluado</w:t>
+            </w:r>
+          </w:p>
+        </w:tc>
+        <w:tc>
+          <w:tcPr>
+            <w:tcW w:w="3465" w:type="dxa"/>
+          </w:tcPr>
+          <w:p>
+            <w:pPr>
+              <w:pBdr>
+                <w:top w:val="nil"/>
+                <w:left w:val="nil"/>
+                <w:bottom w:val="nil"/>
+                <w:right w:val="nil"/>
+                <w:between w:val="nil"/>
+              </w:pBdr>
+              <w:rPr>
+                <w:color w:val="000000"/>
+                <w:sz w:val="24"/>
+                <w:szCs w:val="24"/>
+              </w:rPr>
+            </w:pPr>
+          </w:p>
+        </w:tc>
+        <w:tc>
+          <w:tcPr>
+            <w:tcW w:w="825" w:type="dxa"/>
+          </w:tcPr>
+          <w:p>
+            <w:pPr>
+              <w:pBdr>
+                <w:top w:val="nil"/>
+                <w:left w:val="nil"/>
+                <w:bottom w:val="nil"/>
+                <w:right w:val="nil"/>
+                <w:between w:val="nil"/>
+              </w:pBdr>
+              <w:rPr>
+                <w:b/>
+                <w:sz w:val="24"/>
+                <w:szCs w:val="24"/>
+              </w:rPr>
+            </w:pPr>
+            <w:r>
+              <w:rPr>
+                <w:b/>
+                <w:sz w:val="24"/>
+                <w:szCs w:val="24"/>
+              </w:rPr>
+              <w:t>3</w:t>
+            </w:r>
+          </w:p>
+        </w:tc>
+        <w:tc>
+          <w:tcPr>
+            <w:tcW w:w="1726" w:type="dxa"/>
+          </w:tcPr>
+          <w:p>
+            <w:pPr>
+              <w:pBdr>
+                <w:top w:val="nil"/>
+                <w:left w:val="nil"/>
+                <w:bottom w:val="nil"/>
+                <w:right w:val="nil"/>
+                <w:between w:val="nil"/>
+              </w:pBdr>
+              <w:rPr>
+                <w:b/>
+                <w:sz w:val="24"/>
+                <w:szCs w:val="24"/>
+              </w:rPr>
+            </w:pPr>
+            <w:r>
+              <w:rPr>
+                <w:b/>
+                <w:sz w:val="24"/>
+                <w:szCs w:val="24"/>
+              </w:rPr>
+              <w:t>Miguel Sifuentes</w:t>
+            </w:r>
+          </w:p>
+        </w:tc>
+      </w:tr>
+      <w:tr>
+        <w:tc>
+          <w:tcPr>
+            <w:tcW w:w="693" w:type="dxa"/>
+          </w:tcPr>
+          <w:p>
+            <w:pPr>
+              <w:pBdr>
+                <w:top w:val="nil"/>
+                <w:left w:val="nil"/>
+                <w:bottom w:val="nil"/>
+                <w:right w:val="nil"/>
+                <w:between w:val="nil"/>
+              </w:pBdr>
+              <w:rPr>
+                <w:b/>
+                <w:color w:val="000000"/>
+                <w:sz w:val="24"/>
+                <w:szCs w:val="24"/>
+              </w:rPr>
+            </w:pPr>
+            <w:r>
+              <w:rPr>
+                <w:b/>
+                <w:sz w:val="24"/>
+                <w:szCs w:val="24"/>
+              </w:rPr>
+              <w:t>E12</w:t>
+            </w:r>
+          </w:p>
+        </w:tc>
+        <w:tc>
+          <w:tcPr>
+            <w:tcW w:w="1920" w:type="dxa"/>
+          </w:tcPr>
+          <w:p>
+            <w:pPr>
+              <w:pBdr>
+                <w:top w:val="nil"/>
+                <w:left w:val="nil"/>
+                <w:bottom w:val="nil"/>
+                <w:right w:val="nil"/>
+                <w:between w:val="nil"/>
+              </w:pBdr>
+              <w:rPr>
+                <w:b/>
+                <w:color w:val="000000"/>
+                <w:sz w:val="24"/>
+                <w:szCs w:val="24"/>
+              </w:rPr>
+            </w:pPr>
+            <w:r>
+              <w:rPr>
+                <w:b/>
+                <w:sz w:val="24"/>
+                <w:szCs w:val="24"/>
+              </w:rPr>
+              <w:t>Desaprobado</w:t>
+            </w:r>
+          </w:p>
+        </w:tc>
+        <w:tc>
+          <w:tcPr>
+            <w:tcW w:w="3465" w:type="dxa"/>
+          </w:tcPr>
+          <w:p>
+            <w:pPr>
+              <w:pBdr>
+                <w:top w:val="nil"/>
+                <w:left w:val="nil"/>
+                <w:bottom w:val="nil"/>
+                <w:right w:val="nil"/>
+                <w:between w:val="nil"/>
+              </w:pBdr>
+              <w:rPr>
+                <w:color w:val="000000"/>
+                <w:sz w:val="24"/>
+                <w:szCs w:val="24"/>
+              </w:rPr>
+            </w:pPr>
+          </w:p>
+        </w:tc>
+        <w:tc>
+          <w:tcPr>
+            <w:tcW w:w="825" w:type="dxa"/>
+          </w:tcPr>
+          <w:p>
+            <w:pPr>
+              <w:pBdr>
+                <w:top w:val="nil"/>
+                <w:left w:val="nil"/>
+                <w:bottom w:val="nil"/>
+                <w:right w:val="nil"/>
+                <w:between w:val="nil"/>
+              </w:pBdr>
+              <w:rPr>
+                <w:b/>
+                <w:color w:val="000000"/>
+                <w:sz w:val="24"/>
+                <w:szCs w:val="24"/>
+              </w:rPr>
+            </w:pPr>
+            <w:r>
+              <w:rPr>
+                <w:b/>
+                <w:sz w:val="24"/>
+                <w:szCs w:val="24"/>
+              </w:rPr>
+              <w:t>4</w:t>
+            </w:r>
+          </w:p>
+        </w:tc>
+        <w:tc>
+          <w:tcPr>
+            <w:tcW w:w="1726" w:type="dxa"/>
+          </w:tcPr>
+          <w:p>
+            <w:pPr>
+              <w:pBdr>
+                <w:top w:val="nil"/>
+                <w:left w:val="nil"/>
+                <w:bottom w:val="nil"/>
+                <w:right w:val="nil"/>
+                <w:between w:val="nil"/>
+              </w:pBdr>
+              <w:rPr>
+                <w:b/>
+                <w:color w:val="000000"/>
+                <w:sz w:val="24"/>
+                <w:szCs w:val="24"/>
+              </w:rPr>
+            </w:pPr>
+            <w:r>
+              <w:rPr>
+                <w:b/>
+                <w:sz w:val="24"/>
+                <w:szCs w:val="24"/>
+              </w:rPr>
+              <w:t>Frank Jacobo</w:t>
+            </w:r>
+          </w:p>
+        </w:tc>
+      </w:tr>
+      <w:tr>
+        <w:tc>
+          <w:tcPr>
+            <w:tcW w:w="693" w:type="dxa"/>
+          </w:tcPr>
+          <w:p>
+            <w:pPr>
+              <w:pBdr>
+                <w:top w:val="nil"/>
+                <w:left w:val="nil"/>
+                <w:bottom w:val="nil"/>
+                <w:right w:val="nil"/>
+                <w:between w:val="nil"/>
+              </w:pBdr>
+              <w:rPr>
+                <w:b/>
+                <w:color w:val="000000"/>
+                <w:sz w:val="24"/>
+                <w:szCs w:val="24"/>
+              </w:rPr>
+            </w:pPr>
+            <w:r>
+              <w:rPr>
+                <w:b/>
+                <w:sz w:val="24"/>
+                <w:szCs w:val="24"/>
+              </w:rPr>
+              <w:t>E13</w:t>
+            </w:r>
+          </w:p>
+        </w:tc>
+        <w:tc>
+          <w:tcPr>
+            <w:tcW w:w="1920" w:type="dxa"/>
+          </w:tcPr>
+          <w:p>
+            <w:pPr>
+              <w:pBdr>
+                <w:top w:val="nil"/>
+                <w:left w:val="nil"/>
+                <w:bottom w:val="nil"/>
+                <w:right w:val="nil"/>
+                <w:between w:val="nil"/>
+              </w:pBdr>
+              <w:rPr>
+                <w:b/>
+                <w:color w:val="000000"/>
+                <w:sz w:val="24"/>
+                <w:szCs w:val="24"/>
+              </w:rPr>
+            </w:pPr>
+            <w:r>
+              <w:rPr>
+                <w:b/>
+                <w:sz w:val="24"/>
+                <w:szCs w:val="24"/>
+              </w:rPr>
+              <w:t>Aprobado</w:t>
+            </w:r>
+          </w:p>
+        </w:tc>
+        <w:tc>
+          <w:tcPr>
+            <w:tcW w:w="3465" w:type="dxa"/>
+          </w:tcPr>
+          <w:p>
+            <w:pPr>
+              <w:rPr>
+                <w:color w:val="000000"/>
+                <w:sz w:val="24"/>
+                <w:szCs w:val="24"/>
+              </w:rPr>
+            </w:pPr>
+          </w:p>
+        </w:tc>
+        <w:tc>
+          <w:tcPr>
+            <w:tcW w:w="825" w:type="dxa"/>
+          </w:tcPr>
+          <w:p>
+            <w:pPr>
+              <w:pBdr>
+                <w:top w:val="nil"/>
+                <w:left w:val="nil"/>
+                <w:bottom w:val="nil"/>
+                <w:right w:val="nil"/>
+                <w:between w:val="nil"/>
+              </w:pBdr>
+              <w:rPr>
+                <w:b/>
+                <w:color w:val="000000"/>
+                <w:sz w:val="24"/>
+                <w:szCs w:val="24"/>
+              </w:rPr>
+            </w:pPr>
+            <w:r>
+              <w:rPr>
+                <w:b/>
+                <w:sz w:val="24"/>
+                <w:szCs w:val="24"/>
+              </w:rPr>
+              <w:t>4</w:t>
+            </w:r>
+          </w:p>
+        </w:tc>
+        <w:tc>
+          <w:tcPr>
+            <w:tcW w:w="1726" w:type="dxa"/>
+          </w:tcPr>
+          <w:p>
+            <w:pPr>
+              <w:rPr>
+                <w:b/>
+                <w:sz w:val="24"/>
+                <w:szCs w:val="24"/>
+              </w:rPr>
+            </w:pPr>
+            <w:r>
+              <w:rPr>
+                <w:b/>
+                <w:sz w:val="24"/>
+                <w:szCs w:val="24"/>
+              </w:rPr>
+              <w:t>Frank Jacobo</w:t>
+            </w:r>
+          </w:p>
+        </w:tc>
+      </w:tr>
+      <w:tr>
+        <w:tc>
+          <w:tcPr>
+            <w:tcW w:w="693" w:type="dxa"/>
+          </w:tcPr>
+          <w:p>
+            <w:pPr>
+              <w:pBdr>
+                <w:top w:val="nil"/>
+                <w:left w:val="nil"/>
+                <w:bottom w:val="nil"/>
+                <w:right w:val="nil"/>
+                <w:between w:val="nil"/>
+              </w:pBdr>
+              <w:rPr>
+                <w:b/>
+                <w:color w:val="000000"/>
+                <w:sz w:val="24"/>
+                <w:szCs w:val="24"/>
+              </w:rPr>
+            </w:pPr>
+            <w:r>
+              <w:rPr>
+                <w:b/>
+                <w:sz w:val="24"/>
+                <w:szCs w:val="24"/>
+              </w:rPr>
+              <w:t>E14</w:t>
+            </w:r>
+          </w:p>
+        </w:tc>
+        <w:tc>
+          <w:tcPr>
+            <w:tcW w:w="1920" w:type="dxa"/>
+          </w:tcPr>
+          <w:p>
+            <w:pPr>
+              <w:pBdr>
+                <w:top w:val="nil"/>
+                <w:left w:val="nil"/>
+                <w:bottom w:val="nil"/>
+                <w:right w:val="nil"/>
+                <w:between w:val="nil"/>
+              </w:pBdr>
+              <w:rPr>
+                <w:b/>
+                <w:color w:val="000000"/>
+                <w:sz w:val="24"/>
+                <w:szCs w:val="24"/>
+              </w:rPr>
+            </w:pPr>
+            <w:r>
+              <w:rPr>
+                <w:b/>
+                <w:sz w:val="24"/>
+                <w:szCs w:val="24"/>
+              </w:rPr>
+              <w:t>En planificación</w:t>
+            </w:r>
+          </w:p>
+        </w:tc>
+        <w:tc>
+          <w:tcPr>
+            <w:tcW w:w="3465" w:type="dxa"/>
+          </w:tcPr>
+          <w:p>
+            <w:pPr>
+              <w:rPr>
+                <w:sz w:val="24"/>
+                <w:szCs w:val="24"/>
+              </w:rPr>
+            </w:pPr>
+          </w:p>
+        </w:tc>
+        <w:tc>
+          <w:tcPr>
+            <w:tcW w:w="825" w:type="dxa"/>
+          </w:tcPr>
+          <w:p>
+            <w:pPr>
+              <w:pBdr>
+                <w:top w:val="nil"/>
+                <w:left w:val="nil"/>
+                <w:bottom w:val="nil"/>
+                <w:right w:val="nil"/>
+                <w:between w:val="nil"/>
+              </w:pBdr>
+              <w:rPr>
+                <w:b/>
+                <w:color w:val="000000"/>
+                <w:sz w:val="24"/>
+                <w:szCs w:val="24"/>
+              </w:rPr>
+            </w:pPr>
+            <w:r>
+              <w:rPr>
+                <w:b/>
+                <w:sz w:val="24"/>
+                <w:szCs w:val="24"/>
+              </w:rPr>
+              <w:t>5</w:t>
+            </w:r>
+          </w:p>
+        </w:tc>
+        <w:tc>
+          <w:tcPr>
+            <w:tcW w:w="1726" w:type="dxa"/>
+          </w:tcPr>
+          <w:p>
+            <w:pPr>
+              <w:rPr>
+                <w:b/>
+                <w:sz w:val="24"/>
+                <w:szCs w:val="24"/>
+              </w:rPr>
+            </w:pPr>
+            <w:r>
+              <w:rPr>
+                <w:b/>
+                <w:sz w:val="24"/>
+                <w:szCs w:val="24"/>
+              </w:rPr>
+              <w:t>Frank Jacobo</w:t>
+            </w:r>
+          </w:p>
+        </w:tc>
+      </w:tr>
+      <w:tr>
+        <w:tc>
+          <w:tcPr>
+            <w:tcW w:w="693" w:type="dxa"/>
+          </w:tcPr>
+          <w:p>
+            <w:pPr>
+              <w:pBdr>
+                <w:top w:val="nil"/>
+                <w:left w:val="nil"/>
+                <w:bottom w:val="nil"/>
+                <w:right w:val="nil"/>
+                <w:between w:val="nil"/>
+              </w:pBdr>
+              <w:rPr>
+                <w:b/>
+                <w:color w:val="000000"/>
+                <w:sz w:val="24"/>
+                <w:szCs w:val="24"/>
+              </w:rPr>
+            </w:pPr>
+            <w:r>
+              <w:rPr>
+                <w:b/>
+                <w:sz w:val="24"/>
+                <w:szCs w:val="24"/>
+              </w:rPr>
+              <w:t>E15</w:t>
+            </w:r>
+          </w:p>
+        </w:tc>
+        <w:tc>
+          <w:tcPr>
+            <w:tcW w:w="1920" w:type="dxa"/>
+          </w:tcPr>
+          <w:p>
+            <w:pPr>
+              <w:pBdr>
+                <w:top w:val="nil"/>
+                <w:left w:val="nil"/>
+                <w:bottom w:val="nil"/>
+                <w:right w:val="nil"/>
+                <w:between w:val="nil"/>
+              </w:pBdr>
+              <w:rPr>
+                <w:b/>
+                <w:color w:val="000000"/>
+                <w:sz w:val="24"/>
+                <w:szCs w:val="24"/>
+              </w:rPr>
+            </w:pPr>
+            <w:r>
+              <w:rPr>
+                <w:b/>
+                <w:sz w:val="24"/>
+                <w:szCs w:val="24"/>
+              </w:rPr>
+              <w:t>Planificado</w:t>
+            </w:r>
+          </w:p>
+        </w:tc>
+        <w:tc>
+          <w:tcPr>
+            <w:tcW w:w="3465" w:type="dxa"/>
+          </w:tcPr>
+          <w:p>
+            <w:pPr>
+              <w:pBdr>
+                <w:top w:val="nil"/>
+                <w:left w:val="nil"/>
+                <w:bottom w:val="nil"/>
+                <w:right w:val="nil"/>
+                <w:between w:val="nil"/>
+              </w:pBdr>
+              <w:rPr>
+                <w:color w:val="000000"/>
+                <w:sz w:val="24"/>
+                <w:szCs w:val="24"/>
+              </w:rPr>
+            </w:pPr>
+          </w:p>
+        </w:tc>
+        <w:tc>
+          <w:tcPr>
+            <w:tcW w:w="825" w:type="dxa"/>
+          </w:tcPr>
+          <w:p>
+            <w:pPr>
+              <w:pBdr>
+                <w:top w:val="nil"/>
+                <w:left w:val="nil"/>
+                <w:bottom w:val="nil"/>
+                <w:right w:val="nil"/>
+                <w:between w:val="nil"/>
+              </w:pBdr>
+              <w:rPr>
+                <w:b/>
+                <w:color w:val="000000"/>
+                <w:sz w:val="24"/>
+                <w:szCs w:val="24"/>
+              </w:rPr>
+            </w:pPr>
+            <w:r>
+              <w:rPr>
+                <w:b/>
+                <w:sz w:val="24"/>
+                <w:szCs w:val="24"/>
+              </w:rPr>
+              <w:t>5</w:t>
+            </w:r>
+          </w:p>
+        </w:tc>
+        <w:tc>
+          <w:tcPr>
+            <w:tcW w:w="1726" w:type="dxa"/>
+          </w:tcPr>
+          <w:p>
+            <w:pPr>
+              <w:rPr>
+                <w:b/>
+                <w:sz w:val="24"/>
+                <w:szCs w:val="24"/>
+              </w:rPr>
+            </w:pPr>
+            <w:r>
+              <w:rPr>
+                <w:b/>
+                <w:sz w:val="24"/>
+                <w:szCs w:val="24"/>
+              </w:rPr>
+              <w:t>Leonardo Ormeño</w:t>
+            </w:r>
+          </w:p>
+        </w:tc>
+      </w:tr>
+      <w:tr>
+        <w:tc>
+          <w:tcPr>
+            <w:tcW w:w="693" w:type="dxa"/>
+          </w:tcPr>
+          <w:p>
+            <w:pPr>
+              <w:pBdr>
+                <w:top w:val="nil"/>
+                <w:left w:val="nil"/>
+                <w:bottom w:val="nil"/>
+                <w:right w:val="nil"/>
+                <w:between w:val="nil"/>
+              </w:pBdr>
+              <w:rPr>
+                <w:b/>
+                <w:color w:val="000000"/>
+                <w:sz w:val="24"/>
+                <w:szCs w:val="24"/>
+              </w:rPr>
+            </w:pPr>
+            <w:r>
+              <w:rPr>
+                <w:b/>
+                <w:sz w:val="24"/>
+                <w:szCs w:val="24"/>
+              </w:rPr>
+              <w:t>E16</w:t>
+            </w:r>
+          </w:p>
+        </w:tc>
+        <w:tc>
+          <w:tcPr>
+            <w:tcW w:w="1920" w:type="dxa"/>
+          </w:tcPr>
+          <w:p>
+            <w:pPr>
+              <w:pBdr>
+                <w:top w:val="nil"/>
+                <w:left w:val="nil"/>
+                <w:bottom w:val="nil"/>
+                <w:right w:val="nil"/>
+                <w:between w:val="nil"/>
+              </w:pBdr>
+              <w:rPr>
+                <w:b/>
+                <w:color w:val="000000"/>
+                <w:sz w:val="24"/>
+                <w:szCs w:val="24"/>
+              </w:rPr>
+            </w:pPr>
+            <w:r>
+              <w:rPr>
+                <w:b/>
+                <w:sz w:val="24"/>
+                <w:szCs w:val="24"/>
+              </w:rPr>
+              <w:t>En implementación</w:t>
+            </w:r>
+          </w:p>
+        </w:tc>
+        <w:tc>
+          <w:tcPr>
+            <w:tcW w:w="3465" w:type="dxa"/>
+          </w:tcPr>
+          <w:p>
+            <w:pPr>
+              <w:rPr>
+                <w:sz w:val="24"/>
+                <w:szCs w:val="24"/>
+              </w:rPr>
+            </w:pPr>
+          </w:p>
+        </w:tc>
+        <w:tc>
+          <w:tcPr>
+            <w:tcW w:w="825" w:type="dxa"/>
+          </w:tcPr>
+          <w:p>
+            <w:pPr>
+              <w:pBdr>
+                <w:top w:val="nil"/>
+                <w:left w:val="nil"/>
+                <w:bottom w:val="nil"/>
+                <w:right w:val="nil"/>
+                <w:between w:val="nil"/>
+              </w:pBdr>
+              <w:rPr>
+                <w:b/>
+                <w:color w:val="000000"/>
+                <w:sz w:val="24"/>
+                <w:szCs w:val="24"/>
+              </w:rPr>
+            </w:pPr>
+            <w:r>
+              <w:rPr>
+                <w:b/>
+                <w:sz w:val="24"/>
+                <w:szCs w:val="24"/>
+              </w:rPr>
+              <w:t>6</w:t>
+            </w:r>
+          </w:p>
+        </w:tc>
+        <w:tc>
+          <w:tcPr>
+            <w:tcW w:w="1726" w:type="dxa"/>
+          </w:tcPr>
+          <w:p>
+            <w:pPr>
+              <w:rPr>
+                <w:b/>
+                <w:color w:val="000000"/>
+                <w:sz w:val="24"/>
+                <w:szCs w:val="24"/>
+              </w:rPr>
+            </w:pPr>
+            <w:r>
+              <w:rPr>
+                <w:b/>
+                <w:sz w:val="24"/>
+                <w:szCs w:val="24"/>
+              </w:rPr>
+              <w:t>Leonardo Ormeño</w:t>
+            </w:r>
+          </w:p>
+        </w:tc>
+      </w:tr>
+      <w:tr>
+        <w:tc>
+          <w:tcPr>
+            <w:tcW w:w="693" w:type="dxa"/>
+          </w:tcPr>
+          <w:p>
+            <w:pPr>
+              <w:pBdr>
+                <w:top w:val="nil"/>
+                <w:left w:val="nil"/>
+                <w:bottom w:val="nil"/>
+                <w:right w:val="nil"/>
+                <w:between w:val="nil"/>
+              </w:pBdr>
+              <w:rPr>
+                <w:b/>
+                <w:color w:val="000000"/>
+                <w:sz w:val="24"/>
+                <w:szCs w:val="24"/>
+              </w:rPr>
+            </w:pPr>
+            <w:r>
+              <w:rPr>
+                <w:b/>
+                <w:sz w:val="24"/>
+                <w:szCs w:val="24"/>
+              </w:rPr>
+              <w:t>E17</w:t>
+            </w:r>
+          </w:p>
+        </w:tc>
+        <w:tc>
+          <w:tcPr>
+            <w:tcW w:w="1920" w:type="dxa"/>
+          </w:tcPr>
+          <w:p>
+            <w:pPr>
+              <w:pBdr>
+                <w:top w:val="nil"/>
+                <w:left w:val="nil"/>
+                <w:bottom w:val="nil"/>
+                <w:right w:val="nil"/>
+                <w:between w:val="nil"/>
+              </w:pBdr>
+              <w:rPr>
+                <w:b/>
+                <w:color w:val="000000"/>
+                <w:sz w:val="24"/>
+                <w:szCs w:val="24"/>
+              </w:rPr>
+            </w:pPr>
+            <w:r>
+              <w:rPr>
+                <w:b/>
+                <w:sz w:val="24"/>
+                <w:szCs w:val="24"/>
+              </w:rPr>
+              <w:t>Implementado</w:t>
+            </w:r>
+          </w:p>
+        </w:tc>
+        <w:tc>
+          <w:tcPr>
+            <w:tcW w:w="3465" w:type="dxa"/>
+          </w:tcPr>
+          <w:p>
+            <w:pPr>
+              <w:pBdr>
+                <w:top w:val="nil"/>
+                <w:left w:val="nil"/>
+                <w:bottom w:val="nil"/>
+                <w:right w:val="nil"/>
+                <w:between w:val="nil"/>
+              </w:pBdr>
+              <w:rPr>
+                <w:color w:val="000000"/>
+                <w:sz w:val="24"/>
+                <w:szCs w:val="24"/>
+              </w:rPr>
+            </w:pPr>
+          </w:p>
+        </w:tc>
+        <w:tc>
+          <w:tcPr>
+            <w:tcW w:w="825" w:type="dxa"/>
+          </w:tcPr>
+          <w:p>
+            <w:pPr>
+              <w:pBdr>
+                <w:top w:val="nil"/>
+                <w:left w:val="nil"/>
+                <w:bottom w:val="nil"/>
+                <w:right w:val="nil"/>
+                <w:between w:val="nil"/>
+              </w:pBdr>
+              <w:rPr>
+                <w:b/>
+                <w:color w:val="000000"/>
+                <w:sz w:val="24"/>
+                <w:szCs w:val="24"/>
+              </w:rPr>
+            </w:pPr>
+            <w:r>
+              <w:rPr>
+                <w:b/>
+                <w:sz w:val="24"/>
+                <w:szCs w:val="24"/>
+              </w:rPr>
+              <w:t>6</w:t>
+            </w:r>
+          </w:p>
+        </w:tc>
+        <w:tc>
+          <w:tcPr>
+            <w:tcW w:w="1726" w:type="dxa"/>
+          </w:tcPr>
+          <w:p>
+            <w:pPr>
+              <w:rPr>
+                <w:b/>
+                <w:sz w:val="24"/>
+                <w:szCs w:val="24"/>
+              </w:rPr>
+            </w:pPr>
+            <w:r>
+              <w:rPr>
+                <w:b/>
+                <w:sz w:val="24"/>
+                <w:szCs w:val="24"/>
+              </w:rPr>
+              <w:t>Leonardo Ormeño</w:t>
+            </w:r>
+          </w:p>
+        </w:tc>
+      </w:tr>
+      <w:tr>
+        <w:tc>
+          <w:tcPr>
+            <w:tcW w:w="693" w:type="dxa"/>
+          </w:tcPr>
+          <w:p>
+            <w:pPr>
+              <w:pBdr>
+                <w:top w:val="nil"/>
+                <w:left w:val="nil"/>
+                <w:bottom w:val="nil"/>
+                <w:right w:val="nil"/>
+                <w:between w:val="nil"/>
+              </w:pBdr>
+              <w:rPr>
+                <w:b/>
+                <w:color w:val="000000"/>
+                <w:sz w:val="24"/>
+                <w:szCs w:val="24"/>
+              </w:rPr>
+            </w:pPr>
+            <w:r>
+              <w:rPr>
+                <w:b/>
+                <w:sz w:val="24"/>
+                <w:szCs w:val="24"/>
+              </w:rPr>
+              <w:t>E18</w:t>
+            </w:r>
+          </w:p>
+        </w:tc>
+        <w:tc>
+          <w:tcPr>
+            <w:tcW w:w="1920" w:type="dxa"/>
+          </w:tcPr>
+          <w:p>
+            <w:pPr>
+              <w:pBdr>
+                <w:top w:val="nil"/>
+                <w:left w:val="nil"/>
+                <w:bottom w:val="nil"/>
+                <w:right w:val="nil"/>
+                <w:between w:val="nil"/>
+              </w:pBdr>
+              <w:rPr>
+                <w:b/>
+                <w:color w:val="000000"/>
+                <w:sz w:val="24"/>
+                <w:szCs w:val="24"/>
+              </w:rPr>
+            </w:pPr>
+            <w:r>
+              <w:rPr>
+                <w:b/>
+                <w:sz w:val="24"/>
+                <w:szCs w:val="24"/>
+              </w:rPr>
+              <w:t>Verificación de la implementación</w:t>
+            </w:r>
+          </w:p>
+        </w:tc>
+        <w:tc>
+          <w:tcPr>
+            <w:tcW w:w="3465" w:type="dxa"/>
+          </w:tcPr>
+          <w:p>
+            <w:pPr>
+              <w:rPr>
+                <w:sz w:val="24"/>
+                <w:szCs w:val="24"/>
+              </w:rPr>
+            </w:pPr>
+          </w:p>
+        </w:tc>
+        <w:tc>
+          <w:tcPr>
+            <w:tcW w:w="825" w:type="dxa"/>
+          </w:tcPr>
+          <w:p>
+            <w:pPr>
+              <w:pBdr>
+                <w:top w:val="nil"/>
+                <w:left w:val="nil"/>
+                <w:bottom w:val="nil"/>
+                <w:right w:val="nil"/>
+                <w:between w:val="nil"/>
+              </w:pBdr>
+              <w:rPr>
+                <w:b/>
+                <w:color w:val="000000"/>
+                <w:sz w:val="24"/>
+                <w:szCs w:val="24"/>
+              </w:rPr>
+            </w:pPr>
+            <w:r>
+              <w:rPr>
+                <w:b/>
+                <w:sz w:val="24"/>
+                <w:szCs w:val="24"/>
+              </w:rPr>
+              <w:t>7</w:t>
+            </w:r>
+          </w:p>
+        </w:tc>
+        <w:tc>
+          <w:tcPr>
+            <w:tcW w:w="1726" w:type="dxa"/>
+          </w:tcPr>
+          <w:p>
+            <w:pPr>
+              <w:rPr>
+                <w:b/>
+                <w:sz w:val="24"/>
+                <w:szCs w:val="24"/>
+              </w:rPr>
+            </w:pPr>
+            <w:r>
+              <w:rPr>
+                <w:b/>
+                <w:sz w:val="24"/>
+                <w:szCs w:val="24"/>
+              </w:rPr>
+              <w:t xml:space="preserve">Guillermo </w:t>
+            </w:r>
+            <w:proofErr w:type="spellStart"/>
+            <w:r>
+              <w:rPr>
+                <w:b/>
+                <w:sz w:val="24"/>
+                <w:szCs w:val="24"/>
+              </w:rPr>
+              <w:t>Savero</w:t>
+            </w:r>
+            <w:proofErr w:type="spellEnd"/>
+          </w:p>
+        </w:tc>
+      </w:tr>
+      <w:tr>
+        <w:tc>
+          <w:tcPr>
+            <w:tcW w:w="693" w:type="dxa"/>
+          </w:tcPr>
+          <w:p>
+            <w:pPr>
+              <w:pBdr>
+                <w:top w:val="nil"/>
+                <w:left w:val="nil"/>
+                <w:bottom w:val="nil"/>
+                <w:right w:val="nil"/>
+                <w:between w:val="nil"/>
+              </w:pBdr>
+              <w:rPr>
+                <w:b/>
+                <w:color w:val="000000"/>
+                <w:sz w:val="24"/>
+                <w:szCs w:val="24"/>
+              </w:rPr>
+            </w:pPr>
+            <w:r>
+              <w:rPr>
+                <w:b/>
+                <w:sz w:val="24"/>
+                <w:szCs w:val="24"/>
+              </w:rPr>
+              <w:t>E19</w:t>
+            </w:r>
+          </w:p>
+        </w:tc>
+        <w:tc>
+          <w:tcPr>
+            <w:tcW w:w="1920" w:type="dxa"/>
+          </w:tcPr>
+          <w:p>
+            <w:pPr>
+              <w:rPr>
+                <w:b/>
+                <w:sz w:val="24"/>
+                <w:szCs w:val="24"/>
+              </w:rPr>
+            </w:pPr>
+            <w:r>
+              <w:rPr>
+                <w:b/>
+                <w:sz w:val="24"/>
+                <w:szCs w:val="24"/>
+              </w:rPr>
+              <w:t>Implementación desaprobada</w:t>
+            </w:r>
+          </w:p>
+        </w:tc>
+        <w:tc>
+          <w:tcPr>
+            <w:tcW w:w="3465" w:type="dxa"/>
+          </w:tcPr>
+          <w:p>
+            <w:pPr>
+              <w:pBdr>
+                <w:top w:val="nil"/>
+                <w:left w:val="nil"/>
+                <w:bottom w:val="nil"/>
+                <w:right w:val="nil"/>
+                <w:between w:val="nil"/>
+              </w:pBdr>
+              <w:rPr>
+                <w:color w:val="000000"/>
+                <w:sz w:val="24"/>
+                <w:szCs w:val="24"/>
+              </w:rPr>
+            </w:pPr>
+          </w:p>
+        </w:tc>
+        <w:tc>
+          <w:tcPr>
+            <w:tcW w:w="825" w:type="dxa"/>
+          </w:tcPr>
+          <w:p>
+            <w:pPr>
+              <w:pBdr>
+                <w:top w:val="nil"/>
+                <w:left w:val="nil"/>
+                <w:bottom w:val="nil"/>
+                <w:right w:val="nil"/>
+                <w:between w:val="nil"/>
+              </w:pBdr>
+              <w:rPr>
+                <w:b/>
+                <w:color w:val="000000"/>
+                <w:sz w:val="24"/>
+                <w:szCs w:val="24"/>
+              </w:rPr>
+            </w:pPr>
+            <w:r>
+              <w:rPr>
+                <w:b/>
+                <w:sz w:val="24"/>
+                <w:szCs w:val="24"/>
+              </w:rPr>
+              <w:t>7</w:t>
+            </w:r>
+          </w:p>
+        </w:tc>
+        <w:tc>
+          <w:tcPr>
+            <w:tcW w:w="1726" w:type="dxa"/>
+          </w:tcPr>
+          <w:p>
+            <w:pPr>
+              <w:rPr>
+                <w:b/>
+                <w:color w:val="000000"/>
+                <w:sz w:val="24"/>
+                <w:szCs w:val="24"/>
+              </w:rPr>
+            </w:pPr>
+            <w:r>
+              <w:rPr>
+                <w:b/>
+                <w:sz w:val="24"/>
+                <w:szCs w:val="24"/>
+              </w:rPr>
+              <w:t xml:space="preserve">Guillermo </w:t>
+            </w:r>
+            <w:proofErr w:type="spellStart"/>
+            <w:r>
+              <w:rPr>
+                <w:b/>
+                <w:sz w:val="24"/>
+                <w:szCs w:val="24"/>
+              </w:rPr>
+              <w:t>Savero</w:t>
+            </w:r>
+            <w:proofErr w:type="spellEnd"/>
+          </w:p>
+        </w:tc>
+      </w:tr>
+      <w:tr>
+        <w:tc>
+          <w:tcPr>
+            <w:tcW w:w="693" w:type="dxa"/>
+          </w:tcPr>
+          <w:p>
+            <w:pPr>
+              <w:pBdr>
+                <w:top w:val="nil"/>
+                <w:left w:val="nil"/>
+                <w:bottom w:val="nil"/>
+                <w:right w:val="nil"/>
+                <w:between w:val="nil"/>
+              </w:pBdr>
+              <w:rPr>
+                <w:b/>
+                <w:color w:val="000000"/>
+                <w:sz w:val="24"/>
+                <w:szCs w:val="24"/>
+              </w:rPr>
+            </w:pPr>
+            <w:r>
+              <w:rPr>
+                <w:b/>
+                <w:sz w:val="24"/>
+                <w:szCs w:val="24"/>
+              </w:rPr>
+              <w:t>E20</w:t>
+            </w:r>
+          </w:p>
+        </w:tc>
+        <w:tc>
+          <w:tcPr>
+            <w:tcW w:w="1920" w:type="dxa"/>
+          </w:tcPr>
+          <w:p>
+            <w:pPr>
+              <w:rPr>
+                <w:b/>
+                <w:sz w:val="24"/>
+                <w:szCs w:val="24"/>
+              </w:rPr>
+            </w:pPr>
+            <w:r>
+              <w:rPr>
+                <w:b/>
+                <w:sz w:val="24"/>
+                <w:szCs w:val="24"/>
+              </w:rPr>
+              <w:t>Reimplementación</w:t>
+            </w:r>
+          </w:p>
+        </w:tc>
+        <w:tc>
+          <w:tcPr>
+            <w:tcW w:w="3465" w:type="dxa"/>
+          </w:tcPr>
+          <w:p>
+            <w:pPr>
+              <w:rPr>
+                <w:sz w:val="24"/>
+                <w:szCs w:val="24"/>
+              </w:rPr>
+            </w:pPr>
+          </w:p>
+        </w:tc>
+        <w:tc>
+          <w:tcPr>
+            <w:tcW w:w="825" w:type="dxa"/>
+          </w:tcPr>
+          <w:p>
+            <w:pPr>
+              <w:pBdr>
+                <w:top w:val="nil"/>
+                <w:left w:val="nil"/>
+                <w:bottom w:val="nil"/>
+                <w:right w:val="nil"/>
+                <w:between w:val="nil"/>
+              </w:pBdr>
+              <w:rPr>
+                <w:b/>
+                <w:color w:val="000000"/>
+                <w:sz w:val="24"/>
+                <w:szCs w:val="24"/>
+              </w:rPr>
+            </w:pPr>
+            <w:r>
+              <w:rPr>
+                <w:b/>
+                <w:sz w:val="24"/>
+                <w:szCs w:val="24"/>
+              </w:rPr>
+              <w:t>7</w:t>
+            </w:r>
+          </w:p>
+        </w:tc>
+        <w:tc>
+          <w:tcPr>
+            <w:tcW w:w="1726" w:type="dxa"/>
+          </w:tcPr>
+          <w:p>
+            <w:pPr>
+              <w:rPr>
+                <w:b/>
+                <w:color w:val="000000"/>
+                <w:sz w:val="24"/>
+                <w:szCs w:val="24"/>
+              </w:rPr>
+            </w:pPr>
+            <w:r>
+              <w:rPr>
+                <w:b/>
+                <w:sz w:val="24"/>
+                <w:szCs w:val="24"/>
+              </w:rPr>
+              <w:t xml:space="preserve">Guillermo </w:t>
+            </w:r>
+            <w:proofErr w:type="spellStart"/>
+            <w:r>
+              <w:rPr>
+                <w:b/>
+                <w:sz w:val="24"/>
+                <w:szCs w:val="24"/>
+              </w:rPr>
+              <w:t>Savero</w:t>
+            </w:r>
+            <w:proofErr w:type="spellEnd"/>
+          </w:p>
+        </w:tc>
+      </w:tr>
+      <w:tr>
+        <w:tc>
+          <w:tcPr>
+            <w:tcW w:w="693" w:type="dxa"/>
+          </w:tcPr>
+          <w:p>
+            <w:pPr>
+              <w:pBdr>
+                <w:top w:val="nil"/>
+                <w:left w:val="nil"/>
+                <w:bottom w:val="nil"/>
+                <w:right w:val="nil"/>
+                <w:between w:val="nil"/>
+              </w:pBdr>
+              <w:rPr>
+                <w:b/>
+                <w:color w:val="000000"/>
+                <w:sz w:val="24"/>
+                <w:szCs w:val="24"/>
+              </w:rPr>
+            </w:pPr>
+            <w:r>
+              <w:rPr>
+                <w:b/>
+                <w:sz w:val="24"/>
+                <w:szCs w:val="24"/>
+              </w:rPr>
+              <w:t>E21</w:t>
+            </w:r>
+          </w:p>
+        </w:tc>
+        <w:tc>
+          <w:tcPr>
+            <w:tcW w:w="1920" w:type="dxa"/>
+          </w:tcPr>
+          <w:p>
+            <w:pPr>
+              <w:rPr>
+                <w:b/>
+                <w:sz w:val="24"/>
+                <w:szCs w:val="24"/>
+              </w:rPr>
+            </w:pPr>
+            <w:r>
+              <w:rPr>
+                <w:b/>
+                <w:sz w:val="24"/>
+                <w:szCs w:val="24"/>
+              </w:rPr>
+              <w:t>Implementación aprobada</w:t>
+            </w:r>
+          </w:p>
+        </w:tc>
+        <w:tc>
+          <w:tcPr>
+            <w:tcW w:w="3465" w:type="dxa"/>
+          </w:tcPr>
+          <w:p>
+            <w:pPr>
+              <w:rPr>
+                <w:color w:val="000000"/>
+                <w:sz w:val="24"/>
+                <w:szCs w:val="24"/>
+              </w:rPr>
+            </w:pPr>
+          </w:p>
+        </w:tc>
+        <w:tc>
+          <w:tcPr>
+            <w:tcW w:w="825" w:type="dxa"/>
+          </w:tcPr>
+          <w:p>
+            <w:pPr>
+              <w:pBdr>
+                <w:top w:val="nil"/>
+                <w:left w:val="nil"/>
+                <w:bottom w:val="nil"/>
+                <w:right w:val="nil"/>
+                <w:between w:val="nil"/>
+              </w:pBdr>
+              <w:rPr>
+                <w:b/>
+                <w:color w:val="000000"/>
+                <w:sz w:val="24"/>
+                <w:szCs w:val="24"/>
+              </w:rPr>
+            </w:pPr>
+            <w:r>
+              <w:rPr>
+                <w:b/>
+                <w:sz w:val="24"/>
+                <w:szCs w:val="24"/>
+              </w:rPr>
+              <w:t>7</w:t>
+            </w:r>
+          </w:p>
+        </w:tc>
+        <w:tc>
+          <w:tcPr>
+            <w:tcW w:w="1726" w:type="dxa"/>
+          </w:tcPr>
+          <w:p>
+            <w:pPr>
+              <w:rPr>
+                <w:b/>
+                <w:color w:val="000000"/>
+                <w:sz w:val="24"/>
+                <w:szCs w:val="24"/>
+              </w:rPr>
+            </w:pPr>
+            <w:proofErr w:type="spellStart"/>
+            <w:r>
+              <w:rPr>
+                <w:b/>
+                <w:sz w:val="24"/>
+                <w:szCs w:val="24"/>
+              </w:rPr>
+              <w:t>Araccelli</w:t>
+            </w:r>
+            <w:proofErr w:type="spellEnd"/>
+            <w:r>
+              <w:rPr>
+                <w:b/>
+                <w:sz w:val="24"/>
+                <w:szCs w:val="24"/>
+              </w:rPr>
+              <w:t xml:space="preserve"> Zevallos</w:t>
+            </w:r>
+          </w:p>
+        </w:tc>
+      </w:tr>
+      <w:tr>
+        <w:tc>
+          <w:tcPr>
+            <w:tcW w:w="693" w:type="dxa"/>
+          </w:tcPr>
+          <w:p>
+            <w:pPr>
+              <w:pBdr>
+                <w:top w:val="nil"/>
+                <w:left w:val="nil"/>
+                <w:bottom w:val="nil"/>
+                <w:right w:val="nil"/>
+                <w:between w:val="nil"/>
+              </w:pBdr>
+              <w:rPr>
+                <w:b/>
+                <w:color w:val="000000"/>
+                <w:sz w:val="24"/>
+                <w:szCs w:val="24"/>
+              </w:rPr>
+            </w:pPr>
+            <w:r>
+              <w:rPr>
+                <w:b/>
+                <w:sz w:val="24"/>
+                <w:szCs w:val="24"/>
+              </w:rPr>
+              <w:t>E22</w:t>
+            </w:r>
+          </w:p>
+        </w:tc>
+        <w:tc>
+          <w:tcPr>
+            <w:tcW w:w="1920" w:type="dxa"/>
+          </w:tcPr>
+          <w:p>
+            <w:pPr>
+              <w:pBdr>
+                <w:top w:val="nil"/>
+                <w:left w:val="nil"/>
+                <w:bottom w:val="nil"/>
+                <w:right w:val="nil"/>
+                <w:between w:val="nil"/>
+              </w:pBdr>
+              <w:rPr>
+                <w:b/>
+                <w:color w:val="000000"/>
+                <w:sz w:val="24"/>
+                <w:szCs w:val="24"/>
+              </w:rPr>
+            </w:pPr>
+            <w:r>
+              <w:rPr>
+                <w:b/>
+                <w:sz w:val="24"/>
+                <w:szCs w:val="24"/>
+              </w:rPr>
+              <w:t>En cierre</w:t>
+            </w:r>
+          </w:p>
+        </w:tc>
+        <w:tc>
+          <w:tcPr>
+            <w:tcW w:w="3465" w:type="dxa"/>
+          </w:tcPr>
+          <w:p>
+            <w:pPr>
+              <w:rPr>
+                <w:sz w:val="24"/>
+                <w:szCs w:val="24"/>
+              </w:rPr>
+            </w:pPr>
+          </w:p>
+        </w:tc>
+        <w:tc>
+          <w:tcPr>
+            <w:tcW w:w="825" w:type="dxa"/>
+          </w:tcPr>
+          <w:p>
+            <w:pPr>
+              <w:pBdr>
+                <w:top w:val="nil"/>
+                <w:left w:val="nil"/>
+                <w:bottom w:val="nil"/>
+                <w:right w:val="nil"/>
+                <w:between w:val="nil"/>
+              </w:pBdr>
+              <w:rPr>
+                <w:b/>
+                <w:color w:val="000000"/>
+                <w:sz w:val="24"/>
+                <w:szCs w:val="24"/>
+              </w:rPr>
+            </w:pPr>
+            <w:r>
+              <w:rPr>
+                <w:b/>
+                <w:sz w:val="24"/>
+                <w:szCs w:val="24"/>
+              </w:rPr>
+              <w:t>8</w:t>
+            </w:r>
+          </w:p>
+        </w:tc>
+        <w:tc>
+          <w:tcPr>
+            <w:tcW w:w="1726" w:type="dxa"/>
+          </w:tcPr>
+          <w:p>
+            <w:pPr>
+              <w:rPr>
+                <w:b/>
+                <w:color w:val="000000"/>
+                <w:sz w:val="24"/>
+                <w:szCs w:val="24"/>
+              </w:rPr>
+            </w:pPr>
+            <w:proofErr w:type="spellStart"/>
+            <w:r>
+              <w:rPr>
+                <w:b/>
+                <w:sz w:val="24"/>
+                <w:szCs w:val="24"/>
+              </w:rPr>
+              <w:t>Araccelli</w:t>
+            </w:r>
+            <w:proofErr w:type="spellEnd"/>
+            <w:r>
+              <w:rPr>
+                <w:b/>
+                <w:sz w:val="24"/>
+                <w:szCs w:val="24"/>
+              </w:rPr>
+              <w:t xml:space="preserve"> Zevallos</w:t>
+            </w:r>
+          </w:p>
+        </w:tc>
+      </w:tr>
+      <w:tr>
+        <w:tc>
+          <w:tcPr>
+            <w:tcW w:w="693" w:type="dxa"/>
+          </w:tcPr>
+          <w:p>
+            <w:pPr>
+              <w:pBdr>
+                <w:top w:val="nil"/>
+                <w:left w:val="nil"/>
+                <w:bottom w:val="nil"/>
+                <w:right w:val="nil"/>
+                <w:between w:val="nil"/>
+              </w:pBdr>
+              <w:rPr>
+                <w:b/>
+                <w:color w:val="000000"/>
+                <w:sz w:val="24"/>
+                <w:szCs w:val="24"/>
+              </w:rPr>
+            </w:pPr>
+            <w:r>
+              <w:rPr>
+                <w:b/>
+                <w:sz w:val="24"/>
+                <w:szCs w:val="24"/>
+              </w:rPr>
+              <w:t>E23</w:t>
+            </w:r>
+          </w:p>
+        </w:tc>
+        <w:tc>
+          <w:tcPr>
+            <w:tcW w:w="1920" w:type="dxa"/>
+          </w:tcPr>
+          <w:p>
+            <w:pPr>
+              <w:pBdr>
+                <w:top w:val="nil"/>
+                <w:left w:val="nil"/>
+                <w:bottom w:val="nil"/>
+                <w:right w:val="nil"/>
+                <w:between w:val="nil"/>
+              </w:pBdr>
+              <w:rPr>
+                <w:b/>
+                <w:color w:val="000000"/>
+                <w:sz w:val="24"/>
+                <w:szCs w:val="24"/>
+              </w:rPr>
+            </w:pPr>
+            <w:r>
+              <w:rPr>
+                <w:b/>
+                <w:sz w:val="24"/>
+                <w:szCs w:val="24"/>
+              </w:rPr>
+              <w:t>Cerrado</w:t>
+            </w:r>
+          </w:p>
+        </w:tc>
+        <w:tc>
+          <w:tcPr>
+            <w:tcW w:w="3465" w:type="dxa"/>
+          </w:tcPr>
+          <w:p>
+            <w:pPr>
+              <w:pBdr>
+                <w:top w:val="nil"/>
+                <w:left w:val="nil"/>
+                <w:bottom w:val="nil"/>
+                <w:right w:val="nil"/>
+                <w:between w:val="nil"/>
+              </w:pBdr>
+              <w:rPr>
+                <w:color w:val="000000"/>
+                <w:sz w:val="24"/>
+                <w:szCs w:val="24"/>
+              </w:rPr>
+            </w:pPr>
+          </w:p>
+        </w:tc>
+        <w:tc>
+          <w:tcPr>
+            <w:tcW w:w="825" w:type="dxa"/>
+          </w:tcPr>
+          <w:p>
+            <w:pPr>
+              <w:pBdr>
+                <w:top w:val="nil"/>
+                <w:left w:val="nil"/>
+                <w:bottom w:val="nil"/>
+                <w:right w:val="nil"/>
+                <w:between w:val="nil"/>
+              </w:pBdr>
+              <w:rPr>
+                <w:b/>
+                <w:color w:val="000000"/>
+                <w:sz w:val="24"/>
+                <w:szCs w:val="24"/>
+              </w:rPr>
+            </w:pPr>
+            <w:r>
+              <w:rPr>
+                <w:b/>
+                <w:sz w:val="24"/>
+                <w:szCs w:val="24"/>
+              </w:rPr>
+              <w:t>8</w:t>
+            </w:r>
+          </w:p>
+        </w:tc>
+        <w:tc>
+          <w:tcPr>
+            <w:tcW w:w="1726" w:type="dxa"/>
+          </w:tcPr>
+          <w:p>
+            <w:pPr>
+              <w:rPr>
+                <w:b/>
+                <w:color w:val="000000"/>
+                <w:sz w:val="24"/>
+                <w:szCs w:val="24"/>
+              </w:rPr>
+            </w:pPr>
+            <w:proofErr w:type="spellStart"/>
+            <w:r>
+              <w:rPr>
+                <w:b/>
+                <w:sz w:val="24"/>
+                <w:szCs w:val="24"/>
+              </w:rPr>
+              <w:t>Araccelli</w:t>
+            </w:r>
+            <w:proofErr w:type="spellEnd"/>
+            <w:r>
+              <w:rPr>
+                <w:b/>
+                <w:sz w:val="24"/>
+                <w:szCs w:val="24"/>
+              </w:rPr>
+              <w:t xml:space="preserve"> Zevallos</w:t>
+            </w:r>
+          </w:p>
+        </w:tc>
+      </w:tr>
+    </w:tbl>
+    <w:p>
+      <w:pPr>
+        <w:pBdr>
+          <w:top w:val="nil"/>
+          <w:left w:val="nil"/>
+          <w:bottom w:val="nil"/>
+          <w:right w:val="nil"/>
+          <w:between w:val="nil"/>
+        </w:pBdr>
+        <w:spacing w:after="0"/>
+        <w:ind w:left="720"/>
+        <w:rPr>
+          <w:rFonts w:ascii="Arial" w:eastAsia="Arial" w:hAnsi="Arial" w:cs="Arial"/>
+          <w:b/>
+          <w:color w:val="000000"/>
+          <w:sz w:val="28"/>
+          <w:szCs w:val="28"/>
+        </w:rPr>
+      </w:pPr>
+    </w:p>
+    <w:p>
+      <w:pPr>
+        <w:numPr>
+          <w:ilvl w:val="2"/>
+          <w:numId w:val="4"/>
+        </w:numPr>
+        <w:pBdr>
+          <w:top w:val="nil"/>
+          <w:left w:val="nil"/>
+          <w:bottom w:val="nil"/>
+          <w:right w:val="nil"/>
+          <w:between w:val="nil"/>
+        </w:pBdr>
+        <w:spacing w:after="0"/>
+        <w:rPr>
+          <w:rFonts w:ascii="Arial" w:eastAsia="Arial" w:hAnsi="Arial" w:cs="Arial"/>
+          <w:b/>
+          <w:color w:val="000000"/>
+          <w:sz w:val="28"/>
+          <w:szCs w:val="28"/>
+        </w:rPr>
+      </w:pPr>
+      <w:r>
+        <w:rPr>
+          <w:rFonts w:ascii="Arial" w:eastAsia="Arial" w:hAnsi="Arial" w:cs="Arial"/>
+          <w:b/>
+          <w:color w:val="000000"/>
+          <w:sz w:val="28"/>
+          <w:szCs w:val="28"/>
+        </w:rPr>
+        <w:t>Solicitud de Cambio</w:t>
+      </w:r>
+    </w:p>
+    <w:p>
+      <w:pPr>
+        <w:pBdr>
+          <w:top w:val="nil"/>
+          <w:left w:val="nil"/>
+          <w:bottom w:val="nil"/>
+          <w:right w:val="nil"/>
+          <w:between w:val="nil"/>
+        </w:pBdr>
+        <w:spacing w:after="0"/>
+        <w:ind w:left="720"/>
+        <w:rPr>
+          <w:rFonts w:ascii="Arial" w:eastAsia="Arial" w:hAnsi="Arial" w:cs="Arial"/>
+          <w:b/>
+          <w:color w:val="000000"/>
+          <w:sz w:val="28"/>
+          <w:szCs w:val="28"/>
+        </w:rPr>
+      </w:pPr>
+    </w:p>
+    <w:p>
+      <w:pPr>
         <w:pBdr>
           <w:top w:val="nil"/>
           <w:left w:val="nil"/>
@@ -12040,6 +15674,7 @@
                 <w:szCs w:val="24"/>
                 <w:shd w:val="clear" w:color="auto" w:fill="FFFF00"/>
               </w:rPr>
+              <w:lastRenderedPageBreak/>
               <w:t>Id del Sistema</w:t>
             </w:r>
           </w:p>
@@ -12157,7 +15792,7 @@
                 <w:sz w:val="24"/>
                 <w:szCs w:val="24"/>
               </w:rPr>
-              <w:t>Gerente de Comercial de Lambda Store: Oliver Pando</w:t>
+              <w:t>Personal de Ventas: Miguel Sifuentes</w:t>
             </w:r>
           </w:p>
         </w:tc>
@@ -12248,6 +15883,7 @@
               <w:spacing w:after="0" w:line="240" w:lineRule="auto"/>
               <w:rPr>
                 <w:rFonts w:ascii="Times New Roman" w:eastAsia="Times New Roman" w:hAnsi="Times New Roman" w:cs="Times New Roman"/>
+                <w:color w:val="000000"/>
                 <w:sz w:val="24"/>
                 <w:szCs w:val="24"/>
               </w:rPr>
@@ -12259,7 +15895,7 @@
                 <w:sz w:val="24"/>
                 <w:szCs w:val="24"/>
               </w:rPr>
-              <w:t>Personal de Ventas: Miguel Sifuentes</w:t>
+              <w:t>Gerente de Comercial de Lambda Store: Oliver Pando</w:t>
             </w:r>
           </w:p>
         </w:tc>
@@ -12474,7 +16110,659 @@
           <w:between w:val="nil"/>
         </w:pBdr>
         <w:spacing w:after="0"/>
-        <w:ind w:left="720"/>
+        <w:rPr>
+          <w:rFonts w:ascii="Arial" w:eastAsia="Arial" w:hAnsi="Arial" w:cs="Arial"/>
+          <w:color w:val="000000"/>
+        </w:rPr>
+      </w:pPr>
+    </w:p>
+    <w:tbl>
+      <w:tblPr>
+        <w:tblW w:w="8925" w:type="dxa"/>
+        <w:tblLayout w:type="fixed"/>
+        <w:tblLook w:val="0400" w:firstRow="0" w:lastRow="0" w:firstColumn="0" w:lastColumn="0" w:noHBand="0" w:noVBand="1"/>
+      </w:tblPr>
+      <w:tblGrid>
+        <w:gridCol w:w="2401"/>
+        <w:gridCol w:w="6524"/>
+      </w:tblGrid>
+      <w:tr>
+        <w:trPr>
+          <w:trHeight w:val="420"/>
+        </w:trPr>
+        <w:tc>
+          <w:tcPr>
+            <w:tcW w:w="2400" w:type="dxa"/>
+            <w:tcBorders>
+              <w:top w:val="single" w:sz="8" w:space="0" w:color="000000"/>
+              <w:left w:val="single" w:sz="8" w:space="0" w:color="000000"/>
+              <w:bottom w:val="single" w:sz="8" w:space="0" w:color="000000"/>
+              <w:right w:val="single" w:sz="8" w:space="0" w:color="000000"/>
+            </w:tcBorders>
+            <w:tcMar>
+              <w:top w:w="100" w:type="dxa"/>
+              <w:left w:w="100" w:type="dxa"/>
+              <w:bottom w:w="100" w:type="dxa"/>
+              <w:right w:w="100" w:type="dxa"/>
+            </w:tcMar>
+            <w:hideMark/>
+          </w:tcPr>
+          <w:p>
+            <w:pPr>
+              <w:spacing w:after="0" w:line="240" w:lineRule="auto"/>
+              <w:jc w:val="center"/>
+              <w:rPr>
+                <w:rFonts w:ascii="Times New Roman" w:eastAsia="Times New Roman" w:hAnsi="Times New Roman" w:cs="Times New Roman"/>
+                <w:b/>
+                <w:sz w:val="24"/>
+                <w:szCs w:val="24"/>
+              </w:rPr>
+            </w:pPr>
+            <w:r>
+              <w:rPr>
+                <w:b/>
+              </w:rPr>
+              <w:t xml:space="preserve">Campo </w:t>
+            </w:r>
+          </w:p>
+        </w:tc>
+        <w:tc>
+          <w:tcPr>
+            <w:tcW w:w="6521" w:type="dxa"/>
+            <w:tcBorders>
+              <w:top w:val="single" w:sz="8" w:space="0" w:color="000000"/>
+              <w:left w:val="single" w:sz="8" w:space="0" w:color="000000"/>
+              <w:bottom w:val="single" w:sz="8" w:space="0" w:color="000000"/>
+              <w:right w:val="single" w:sz="8" w:space="0" w:color="000000"/>
+            </w:tcBorders>
+            <w:tcMar>
+              <w:top w:w="100" w:type="dxa"/>
+              <w:left w:w="100" w:type="dxa"/>
+              <w:bottom w:w="100" w:type="dxa"/>
+              <w:right w:w="100" w:type="dxa"/>
+            </w:tcMar>
+            <w:hideMark/>
+          </w:tcPr>
+          <w:p>
+            <w:pPr>
+              <w:spacing w:after="0" w:line="240" w:lineRule="auto"/>
+              <w:jc w:val="center"/>
+              <w:rPr>
+                <w:rFonts w:ascii="Times New Roman" w:eastAsia="Times New Roman" w:hAnsi="Times New Roman" w:cs="Times New Roman"/>
+                <w:b/>
+                <w:sz w:val="24"/>
+                <w:szCs w:val="24"/>
+              </w:rPr>
+            </w:pPr>
+            <w:r>
+              <w:rPr>
+                <w:rFonts w:ascii="Times New Roman" w:eastAsia="Times New Roman" w:hAnsi="Times New Roman" w:cs="Times New Roman"/>
+                <w:b/>
+                <w:sz w:val="24"/>
+                <w:szCs w:val="24"/>
+              </w:rPr>
+              <w:t>Descripción</w:t>
+            </w:r>
+          </w:p>
+        </w:tc>
+      </w:tr>
+      <w:tr>
+        <w:trPr>
+          <w:trHeight w:val="420"/>
+        </w:trPr>
+        <w:tc>
+          <w:tcPr>
+            <w:tcW w:w="2400" w:type="dxa"/>
+            <w:tcBorders>
+              <w:top w:val="single" w:sz="8" w:space="0" w:color="000000"/>
+              <w:left w:val="single" w:sz="8" w:space="0" w:color="000000"/>
+              <w:bottom w:val="single" w:sz="8" w:space="0" w:color="000000"/>
+              <w:right w:val="single" w:sz="8" w:space="0" w:color="000000"/>
+            </w:tcBorders>
+            <w:tcMar>
+              <w:top w:w="100" w:type="dxa"/>
+              <w:left w:w="100" w:type="dxa"/>
+              <w:bottom w:w="100" w:type="dxa"/>
+              <w:right w:w="100" w:type="dxa"/>
+            </w:tcMar>
+            <w:hideMark/>
+          </w:tcPr>
+          <w:p>
+            <w:pPr>
+              <w:spacing w:after="0" w:line="240" w:lineRule="auto"/>
+              <w:rPr>
+                <w:rFonts w:ascii="Times New Roman" w:eastAsia="Times New Roman" w:hAnsi="Times New Roman" w:cs="Times New Roman"/>
+                <w:b/>
+                <w:sz w:val="24"/>
+                <w:szCs w:val="24"/>
+                <w:highlight w:val="yellow"/>
+              </w:rPr>
+            </w:pPr>
+            <w:r>
+              <w:rPr>
+                <w:b/>
+                <w:highlight w:val="yellow"/>
+              </w:rPr>
+              <w:t xml:space="preserve">Fecha de creación </w:t>
+            </w:r>
+          </w:p>
+        </w:tc>
+        <w:tc>
+          <w:tcPr>
+            <w:tcW w:w="6521" w:type="dxa"/>
+            <w:tcBorders>
+              <w:top w:val="single" w:sz="8" w:space="0" w:color="000000"/>
+              <w:left w:val="single" w:sz="8" w:space="0" w:color="000000"/>
+              <w:bottom w:val="single" w:sz="8" w:space="0" w:color="000000"/>
+              <w:right w:val="single" w:sz="8" w:space="0" w:color="000000"/>
+            </w:tcBorders>
+            <w:tcMar>
+              <w:top w:w="100" w:type="dxa"/>
+              <w:left w:w="100" w:type="dxa"/>
+              <w:bottom w:w="100" w:type="dxa"/>
+              <w:right w:w="100" w:type="dxa"/>
+            </w:tcMar>
+            <w:hideMark/>
+          </w:tcPr>
+          <w:p>
+            <w:pPr>
+              <w:spacing w:after="0" w:line="240" w:lineRule="auto"/>
+              <w:rPr>
+                <w:rFonts w:ascii="Times New Roman" w:eastAsia="Times New Roman" w:hAnsi="Times New Roman" w:cs="Times New Roman"/>
+                <w:sz w:val="24"/>
+                <w:szCs w:val="24"/>
+              </w:rPr>
+            </w:pPr>
+            <w:r>
+              <w:rPr>
+                <w:rFonts w:ascii="Times New Roman" w:eastAsia="Times New Roman" w:hAnsi="Times New Roman" w:cs="Times New Roman"/>
+                <w:sz w:val="24"/>
+                <w:szCs w:val="24"/>
+              </w:rPr>
+              <w:t>23/06/2022</w:t>
+            </w:r>
+          </w:p>
+        </w:tc>
+      </w:tr>
+      <w:tr>
+        <w:trPr>
+          <w:trHeight w:val="420"/>
+        </w:trPr>
+        <w:tc>
+          <w:tcPr>
+            <w:tcW w:w="2400" w:type="dxa"/>
+            <w:tcBorders>
+              <w:top w:val="single" w:sz="8" w:space="0" w:color="000000"/>
+              <w:left w:val="single" w:sz="8" w:space="0" w:color="000000"/>
+              <w:bottom w:val="single" w:sz="8" w:space="0" w:color="000000"/>
+              <w:right w:val="single" w:sz="8" w:space="0" w:color="000000"/>
+            </w:tcBorders>
+            <w:tcMar>
+              <w:top w:w="100" w:type="dxa"/>
+              <w:left w:w="100" w:type="dxa"/>
+              <w:bottom w:w="100" w:type="dxa"/>
+              <w:right w:w="100" w:type="dxa"/>
+            </w:tcMar>
+            <w:hideMark/>
+          </w:tcPr>
+          <w:p>
+            <w:pPr>
+              <w:spacing w:after="0" w:line="240" w:lineRule="auto"/>
+              <w:rPr>
+                <w:rFonts w:ascii="Times New Roman" w:eastAsia="Times New Roman" w:hAnsi="Times New Roman" w:cs="Times New Roman"/>
+                <w:b/>
+                <w:sz w:val="24"/>
+                <w:szCs w:val="24"/>
+                <w:highlight w:val="yellow"/>
+              </w:rPr>
+            </w:pPr>
+            <w:r>
+              <w:rPr>
+                <w:rFonts w:ascii="Times New Roman" w:eastAsia="Times New Roman" w:hAnsi="Times New Roman" w:cs="Times New Roman"/>
+                <w:b/>
+                <w:sz w:val="24"/>
+                <w:szCs w:val="24"/>
+                <w:highlight w:val="yellow"/>
+              </w:rPr>
+              <w:t>Id del Sistema</w:t>
+            </w:r>
+          </w:p>
+        </w:tc>
+        <w:tc>
+          <w:tcPr>
+            <w:tcW w:w="6521" w:type="dxa"/>
+            <w:tcBorders>
+              <w:top w:val="single" w:sz="8" w:space="0" w:color="000000"/>
+              <w:left w:val="single" w:sz="8" w:space="0" w:color="000000"/>
+              <w:bottom w:val="single" w:sz="8" w:space="0" w:color="000000"/>
+              <w:right w:val="single" w:sz="8" w:space="0" w:color="000000"/>
+            </w:tcBorders>
+            <w:tcMar>
+              <w:top w:w="100" w:type="dxa"/>
+              <w:left w:w="100" w:type="dxa"/>
+              <w:bottom w:w="100" w:type="dxa"/>
+              <w:right w:w="100" w:type="dxa"/>
+            </w:tcMar>
+            <w:hideMark/>
+          </w:tcPr>
+          <w:p>
+            <w:pPr>
+              <w:spacing w:after="0" w:line="240" w:lineRule="auto"/>
+              <w:rPr>
+                <w:rFonts w:ascii="Times New Roman" w:eastAsia="Times New Roman" w:hAnsi="Times New Roman" w:cs="Times New Roman"/>
+                <w:sz w:val="24"/>
+                <w:szCs w:val="24"/>
+              </w:rPr>
+            </w:pPr>
+            <w:r>
+              <w:rPr>
+                <w:rFonts w:ascii="Times New Roman" w:eastAsia="Times New Roman" w:hAnsi="Times New Roman" w:cs="Times New Roman"/>
+                <w:sz w:val="24"/>
+                <w:szCs w:val="24"/>
+              </w:rPr>
+              <w:t>SCELS</w:t>
+            </w:r>
+          </w:p>
+        </w:tc>
+      </w:tr>
+      <w:tr>
+        <w:trPr>
+          <w:trHeight w:val="420"/>
+        </w:trPr>
+        <w:tc>
+          <w:tcPr>
+            <w:tcW w:w="2400" w:type="dxa"/>
+            <w:tcBorders>
+              <w:top w:val="single" w:sz="8" w:space="0" w:color="000000"/>
+              <w:left w:val="single" w:sz="8" w:space="0" w:color="000000"/>
+              <w:bottom w:val="single" w:sz="8" w:space="0" w:color="000000"/>
+              <w:right w:val="single" w:sz="8" w:space="0" w:color="000000"/>
+            </w:tcBorders>
+            <w:tcMar>
+              <w:top w:w="100" w:type="dxa"/>
+              <w:left w:w="100" w:type="dxa"/>
+              <w:bottom w:w="100" w:type="dxa"/>
+              <w:right w:w="100" w:type="dxa"/>
+            </w:tcMar>
+            <w:hideMark/>
+          </w:tcPr>
+          <w:p>
+            <w:pPr>
+              <w:spacing w:after="0" w:line="240" w:lineRule="auto"/>
+              <w:rPr>
+                <w:rFonts w:ascii="Times New Roman" w:eastAsia="Times New Roman" w:hAnsi="Times New Roman" w:cs="Times New Roman"/>
+                <w:b/>
+                <w:sz w:val="24"/>
+                <w:szCs w:val="24"/>
+                <w:highlight w:val="yellow"/>
+              </w:rPr>
+            </w:pPr>
+            <w:r>
+              <w:rPr>
+                <w:b/>
+                <w:highlight w:val="yellow"/>
+              </w:rPr>
+              <w:t>Fuente (Dueño del proceso)</w:t>
+            </w:r>
+          </w:p>
+        </w:tc>
+        <w:tc>
+          <w:tcPr>
+            <w:tcW w:w="6521" w:type="dxa"/>
+            <w:tcBorders>
+              <w:top w:val="single" w:sz="8" w:space="0" w:color="000000"/>
+              <w:left w:val="single" w:sz="8" w:space="0" w:color="000000"/>
+              <w:bottom w:val="single" w:sz="8" w:space="0" w:color="000000"/>
+              <w:right w:val="single" w:sz="8" w:space="0" w:color="000000"/>
+            </w:tcBorders>
+            <w:tcMar>
+              <w:top w:w="100" w:type="dxa"/>
+              <w:left w:w="100" w:type="dxa"/>
+              <w:bottom w:w="100" w:type="dxa"/>
+              <w:right w:w="100" w:type="dxa"/>
+            </w:tcMar>
+            <w:hideMark/>
+          </w:tcPr>
+          <w:p>
+            <w:pPr>
+              <w:spacing w:after="0" w:line="240" w:lineRule="auto"/>
+              <w:rPr>
+                <w:rFonts w:ascii="Times New Roman" w:eastAsia="Times New Roman" w:hAnsi="Times New Roman" w:cs="Times New Roman"/>
+                <w:sz w:val="24"/>
+                <w:szCs w:val="24"/>
+              </w:rPr>
+            </w:pPr>
+            <w:r>
+              <w:rPr>
+                <w:rFonts w:ascii="Times New Roman" w:eastAsia="Times New Roman" w:hAnsi="Times New Roman" w:cs="Times New Roman"/>
+                <w:sz w:val="24"/>
+                <w:szCs w:val="24"/>
+              </w:rPr>
+              <w:t xml:space="preserve">Personal de Ventas: </w:t>
+            </w:r>
+            <w:r>
+              <w:rPr>
+                <w:rFonts w:ascii="Times New Roman" w:eastAsia="Times New Roman" w:hAnsi="Times New Roman" w:cs="Times New Roman"/>
+                <w:sz w:val="24"/>
+                <w:szCs w:val="24"/>
+              </w:rPr>
+              <w:t xml:space="preserve">Pedro </w:t>
+            </w:r>
+            <w:r>
+              <w:rPr>
+                <w:rFonts w:ascii="Times New Roman" w:eastAsia="Times New Roman" w:hAnsi="Times New Roman" w:cs="Times New Roman"/>
+                <w:sz w:val="24"/>
+                <w:szCs w:val="24"/>
+              </w:rPr>
+              <w:t>Bendezú</w:t>
+            </w:r>
+          </w:p>
+        </w:tc>
+      </w:tr>
+      <w:tr>
+        <w:trPr>
+          <w:trHeight w:val="420"/>
+        </w:trPr>
+        <w:tc>
+          <w:tcPr>
+            <w:tcW w:w="2400" w:type="dxa"/>
+            <w:tcBorders>
+              <w:top w:val="single" w:sz="8" w:space="0" w:color="000000"/>
+              <w:left w:val="single" w:sz="8" w:space="0" w:color="000000"/>
+              <w:bottom w:val="single" w:sz="8" w:space="0" w:color="000000"/>
+              <w:right w:val="single" w:sz="8" w:space="0" w:color="000000"/>
+            </w:tcBorders>
+            <w:tcMar>
+              <w:top w:w="100" w:type="dxa"/>
+              <w:left w:w="100" w:type="dxa"/>
+              <w:bottom w:w="100" w:type="dxa"/>
+              <w:right w:w="100" w:type="dxa"/>
+            </w:tcMar>
+            <w:hideMark/>
+          </w:tcPr>
+          <w:p>
+            <w:pPr>
+              <w:spacing w:after="0" w:line="240" w:lineRule="auto"/>
+              <w:rPr>
+                <w:rFonts w:ascii="Times New Roman" w:eastAsia="Times New Roman" w:hAnsi="Times New Roman" w:cs="Times New Roman"/>
+                <w:b/>
+                <w:sz w:val="24"/>
+                <w:szCs w:val="24"/>
+                <w:highlight w:val="yellow"/>
+              </w:rPr>
+            </w:pPr>
+            <w:r>
+              <w:rPr>
+                <w:b/>
+                <w:highlight w:val="yellow"/>
+              </w:rPr>
+              <w:t>Autor (</w:t>
+            </w:r>
+            <w:proofErr w:type="spellStart"/>
+            <w:r>
+              <w:rPr>
+                <w:b/>
+                <w:highlight w:val="yellow"/>
+              </w:rPr>
+              <w:t>Stakeholder</w:t>
+            </w:r>
+            <w:proofErr w:type="spellEnd"/>
+            <w:r>
+              <w:rPr>
+                <w:b/>
+                <w:highlight w:val="yellow"/>
+              </w:rPr>
+              <w:t>)</w:t>
+            </w:r>
+          </w:p>
+        </w:tc>
+        <w:tc>
+          <w:tcPr>
+            <w:tcW w:w="6521" w:type="dxa"/>
+            <w:tcBorders>
+              <w:top w:val="single" w:sz="8" w:space="0" w:color="000000"/>
+              <w:left w:val="single" w:sz="8" w:space="0" w:color="000000"/>
+              <w:bottom w:val="single" w:sz="8" w:space="0" w:color="000000"/>
+              <w:right w:val="single" w:sz="8" w:space="0" w:color="000000"/>
+            </w:tcBorders>
+            <w:tcMar>
+              <w:top w:w="100" w:type="dxa"/>
+              <w:left w:w="100" w:type="dxa"/>
+              <w:bottom w:w="100" w:type="dxa"/>
+              <w:right w:w="100" w:type="dxa"/>
+            </w:tcMar>
+            <w:hideMark/>
+          </w:tcPr>
+          <w:p>
+            <w:pPr>
+              <w:spacing w:after="0" w:line="240" w:lineRule="auto"/>
+              <w:rPr>
+                <w:rFonts w:ascii="Times New Roman" w:eastAsia="Times New Roman" w:hAnsi="Times New Roman" w:cs="Times New Roman"/>
+                <w:sz w:val="24"/>
+                <w:szCs w:val="24"/>
+              </w:rPr>
+            </w:pPr>
+            <w:r>
+              <w:rPr>
+                <w:rFonts w:ascii="Times New Roman" w:eastAsia="Times New Roman" w:hAnsi="Times New Roman" w:cs="Times New Roman"/>
+                <w:sz w:val="24"/>
+                <w:szCs w:val="24"/>
+              </w:rPr>
+              <w:t>Gerente Ventas: Oliver Pando</w:t>
+            </w:r>
+          </w:p>
+        </w:tc>
+      </w:tr>
+      <w:tr>
+        <w:trPr>
+          <w:trHeight w:val="420"/>
+        </w:trPr>
+        <w:tc>
+          <w:tcPr>
+            <w:tcW w:w="2400" w:type="dxa"/>
+            <w:tcBorders>
+              <w:top w:val="single" w:sz="8" w:space="0" w:color="000000"/>
+              <w:left w:val="single" w:sz="8" w:space="0" w:color="000000"/>
+              <w:bottom w:val="single" w:sz="8" w:space="0" w:color="000000"/>
+              <w:right w:val="single" w:sz="8" w:space="0" w:color="000000"/>
+            </w:tcBorders>
+            <w:tcMar>
+              <w:top w:w="100" w:type="dxa"/>
+              <w:left w:w="100" w:type="dxa"/>
+              <w:bottom w:w="100" w:type="dxa"/>
+              <w:right w:w="100" w:type="dxa"/>
+            </w:tcMar>
+            <w:hideMark/>
+          </w:tcPr>
+          <w:p>
+            <w:pPr>
+              <w:spacing w:after="0" w:line="240" w:lineRule="auto"/>
+              <w:rPr>
+                <w:rFonts w:ascii="Times New Roman" w:eastAsia="Times New Roman" w:hAnsi="Times New Roman" w:cs="Times New Roman"/>
+                <w:b/>
+                <w:sz w:val="24"/>
+                <w:szCs w:val="24"/>
+                <w:highlight w:val="yellow"/>
+              </w:rPr>
+            </w:pPr>
+            <w:r>
+              <w:rPr>
+                <w:b/>
+                <w:highlight w:val="yellow"/>
+              </w:rPr>
+              <w:t>Descripción:</w:t>
+            </w:r>
+          </w:p>
+        </w:tc>
+        <w:tc>
+          <w:tcPr>
+            <w:tcW w:w="6521" w:type="dxa"/>
+            <w:tcBorders>
+              <w:top w:val="single" w:sz="8" w:space="0" w:color="000000"/>
+              <w:left w:val="single" w:sz="8" w:space="0" w:color="000000"/>
+              <w:bottom w:val="single" w:sz="8" w:space="0" w:color="000000"/>
+              <w:right w:val="single" w:sz="8" w:space="0" w:color="000000"/>
+            </w:tcBorders>
+            <w:tcMar>
+              <w:top w:w="100" w:type="dxa"/>
+              <w:left w:w="100" w:type="dxa"/>
+              <w:bottom w:w="100" w:type="dxa"/>
+              <w:right w:w="100" w:type="dxa"/>
+            </w:tcMar>
+          </w:tcPr>
+          <w:p>
+            <w:pPr>
+              <w:spacing w:after="0" w:line="240" w:lineRule="auto"/>
+              <w:rPr>
+                <w:rFonts w:ascii="Times New Roman" w:eastAsia="Times New Roman" w:hAnsi="Times New Roman" w:cs="Times New Roman"/>
+                <w:sz w:val="24"/>
+                <w:szCs w:val="24"/>
+              </w:rPr>
+            </w:pPr>
+            <w:r>
+              <w:rPr>
+                <w:rFonts w:ascii="Times New Roman" w:eastAsia="Times New Roman" w:hAnsi="Times New Roman" w:cs="Times New Roman"/>
+                <w:sz w:val="24"/>
+                <w:szCs w:val="24"/>
+              </w:rPr>
+              <w:t>El cambio solicitado consiste en:</w:t>
+            </w:r>
+          </w:p>
+          <w:p>
+            <w:pPr>
+              <w:spacing w:after="0" w:line="240" w:lineRule="auto"/>
+              <w:rPr>
+                <w:rFonts w:ascii="Times New Roman" w:eastAsia="Times New Roman" w:hAnsi="Times New Roman" w:cs="Times New Roman"/>
+                <w:sz w:val="24"/>
+                <w:szCs w:val="24"/>
+              </w:rPr>
+            </w:pPr>
+            <w:r>
+              <w:rPr>
+                <w:rFonts w:ascii="Times New Roman" w:eastAsia="Times New Roman" w:hAnsi="Times New Roman" w:cs="Times New Roman"/>
+                <w:sz w:val="24"/>
+                <w:szCs w:val="24"/>
+              </w:rPr>
+              <w:t>Crear una página en la cual los usuarios registrados puedan descargar sus comprobantes de pago.</w:t>
+            </w:r>
+          </w:p>
+          <w:p>
+            <w:pPr>
+              <w:spacing w:after="0" w:line="240" w:lineRule="auto"/>
+              <w:rPr>
+                <w:rFonts w:ascii="Times New Roman" w:eastAsia="Times New Roman" w:hAnsi="Times New Roman" w:cs="Times New Roman"/>
+                <w:sz w:val="24"/>
+                <w:szCs w:val="24"/>
+              </w:rPr>
+            </w:pPr>
+          </w:p>
+        </w:tc>
+      </w:tr>
+      <w:tr>
+        <w:trPr>
+          <w:trHeight w:val="420"/>
+        </w:trPr>
+        <w:tc>
+          <w:tcPr>
+            <w:tcW w:w="2400" w:type="dxa"/>
+            <w:tcBorders>
+              <w:top w:val="single" w:sz="8" w:space="0" w:color="000000"/>
+              <w:left w:val="single" w:sz="8" w:space="0" w:color="000000"/>
+              <w:bottom w:val="single" w:sz="8" w:space="0" w:color="000000"/>
+              <w:right w:val="single" w:sz="8" w:space="0" w:color="000000"/>
+            </w:tcBorders>
+            <w:tcMar>
+              <w:top w:w="100" w:type="dxa"/>
+              <w:left w:w="100" w:type="dxa"/>
+              <w:bottom w:w="100" w:type="dxa"/>
+              <w:right w:w="100" w:type="dxa"/>
+            </w:tcMar>
+            <w:hideMark/>
+          </w:tcPr>
+          <w:p>
+            <w:pPr>
+              <w:spacing w:after="0" w:line="240" w:lineRule="auto"/>
+              <w:rPr>
+                <w:rFonts w:ascii="Times New Roman" w:eastAsia="Times New Roman" w:hAnsi="Times New Roman" w:cs="Times New Roman"/>
+                <w:b/>
+                <w:sz w:val="24"/>
+                <w:szCs w:val="24"/>
+                <w:highlight w:val="yellow"/>
+              </w:rPr>
+            </w:pPr>
+            <w:r>
+              <w:rPr>
+                <w:b/>
+                <w:highlight w:val="yellow"/>
+              </w:rPr>
+              <w:t>Justificación:</w:t>
+            </w:r>
+          </w:p>
+        </w:tc>
+        <w:tc>
+          <w:tcPr>
+            <w:tcW w:w="6521" w:type="dxa"/>
+            <w:tcBorders>
+              <w:top w:val="single" w:sz="8" w:space="0" w:color="000000"/>
+              <w:left w:val="single" w:sz="8" w:space="0" w:color="000000"/>
+              <w:bottom w:val="single" w:sz="8" w:space="0" w:color="000000"/>
+              <w:right w:val="single" w:sz="8" w:space="0" w:color="000000"/>
+            </w:tcBorders>
+            <w:tcMar>
+              <w:top w:w="100" w:type="dxa"/>
+              <w:left w:w="100" w:type="dxa"/>
+              <w:bottom w:w="100" w:type="dxa"/>
+              <w:right w:w="100" w:type="dxa"/>
+            </w:tcMar>
+            <w:hideMark/>
+          </w:tcPr>
+          <w:p>
+            <w:pPr>
+              <w:spacing w:after="0" w:line="240" w:lineRule="auto"/>
+              <w:rPr>
+                <w:rFonts w:ascii="Times New Roman" w:eastAsia="Times New Roman" w:hAnsi="Times New Roman" w:cs="Times New Roman"/>
+                <w:sz w:val="24"/>
+                <w:szCs w:val="24"/>
+              </w:rPr>
+            </w:pPr>
+            <w:r>
+              <w:rPr>
+                <w:rFonts w:ascii="Times New Roman" w:eastAsia="Times New Roman" w:hAnsi="Times New Roman" w:cs="Times New Roman"/>
+                <w:sz w:val="24"/>
+                <w:szCs w:val="24"/>
+              </w:rPr>
+              <w:t>Facilitar al usuario el acceso a sus comprobantes.</w:t>
+            </w:r>
+          </w:p>
+        </w:tc>
+      </w:tr>
+    </w:tbl>
+    <w:p>
+      <w:pPr>
+        <w:pBdr>
+          <w:top w:val="nil"/>
+          <w:left w:val="nil"/>
+          <w:bottom w:val="nil"/>
+          <w:right w:val="nil"/>
+          <w:between w:val="nil"/>
+        </w:pBdr>
+        <w:spacing w:after="0"/>
+        <w:rPr>
+          <w:rFonts w:ascii="Arial" w:eastAsia="Arial" w:hAnsi="Arial" w:cs="Arial"/>
+          <w:color w:val="000000"/>
+        </w:rPr>
+      </w:pPr>
+    </w:p>
+    <w:p>
+      <w:pPr>
+        <w:pBdr>
+          <w:top w:val="nil"/>
+          <w:left w:val="nil"/>
+          <w:bottom w:val="nil"/>
+          <w:right w:val="nil"/>
+          <w:between w:val="nil"/>
+        </w:pBdr>
+        <w:spacing w:after="0"/>
         <w:rPr>
           <w:rFonts w:ascii="Arial" w:eastAsia="Arial" w:hAnsi="Arial" w:cs="Arial"/>
           <w:color w:val="000000"/>
@@ -12621,7 +16909,7 @@
 </file>
 
 <file path=word/numbering.xml><?xml version="1.0" encoding="utf-8"?>
-<w:numbering xmlns:wpc="http://schemas.microsoft.com/office/word/2010/wordprocessingCanvas" xmlns:cx="http://schemas.microsoft.com/office/drawing/2014/chartex" xmlns:cx1="http://schemas.microsoft.com/office/drawing/2015/9/8/chartex" xmlns:cx2="http://schemas.microsoft.com/office/drawing/2015/10/21/chartex" xmlns:cx3="http://schemas.microsoft.com/office/drawing/2016/5/9/chartex" xmlns:cx4="http://schemas.microsoft.com/office/drawing/2016/5/10/chartex" xmlns:cx5="http://schemas.microsoft.com/office/drawing/2016/5/11/chartex" xmlns:cx6="http://schemas.microsoft.com/office/drawing/2016/5/12/chartex" xmlns:cx7="http://schemas.microsoft.com/office/drawing/2016/5/13/chartex" xmlns:cx8="http://schemas.microsoft.com/office/drawing/2016/5/14/chartex" xmlns:mc="http://schemas.openxmlformats.org/markup-compatibility/2006" xmlns:aink="http://schemas.microsoft.com/office/drawing/2016/ink" xmlns:am3d="http://schemas.microsoft.com/office/drawing/2017/model3d" xmlns:o="urn:schemas-microsoft-com:office:office" xmlns:oel="http://schemas.microsoft.com/office/2019/extlst" xmlns:r="http://schemas.openxmlformats.org/officeDocument/2006/relationships" xmlns:m="http://schemas.openxmlformats.org/officeDocument/2006/math" xmlns:v="urn:schemas-microsoft-com:vml" xmlns:wp14="http://schemas.microsoft.com/office/word/2010/wordprocessingDrawing" xmlns:wp="http://schemas.openxmlformats.org/drawingml/2006/wordprocessingDrawing" xmlns:w10="urn:schemas-microsoft-com:office:word" xmlns:w="http://schemas.openxmlformats.org/wordprocessingml/2006/main" xmlns:w14="http://schemas.microsoft.com/office/word/2010/wordml" xmlns:w15="http://schemas.microsoft.com/office/word/2012/wordml" xmlns:w16cex="http://schemas.microsoft.com/office/word/2018/wordml/cex" xmlns:w16cid="http://schemas.microsoft.com/office/word/2016/wordml/cid" xmlns:w16="http://schemas.microsoft.com/office/word/2018/wordml" xmlns:w16sdtdh="http://schemas.microsoft.com/office/word/2020/wordml/sdtdatahash" xmlns:w16se="http://schemas.microsoft.com/office/word/2015/wordml/symex" xmlns:wpg="http://schemas.microsoft.com/office/word/2010/wordprocessingGroup" xmlns:wpi="http://schemas.microsoft.com/office/word/2010/wordprocessingInk" xmlns:wne="http://schemas.microsoft.com/office/word/2006/wordml" xmlns:wps="http://schemas.microsoft.com/office/word/2010/wordprocessingShape" mc:Ignorable="w14 w15 w16se w16cid w16 w16cex w16sdtdh wp14">
+<w:numbering xmlns:wpc="http://schemas.microsoft.com/office/word/2010/wordprocessingCanvas" xmlns:cx="http://schemas.microsoft.com/office/drawing/2014/chartex" xmlns:cx1="http://schemas.microsoft.com/office/drawing/2015/9/8/chartex" xmlns:cx2="http://schemas.microsoft.com/office/drawing/2015/10/21/chartex" xmlns:cx3="http://schemas.microsoft.com/office/drawing/2016/5/9/chartex" xmlns:cx4="http://schemas.microsoft.com/office/drawing/2016/5/10/chartex" xmlns:cx5="http://schemas.microsoft.com/office/drawing/2016/5/11/chartex" xmlns:cx6="http://schemas.microsoft.com/office/drawing/2016/5/12/chartex" xmlns:cx7="http://schemas.microsoft.com/office/drawing/2016/5/13/chartex" xmlns:cx8="http://schemas.microsoft.com/office/drawing/2016/5/14/chartex" xmlns:mc="http://schemas.openxmlformats.org/markup-compatibility/2006" xmlns:aink="http://schemas.microsoft.com/office/drawing/2016/ink" xmlns:am3d="http://schemas.microsoft.com/office/drawing/2017/model3d" xmlns:o="urn:schemas-microsoft-com:office:office" xmlns:r="http://schemas.openxmlformats.org/officeDocument/2006/relationships" xmlns:m="http://schemas.openxmlformats.org/officeDocument/2006/math" xmlns:v="urn:schemas-microsoft-com:vml" xmlns:wp14="http://schemas.microsoft.com/office/word/2010/wordprocessingDrawing" xmlns:wp="http://schemas.openxmlformats.org/drawingml/2006/wordprocessingDrawing" xmlns:w10="urn:schemas-microsoft-com:office:word" xmlns:w="http://schemas.openxmlformats.org/wordprocessingml/2006/main" xmlns:w14="http://schemas.microsoft.com/office/word/2010/wordml" xmlns:w15="http://schemas.microsoft.com/office/word/2012/wordml" xmlns:w16cex="http://schemas.microsoft.com/office/word/2018/wordml/cex" xmlns:w16cid="http://schemas.microsoft.com/office/word/2016/wordml/cid" xmlns:w16="http://schemas.microsoft.com/office/word/2018/wordml" xmlns:w16sdtdh="http://schemas.microsoft.com/office/word/2020/wordml/sdtdatahash" xmlns:w16se="http://schemas.microsoft.com/office/word/2015/wordml/symex" xmlns:wpg="http://schemas.microsoft.com/office/word/2010/wordprocessingGroup" xmlns:wpi="http://schemas.microsoft.com/office/word/2010/wordprocessingInk" xmlns:wne="http://schemas.microsoft.com/office/word/2006/wordml" xmlns:wps="http://schemas.microsoft.com/office/word/2010/wordprocessingShape" mc:Ignorable="w14 w15 w16se w16cid w16 w16cex w16sdtdh wp14">
   <w:abstractNum w:abstractNumId="0" w15:restartNumberingAfterBreak="0">
     <w:nsid w:val="05DC02F4"/>
     <w:multiLevelType w:val="multilevel"/>
@@ -15265,95 +19553,68 @@
       </w:rPr>
     </w:lvl>
   </w:abstractNum>
-  <w:num w:numId="1" w16cid:durableId="1234390896">
+  <w:num w:numId="1">
     <w:abstractNumId w:val="15"/>
   </w:num>
-  <w:num w:numId="2" w16cid:durableId="1364013198">
+  <w:num w:numId="2">
     <w:abstractNumId w:val="7"/>
   </w:num>
-  <w:num w:numId="3" w16cid:durableId="1830317990">
+  <w:num w:numId="3">
     <w:abstractNumId w:val="10"/>
   </w:num>
-  <w:num w:numId="4" w16cid:durableId="1054162768">
+  <w:num w:numId="4">
     <w:abstractNumId w:val="6"/>
   </w:num>
-  <w:num w:numId="5" w16cid:durableId="527530864">
+  <w:num w:numId="5">
     <w:abstractNumId w:val="4"/>
   </w:num>
-  <w:num w:numId="6" w16cid:durableId="1511531054">
+  <w:num w:numId="6">
     <w:abstractNumId w:val="9"/>
   </w:num>
-  <w:num w:numId="7" w16cid:durableId="853959258">
+  <w:num w:numId="7">
     <w:abstractNumId w:val="17"/>
   </w:num>
-  <w:num w:numId="8" w16cid:durableId="79255719">
+  <w:num w:numId="8">
     <w:abstractNumId w:val="12"/>
   </w:num>
-  <w:num w:numId="9" w16cid:durableId="768507006">
+  <w:num w:numId="9">
     <w:abstractNumId w:val="20"/>
   </w:num>
-  <w:num w:numId="10" w16cid:durableId="346979991">
+  <w:num w:numId="10">
     <w:abstractNumId w:val="18"/>
   </w:num>
-  <w:num w:numId="11" w16cid:durableId="949167619">
+  <w:num w:numId="11">
     <w:abstractNumId w:val="16"/>
   </w:num>
-  <w:num w:numId="12" w16cid:durableId="828638438">
+  <w:num w:numId="12">
     <w:abstractNumId w:val="0"/>
   </w:num>
-  <w:num w:numId="13" w16cid:durableId="878594623">
+  <w:num w:numId="13">
     <w:abstractNumId w:val="11"/>
   </w:num>
-  <w:num w:numId="14" w16cid:durableId="1452743922">
+  <w:num w:numId="14">
     <w:abstractNumId w:val="5"/>
   </w:num>
-  <w:num w:numId="15" w16cid:durableId="1256673740">
+  <w:num w:numId="15">
     <w:abstractNumId w:val="1"/>
   </w:num>
-  <w:num w:numId="16" w16cid:durableId="533348708">
+  <w:num w:numId="16">
     <w:abstractNumId w:val="19"/>
   </w:num>
-  <w:num w:numId="17" w16cid:durableId="1865170987">
+  <w:num w:numId="17">
     <w:abstractNumId w:val="8"/>
   </w:num>
-  <w:num w:numId="18" w16cid:durableId="664012187">
+  <w:num w:numId="18">
     <w:abstractNumId w:val="3"/>
   </w:num>
-  <w:num w:numId="19" w16cid:durableId="253786883">
+  <w:num w:numId="19">
     <w:abstractNumId w:val="14"/>
-    <w:lvlOverride w:ilvl="0"/>
-    <w:lvlOverride w:ilvl="1"/>
-    <w:lvlOverride w:ilvl="2"/>
-    <w:lvlOverride w:ilvl="3"/>
-    <w:lvlOverride w:ilvl="4"/>
-    <w:lvlOverride w:ilvl="5"/>
-    <w:lvlOverride w:ilvl="6"/>
-    <w:lvlOverride w:ilvl="7"/>
-    <w:lvlOverride w:ilvl="8"/>
   </w:num>
-  <w:num w:numId="20" w16cid:durableId="2017148972">
+  <w:num w:numId="20">
     <w:abstractNumId w:val="2"/>
-    <w:lvlOverride w:ilvl="0"/>
-    <w:lvlOverride w:ilvl="1"/>
-    <w:lvlOverride w:ilvl="2"/>
-    <w:lvlOverride w:ilvl="3"/>
-    <w:lvlOverride w:ilvl="4"/>
-    <w:lvlOverride w:ilvl="5"/>
-    <w:lvlOverride w:ilvl="6"/>
-    <w:lvlOverride w:ilvl="7"/>
-    <w:lvlOverride w:ilvl="8"/>
   </w:num>
-  <w:num w:numId="21" w16cid:durableId="1265189442">
+  <w:num w:numId="21">
     <w:abstractNumId w:val="13"/>
-    <w:lvlOverride w:ilvl="0"/>
-    <w:lvlOverride w:ilvl="1"/>
-    <w:lvlOverride w:ilvl="2"/>
-    <w:lvlOverride w:ilvl="3"/>
-    <w:lvlOverride w:ilvl="4"/>
-    <w:lvlOverride w:ilvl="5"/>
-    <w:lvlOverride w:ilvl="6"/>
-    <w:lvlOverride w:ilvl="7"/>
-    <w:lvlOverride w:ilvl="8"/>
   </w:num>
 </w:numbering>
 </file>

</xml_diff>

<commit_message>
docs(planes): Corrige versión de PGC
</commit_message>
<xml_diff>
--- a/03 DOCUMENTOS/PLANES/PGC-019.docx
+++ b/03 DOCUMENTOS/PLANES/PGC-019.docx
@@ -55,7 +55,6 @@
           <w:szCs w:val="36"/>
         </w:rPr>
       </w:pPr>
-      <w:proofErr w:type="spellStart"/>
       <w:r>
         <w:rPr>
           <w:rFonts w:ascii="Arial" w:eastAsia="Arial" w:hAnsi="Arial" w:cs="Arial"/>
@@ -64,31 +63,8 @@
           <w:sz w:val="36"/>
           <w:szCs w:val="36"/>
         </w:rPr>
-        <w:t>Bakati</w:t>
+        <w:t>Bakati Group</w:t>
       </w:r>
-      <w:proofErr w:type="spellEnd"/>
-      <w:r>
-        <w:rPr>
-          <w:rFonts w:ascii="Arial" w:eastAsia="Arial" w:hAnsi="Arial" w:cs="Arial"/>
-          <w:b/>
-          <w:color w:val="A6A6A6"/>
-          <w:sz w:val="36"/>
-          <w:szCs w:val="36"/>
-        </w:rPr>
-        <w:t xml:space="preserve"> </w:t>
-      </w:r>
-      <w:proofErr w:type="spellStart"/>
-      <w:r>
-        <w:rPr>
-          <w:rFonts w:ascii="Arial" w:eastAsia="Arial" w:hAnsi="Arial" w:cs="Arial"/>
-          <w:b/>
-          <w:color w:val="A6A6A6"/>
-          <w:sz w:val="36"/>
-          <w:szCs w:val="36"/>
-        </w:rPr>
-        <w:t>Group</w:t>
-      </w:r>
-      <w:proofErr w:type="spellEnd"/>
     </w:p>
     <w:p>
       <w:pPr>
@@ -116,16 +92,7 @@
           <w:sz w:val="36"/>
           <w:szCs w:val="36"/>
         </w:rPr>
-        <w:t>2</w:t>
-      </w:r>
-      <w:r>
-        <w:rPr>
-          <w:rFonts w:ascii="Arial" w:eastAsia="Arial" w:hAnsi="Arial" w:cs="Arial"/>
-          <w:b/>
-          <w:sz w:val="36"/>
-          <w:szCs w:val="36"/>
-        </w:rPr>
-        <w:t>2</w:t>
+        <w:t>19</w:t>
       </w:r>
       <w:r>
         <w:rPr>
@@ -256,33 +223,11 @@
           <w:rFonts w:ascii="Open Sans" w:eastAsia="Open Sans" w:hAnsi="Open Sans" w:cs="Open Sans"/>
         </w:rPr>
       </w:pPr>
-      <w:proofErr w:type="spellStart"/>
       <w:r>
         <w:rPr>
           <w:rFonts w:ascii="Open Sans" w:eastAsia="Open Sans" w:hAnsi="Open Sans" w:cs="Open Sans"/>
         </w:rPr>
-        <w:t>Bakati</w:t>
-      </w:r>
-      <w:proofErr w:type="spellEnd"/>
-      <w:r>
-        <w:rPr>
-          <w:rFonts w:ascii="Open Sans" w:eastAsia="Open Sans" w:hAnsi="Open Sans" w:cs="Open Sans"/>
-        </w:rPr>
-        <w:t xml:space="preserve"> </w:t>
-      </w:r>
-      <w:proofErr w:type="spellStart"/>
-      <w:r>
-        <w:rPr>
-          <w:rFonts w:ascii="Open Sans" w:eastAsia="Open Sans" w:hAnsi="Open Sans" w:cs="Open Sans"/>
-        </w:rPr>
-        <w:t>Group</w:t>
-      </w:r>
-      <w:proofErr w:type="spellEnd"/>
-      <w:r>
-        <w:rPr>
-          <w:rFonts w:ascii="Open Sans" w:eastAsia="Open Sans" w:hAnsi="Open Sans" w:cs="Open Sans"/>
-        </w:rPr>
-        <w:t xml:space="preserve"> es una empresa que brinda soluciones tecnológicas a medida de acuerdo a la necesidad de sus múltiples clientes, actualmente tenemos 2 proyectos en desarrollo y un proyecto en mantenimiento.</w:t>
+        <w:t>Bakati Group es una empresa que brinda soluciones tecnológicas a medida de acuerdo a la necesidad de sus múltiples clientes, actualmente tenemos 2 proyectos en desarrollo y un proyecto en mantenimiento.</w:t>
       </w:r>
     </w:p>
     <w:p>
@@ -331,35 +276,7 @@
         <w:rPr>
           <w:rFonts w:ascii="Open Sans" w:eastAsia="Open Sans" w:hAnsi="Open Sans" w:cs="Open Sans"/>
         </w:rPr>
-        <w:t xml:space="preserve">El propósito de este plan es buscar que la gestión de la configuración se realice durante todas las actividades asociadas al desarrollo del sistema, y continúe registrando los cambios hasta que éste deje de utilizarse. Además de mantener la integridad de los productos que se obtienen a lo largo de los sistemas de información, garantizando que no se realizan cambios incontrolados y que todos los participantes en el desarrollo del sistema disponen de la versión adecuada de los productos que maneja </w:t>
-      </w:r>
-      <w:proofErr w:type="spellStart"/>
-      <w:r>
-        <w:rPr>
-          <w:rFonts w:ascii="Open Sans" w:eastAsia="Open Sans" w:hAnsi="Open Sans" w:cs="Open Sans"/>
-        </w:rPr>
-        <w:t>Bakati</w:t>
-      </w:r>
-      <w:proofErr w:type="spellEnd"/>
-      <w:r>
-        <w:rPr>
-          <w:rFonts w:ascii="Open Sans" w:eastAsia="Open Sans" w:hAnsi="Open Sans" w:cs="Open Sans"/>
-        </w:rPr>
-        <w:t xml:space="preserve"> </w:t>
-      </w:r>
-      <w:proofErr w:type="spellStart"/>
-      <w:r>
-        <w:rPr>
-          <w:rFonts w:ascii="Open Sans" w:eastAsia="Open Sans" w:hAnsi="Open Sans" w:cs="Open Sans"/>
-        </w:rPr>
-        <w:t>Group</w:t>
-      </w:r>
-      <w:proofErr w:type="spellEnd"/>
-      <w:r>
-        <w:rPr>
-          <w:rFonts w:ascii="Open Sans" w:eastAsia="Open Sans" w:hAnsi="Open Sans" w:cs="Open Sans"/>
-        </w:rPr>
-        <w:t>. Y finalmente, permitir que la gestión de configuración facilite el desarrollo y mantenimiento de nuestros productos, aportando información precisa para valorar el impacto de los cambios solicitados y reduciendo el tiempo de implementación de un cambio, tanto evolutivo como correctivo.</w:t>
+        <w:t>El propósito de este plan es buscar que la gestión de la configuración se realice durante todas las actividades asociadas al desarrollo del sistema, y continúe registrando los cambios hasta que éste deje de utilizarse. Además de mantener la integridad de los productos que se obtienen a lo largo de los sistemas de información, garantizando que no se realizan cambios incontrolados y que todos los participantes en el desarrollo del sistema disponen de la versión adecuada de los productos que maneja Bakati Group. Y finalmente, permitir que la gestión de configuración facilite el desarrollo y mantenimiento de nuestros productos, aportando información precisa para valorar el impacto de los cambios solicitados y reduciendo el tiempo de implementación de un cambio, tanto evolutivo como correctivo.</w:t>
       </w:r>
     </w:p>
     <w:p>
@@ -1332,18 +1249,8 @@
                 <w:b/>
                 <w:color w:val="FFFFFF"/>
               </w:rPr>
-              <w:t xml:space="preserve">Git </w:t>
-            </w:r>
-            <w:proofErr w:type="spellStart"/>
-            <w:r>
-              <w:rPr>
-                <w:rFonts w:ascii="Open Sans" w:eastAsia="Open Sans" w:hAnsi="Open Sans" w:cs="Open Sans"/>
-                <w:b/>
-                <w:color w:val="FFFFFF"/>
-              </w:rPr>
-              <w:t>Kraken</w:t>
-            </w:r>
-            <w:proofErr w:type="spellEnd"/>
+              <w:t>Git Kraken</w:t>
+            </w:r>
           </w:p>
         </w:tc>
         <w:tc>
@@ -1374,41 +1281,13 @@
                 <w:szCs w:val="24"/>
               </w:rPr>
             </w:pPr>
-            <w:proofErr w:type="spellStart"/>
             <w:r>
               <w:rPr>
                 <w:rFonts w:ascii="Open Sans" w:eastAsia="Open Sans" w:hAnsi="Open Sans" w:cs="Open Sans"/>
                 <w:b/>
                 <w:color w:val="FFFFFF"/>
               </w:rPr>
-              <w:t>Team</w:t>
-            </w:r>
-            <w:proofErr w:type="spellEnd"/>
-            <w:r>
-              <w:rPr>
-                <w:rFonts w:ascii="Open Sans" w:eastAsia="Open Sans" w:hAnsi="Open Sans" w:cs="Open Sans"/>
-                <w:b/>
-                <w:color w:val="FFFFFF"/>
-              </w:rPr>
-              <w:t xml:space="preserve"> </w:t>
-            </w:r>
-            <w:proofErr w:type="spellStart"/>
-            <w:r>
-              <w:rPr>
-                <w:rFonts w:ascii="Open Sans" w:eastAsia="Open Sans" w:hAnsi="Open Sans" w:cs="Open Sans"/>
-                <w:b/>
-                <w:color w:val="FFFFFF"/>
-              </w:rPr>
-              <w:t>Foundation</w:t>
-            </w:r>
-            <w:proofErr w:type="spellEnd"/>
-            <w:r>
-              <w:rPr>
-                <w:rFonts w:ascii="Open Sans" w:eastAsia="Open Sans" w:hAnsi="Open Sans" w:cs="Open Sans"/>
-                <w:b/>
-                <w:color w:val="FFFFFF"/>
-              </w:rPr>
-              <w:t xml:space="preserve"> Server</w:t>
+              <w:t>Team Foundation Server</w:t>
             </w:r>
           </w:p>
         </w:tc>
@@ -1440,7 +1319,6 @@
                 <w:szCs w:val="24"/>
               </w:rPr>
             </w:pPr>
-            <w:proofErr w:type="spellStart"/>
             <w:r>
               <w:rPr>
                 <w:rFonts w:ascii="Open Sans" w:eastAsia="Open Sans" w:hAnsi="Open Sans" w:cs="Open Sans"/>
@@ -1449,7 +1327,6 @@
               </w:rPr>
               <w:t>SourceOffSite</w:t>
             </w:r>
-            <w:proofErr w:type="spellEnd"/>
           </w:p>
         </w:tc>
       </w:tr>
@@ -2921,16 +2798,8 @@
         <w:rPr>
           <w:rFonts w:ascii="Open Sans" w:eastAsia="Open Sans" w:hAnsi="Open Sans" w:cs="Open Sans"/>
         </w:rPr>
-        <w:t xml:space="preserve">Arquitectura de </w:t>
+        <w:t>Arquitectura de GitKraken</w:t>
       </w:r>
-      <w:proofErr w:type="spellStart"/>
-      <w:r>
-        <w:rPr>
-          <w:rFonts w:ascii="Open Sans" w:eastAsia="Open Sans" w:hAnsi="Open Sans" w:cs="Open Sans"/>
-        </w:rPr>
-        <w:t>GitKraken</w:t>
-      </w:r>
-      <w:proofErr w:type="spellEnd"/>
     </w:p>
     <w:p>
       <w:pPr>
@@ -3745,15 +3614,8 @@
           <w:rFonts w:ascii="Arial" w:eastAsia="Arial" w:hAnsi="Arial" w:cs="Arial"/>
         </w:rPr>
         <w:tab/>
-      </w:r>
-      <w:proofErr w:type="spellStart"/>
-      <w:r>
-        <w:rPr>
-          <w:rFonts w:ascii="Arial" w:eastAsia="Arial" w:hAnsi="Arial" w:cs="Arial"/>
-        </w:rPr>
         <w:t>component.ts</w:t>
       </w:r>
-      <w:proofErr w:type="spellEnd"/>
     </w:p>
     <w:p>
       <w:pPr>
@@ -3858,21 +3720,12 @@
           <w:lang w:val="en-US"/>
         </w:rPr>
       </w:pPr>
-      <w:proofErr w:type="spellStart"/>
       <w:r>
         <w:rPr>
           <w:rFonts w:ascii="Arial" w:eastAsia="Arial" w:hAnsi="Arial" w:cs="Arial"/>
           <w:lang w:val="en-US"/>
         </w:rPr>
-        <w:t>Ejemplo</w:t>
-      </w:r>
-      <w:proofErr w:type="spellEnd"/>
-      <w:r>
-        <w:rPr>
-          <w:rFonts w:ascii="Arial" w:eastAsia="Arial" w:hAnsi="Arial" w:cs="Arial"/>
-          <w:lang w:val="en-US"/>
-        </w:rPr>
-        <w:t>: SCELS-S-A</w:t>
+        <w:t>Ejemplo: SCELS-S-A</w:t>
       </w:r>
       <w:r>
         <w:rPr>
@@ -3978,21 +3831,12 @@
           <w:lang w:val="en-US"/>
         </w:rPr>
       </w:pPr>
-      <w:proofErr w:type="spellStart"/>
       <w:r>
         <w:rPr>
           <w:rFonts w:ascii="Arial" w:eastAsia="Arial" w:hAnsi="Arial" w:cs="Arial"/>
           <w:lang w:val="en-US"/>
         </w:rPr>
-        <w:t>Ejemplo</w:t>
-      </w:r>
-      <w:proofErr w:type="spellEnd"/>
-      <w:r>
-        <w:rPr>
-          <w:rFonts w:ascii="Arial" w:eastAsia="Arial" w:hAnsi="Arial" w:cs="Arial"/>
-          <w:lang w:val="en-US"/>
-        </w:rPr>
-        <w:t>: SCELS-S-A</w:t>
+        <w:t>Ejemplo: SCELS-S-A</w:t>
       </w:r>
       <w:r>
         <w:rPr>
@@ -4464,21 +4308,12 @@
                 <w:szCs w:val="24"/>
               </w:rPr>
             </w:pPr>
-            <w:proofErr w:type="spellStart"/>
-            <w:r>
-              <w:rPr>
-                <w:rFonts w:ascii="Arial" w:eastAsia="Arial" w:hAnsi="Arial" w:cs="Arial"/>
-                <w:color w:val="000000"/>
-              </w:rPr>
-              <w:t>Product</w:t>
-            </w:r>
-            <w:proofErr w:type="spellEnd"/>
-            <w:r>
-              <w:rPr>
-                <w:rFonts w:ascii="Arial" w:eastAsia="Arial" w:hAnsi="Arial" w:cs="Arial"/>
-                <w:color w:val="000000"/>
-              </w:rPr>
-              <w:t xml:space="preserve"> Backlog</w:t>
+            <w:r>
+              <w:rPr>
+                <w:rFonts w:ascii="Arial" w:eastAsia="Arial" w:hAnsi="Arial" w:cs="Arial"/>
+                <w:color w:val="000000"/>
+              </w:rPr>
+              <w:t>Product Backlog</w:t>
             </w:r>
           </w:p>
         </w:tc>
@@ -4662,17 +4497,8 @@
                 <w:rFonts w:ascii="Arial" w:eastAsia="Arial" w:hAnsi="Arial" w:cs="Arial"/>
                 <w:color w:val="000000"/>
               </w:rPr>
-              <w:t xml:space="preserve">Project </w:t>
-            </w:r>
-            <w:proofErr w:type="spellStart"/>
-            <w:r>
-              <w:rPr>
-                <w:rFonts w:ascii="Arial" w:eastAsia="Arial" w:hAnsi="Arial" w:cs="Arial"/>
-                <w:color w:val="000000"/>
-              </w:rPr>
-              <w:t>Charter</w:t>
-            </w:r>
-            <w:proofErr w:type="spellEnd"/>
+              <w:t>Project Charter</w:t>
+            </w:r>
           </w:p>
         </w:tc>
         <w:tc>
@@ -6357,7 +6183,6 @@
                 <w:szCs w:val="24"/>
               </w:rPr>
             </w:pPr>
-            <w:proofErr w:type="spellStart"/>
             <w:r>
               <w:rPr>
                 <w:rFonts w:ascii="Arial" w:eastAsia="Arial" w:hAnsi="Arial" w:cs="Arial"/>
@@ -6366,18 +6191,7 @@
                 <w:szCs w:val="23"/>
                 <w:highlight w:val="white"/>
               </w:rPr>
-              <w:t>NodeJs</w:t>
-            </w:r>
-            <w:proofErr w:type="spellEnd"/>
-            <w:r>
-              <w:rPr>
-                <w:rFonts w:ascii="Arial" w:eastAsia="Arial" w:hAnsi="Arial" w:cs="Arial"/>
-                <w:color w:val="000000"/>
-                <w:sz w:val="23"/>
-                <w:szCs w:val="23"/>
-                <w:highlight w:val="white"/>
-              </w:rPr>
-              <w:t xml:space="preserve"> 16.15.1</w:t>
+              <w:t>NodeJs 16.15.1</w:t>
             </w:r>
           </w:p>
         </w:tc>
@@ -6758,29 +6572,7 @@
                 <w:szCs w:val="23"/>
                 <w:highlight w:val="white"/>
               </w:rPr>
-              <w:t xml:space="preserve">Visual Studio </w:t>
-            </w:r>
-            <w:proofErr w:type="spellStart"/>
-            <w:r>
-              <w:rPr>
-                <w:rFonts w:ascii="Arial" w:eastAsia="Arial" w:hAnsi="Arial" w:cs="Arial"/>
-                <w:color w:val="000000"/>
-                <w:sz w:val="23"/>
-                <w:szCs w:val="23"/>
-                <w:highlight w:val="white"/>
-              </w:rPr>
-              <w:t>Code</w:t>
-            </w:r>
-            <w:proofErr w:type="spellEnd"/>
-            <w:r>
-              <w:rPr>
-                <w:rFonts w:ascii="Arial" w:eastAsia="Arial" w:hAnsi="Arial" w:cs="Arial"/>
-                <w:color w:val="000000"/>
-                <w:sz w:val="23"/>
-                <w:szCs w:val="23"/>
-                <w:highlight w:val="white"/>
-              </w:rPr>
-              <w:t xml:space="preserve"> 1.689</w:t>
+              <w:t>Visual Studio Code 1.689</w:t>
             </w:r>
           </w:p>
         </w:tc>
@@ -7162,7 +6954,6 @@
                 <w:szCs w:val="24"/>
               </w:rPr>
             </w:pPr>
-            <w:proofErr w:type="spellStart"/>
             <w:r>
               <w:rPr>
                 <w:rFonts w:ascii="Arial" w:eastAsia="Arial" w:hAnsi="Arial" w:cs="Arial"/>
@@ -7173,7 +6964,6 @@
               </w:rPr>
               <w:t>app.ts</w:t>
             </w:r>
-            <w:proofErr w:type="spellEnd"/>
           </w:p>
         </w:tc>
         <w:tc>
@@ -7202,7 +6992,6 @@
                 <w:szCs w:val="24"/>
               </w:rPr>
             </w:pPr>
-            <w:proofErr w:type="spellStart"/>
             <w:r>
               <w:rPr>
                 <w:rFonts w:ascii="Arial" w:eastAsia="Arial" w:hAnsi="Arial" w:cs="Arial"/>
@@ -7221,7 +7010,6 @@
               </w:rPr>
               <w:t>pp.ts</w:t>
             </w:r>
-            <w:proofErr w:type="spellEnd"/>
           </w:p>
         </w:tc>
         <w:tc>
@@ -7430,35 +7218,7 @@
         <w:rPr>
           <w:rFonts w:ascii="Arial" w:eastAsia="Arial" w:hAnsi="Arial" w:cs="Arial"/>
         </w:rPr>
-        <w:t xml:space="preserve">contiene una carpeta por cada uno de los clientes de </w:t>
-      </w:r>
-      <w:proofErr w:type="spellStart"/>
-      <w:r>
-        <w:rPr>
-          <w:rFonts w:ascii="Arial" w:eastAsia="Arial" w:hAnsi="Arial" w:cs="Arial"/>
-        </w:rPr>
-        <w:t>Bakati</w:t>
-      </w:r>
-      <w:proofErr w:type="spellEnd"/>
-      <w:r>
-        <w:rPr>
-          <w:rFonts w:ascii="Arial" w:eastAsia="Arial" w:hAnsi="Arial" w:cs="Arial"/>
-        </w:rPr>
-        <w:t xml:space="preserve"> </w:t>
-      </w:r>
-      <w:proofErr w:type="spellStart"/>
-      <w:r>
-        <w:rPr>
-          <w:rFonts w:ascii="Arial" w:eastAsia="Arial" w:hAnsi="Arial" w:cs="Arial"/>
-        </w:rPr>
-        <w:t>Group</w:t>
-      </w:r>
-      <w:proofErr w:type="spellEnd"/>
-      <w:r>
-        <w:rPr>
-          <w:rFonts w:ascii="Arial" w:eastAsia="Arial" w:hAnsi="Arial" w:cs="Arial"/>
-        </w:rPr>
-        <w:t xml:space="preserve">. </w:t>
+        <w:t xml:space="preserve">contiene una carpeta por cada uno de los clientes de Bakati Group. </w:t>
       </w:r>
     </w:p>
     <w:p>
@@ -7484,35 +7244,7 @@
         <w:rPr>
           <w:rFonts w:ascii="Arial" w:eastAsia="Arial" w:hAnsi="Arial" w:cs="Arial"/>
         </w:rPr>
-        <w:t xml:space="preserve">tiene los proyectos SCELS; el cual contiene las carpetas 01 PLANIFICACIÓN Y ANÁLISIS, 02 DISEÑO, 03 DESARROLLO, 4 PRUEBAS y 05 DESPLIEGUE, para el cliente Lambda Store; y el proyecto </w:t>
-      </w:r>
-      <w:proofErr w:type="gramStart"/>
-      <w:r>
-        <w:rPr>
-          <w:rFonts w:ascii="Arial" w:eastAsia="Arial" w:hAnsi="Arial" w:cs="Arial"/>
-        </w:rPr>
-        <w:t>SPOSR ,para</w:t>
-      </w:r>
-      <w:proofErr w:type="gramEnd"/>
-      <w:r>
-        <w:rPr>
-          <w:rFonts w:ascii="Arial" w:eastAsia="Arial" w:hAnsi="Arial" w:cs="Arial"/>
-        </w:rPr>
-        <w:t xml:space="preserve"> el cliente Ferreterías </w:t>
-      </w:r>
-      <w:proofErr w:type="spellStart"/>
-      <w:r>
-        <w:rPr>
-          <w:rFonts w:ascii="Arial" w:eastAsia="Arial" w:hAnsi="Arial" w:cs="Arial"/>
-        </w:rPr>
-        <w:t>Rokasa</w:t>
-      </w:r>
-      <w:proofErr w:type="spellEnd"/>
-      <w:r>
-        <w:rPr>
-          <w:rFonts w:ascii="Arial" w:eastAsia="Arial" w:hAnsi="Arial" w:cs="Arial"/>
-        </w:rPr>
-        <w:t xml:space="preserve">. </w:t>
+        <w:t xml:space="preserve">tiene los proyectos SCELS; el cual contiene las carpetas 01 PLANIFICACIÓN Y ANÁLISIS, 02 DISEÑO, 03 DESARROLLO, 4 PRUEBAS y 05 DESPLIEGUE, para el cliente Lambda Store; y el proyecto SPOSR ,para el cliente Ferreterías Rokasa. </w:t>
       </w:r>
     </w:p>
     <w:p>
@@ -7538,21 +7270,7 @@
         <w:rPr>
           <w:rFonts w:ascii="Arial" w:eastAsia="Arial" w:hAnsi="Arial" w:cs="Arial"/>
         </w:rPr>
-        <w:t xml:space="preserve">contiene a su vez </w:t>
-      </w:r>
-      <w:proofErr w:type="gramStart"/>
-      <w:r>
-        <w:rPr>
-          <w:rFonts w:ascii="Arial" w:eastAsia="Arial" w:hAnsi="Arial" w:cs="Arial"/>
-        </w:rPr>
-        <w:t>a  la</w:t>
-      </w:r>
-      <w:proofErr w:type="gramEnd"/>
-      <w:r>
-        <w:rPr>
-          <w:rFonts w:ascii="Arial" w:eastAsia="Arial" w:hAnsi="Arial" w:cs="Arial"/>
-        </w:rPr>
-        <w:t xml:space="preserve"> subcarpeta PLAN que contiene la totalidad de los planes que no están relacionados con solo un proyecto en particular.</w:t>
+        <w:t>contiene a su vez a  la subcarpeta PLAN que contiene la totalidad de los planes que no están relacionados con solo un proyecto en particular.</w:t>
       </w:r>
     </w:p>
     <w:p>
@@ -10842,17 +10560,8 @@
                 <w:rFonts w:ascii="Arial" w:eastAsia="Arial" w:hAnsi="Arial" w:cs="Arial"/>
                 <w:color w:val="000000"/>
               </w:rPr>
-              <w:t xml:space="preserve">Project </w:t>
-            </w:r>
-            <w:proofErr w:type="spellStart"/>
-            <w:r>
-              <w:rPr>
-                <w:rFonts w:ascii="Arial" w:eastAsia="Arial" w:hAnsi="Arial" w:cs="Arial"/>
-                <w:color w:val="000000"/>
-              </w:rPr>
-              <w:t>Charter</w:t>
-            </w:r>
-            <w:proofErr w:type="spellEnd"/>
+              <w:t>Project Charter</w:t>
+            </w:r>
           </w:p>
           <w:p>
             <w:pPr>
@@ -10866,21 +10575,12 @@
                 <w:color w:val="000000"/>
               </w:rPr>
             </w:pPr>
-            <w:proofErr w:type="spellStart"/>
-            <w:r>
-              <w:rPr>
-                <w:rFonts w:ascii="Arial" w:eastAsia="Arial" w:hAnsi="Arial" w:cs="Arial"/>
-                <w:color w:val="000000"/>
-              </w:rPr>
-              <w:t>Product</w:t>
-            </w:r>
-            <w:proofErr w:type="spellEnd"/>
-            <w:r>
-              <w:rPr>
-                <w:rFonts w:ascii="Arial" w:eastAsia="Arial" w:hAnsi="Arial" w:cs="Arial"/>
-                <w:color w:val="000000"/>
-              </w:rPr>
-              <w:t xml:space="preserve"> Backlog</w:t>
+            <w:r>
+              <w:rPr>
+                <w:rFonts w:ascii="Arial" w:eastAsia="Arial" w:hAnsi="Arial" w:cs="Arial"/>
+                <w:color w:val="000000"/>
+              </w:rPr>
+              <w:t>Product Backlog</w:t>
             </w:r>
           </w:p>
           <w:p>
@@ -10995,21 +10695,12 @@
                 <w:color w:val="000000"/>
               </w:rPr>
             </w:pPr>
-            <w:proofErr w:type="spellStart"/>
-            <w:r>
-              <w:rPr>
-                <w:rFonts w:ascii="Arial" w:eastAsia="Arial" w:hAnsi="Arial" w:cs="Arial"/>
-                <w:color w:val="000000"/>
-              </w:rPr>
-              <w:t>Product</w:t>
-            </w:r>
-            <w:proofErr w:type="spellEnd"/>
-            <w:r>
-              <w:rPr>
-                <w:rFonts w:ascii="Arial" w:eastAsia="Arial" w:hAnsi="Arial" w:cs="Arial"/>
-                <w:color w:val="000000"/>
-              </w:rPr>
-              <w:t xml:space="preserve"> Backlog</w:t>
+            <w:r>
+              <w:rPr>
+                <w:rFonts w:ascii="Arial" w:eastAsia="Arial" w:hAnsi="Arial" w:cs="Arial"/>
+                <w:color w:val="000000"/>
+              </w:rPr>
+              <w:t>Product Backlog</w:t>
             </w:r>
           </w:p>
           <w:p>
@@ -11184,21 +10875,12 @@
                 <w:color w:val="000000"/>
               </w:rPr>
             </w:pPr>
-            <w:proofErr w:type="spellStart"/>
-            <w:r>
-              <w:rPr>
-                <w:rFonts w:ascii="Arial" w:eastAsia="Arial" w:hAnsi="Arial" w:cs="Arial"/>
-                <w:color w:val="000000"/>
-              </w:rPr>
-              <w:t>Product</w:t>
-            </w:r>
-            <w:proofErr w:type="spellEnd"/>
-            <w:r>
-              <w:rPr>
-                <w:rFonts w:ascii="Arial" w:eastAsia="Arial" w:hAnsi="Arial" w:cs="Arial"/>
-                <w:color w:val="000000"/>
-              </w:rPr>
-              <w:t xml:space="preserve"> Backlog</w:t>
+            <w:r>
+              <w:rPr>
+                <w:rFonts w:ascii="Arial" w:eastAsia="Arial" w:hAnsi="Arial" w:cs="Arial"/>
+                <w:color w:val="000000"/>
+              </w:rPr>
+              <w:t>Product Backlog</w:t>
             </w:r>
           </w:p>
           <w:p>
@@ -11278,17 +10960,8 @@
                 <w:rFonts w:ascii="Arial" w:eastAsia="Arial" w:hAnsi="Arial" w:cs="Arial"/>
                 <w:color w:val="000000"/>
               </w:rPr>
-              <w:t xml:space="preserve">Módulo de carrito y </w:t>
-            </w:r>
-            <w:proofErr w:type="spellStart"/>
-            <w:r>
-              <w:rPr>
-                <w:rFonts w:ascii="Arial" w:eastAsia="Arial" w:hAnsi="Arial" w:cs="Arial"/>
-                <w:color w:val="000000"/>
-              </w:rPr>
-              <w:t>checkout</w:t>
-            </w:r>
-            <w:proofErr w:type="spellEnd"/>
+              <w:t>Módulo de carrito y checkout</w:t>
+            </w:r>
           </w:p>
           <w:p>
             <w:pPr>
@@ -11327,17 +11000,8 @@
                 <w:rFonts w:ascii="Arial" w:eastAsia="Arial" w:hAnsi="Arial" w:cs="Arial"/>
                 <w:color w:val="000000"/>
               </w:rPr>
-              <w:t xml:space="preserve">Módulo de pagos en </w:t>
-            </w:r>
-            <w:proofErr w:type="spellStart"/>
-            <w:r>
-              <w:rPr>
-                <w:rFonts w:ascii="Arial" w:eastAsia="Arial" w:hAnsi="Arial" w:cs="Arial"/>
-                <w:color w:val="000000"/>
-              </w:rPr>
-              <w:t>checkout</w:t>
-            </w:r>
-            <w:proofErr w:type="spellEnd"/>
+              <w:t>Módulo de pagos en checkout</w:t>
+            </w:r>
           </w:p>
           <w:p>
             <w:pPr>
@@ -11531,21 +11195,12 @@
                 <w:color w:val="000000"/>
               </w:rPr>
             </w:pPr>
-            <w:proofErr w:type="spellStart"/>
-            <w:r>
-              <w:rPr>
-                <w:rFonts w:ascii="Arial" w:eastAsia="Arial" w:hAnsi="Arial" w:cs="Arial"/>
-                <w:color w:val="000000"/>
-              </w:rPr>
-              <w:t>Product</w:t>
-            </w:r>
-            <w:proofErr w:type="spellEnd"/>
-            <w:r>
-              <w:rPr>
-                <w:rFonts w:ascii="Arial" w:eastAsia="Arial" w:hAnsi="Arial" w:cs="Arial"/>
-                <w:color w:val="000000"/>
-              </w:rPr>
-              <w:t xml:space="preserve"> Backlog</w:t>
+            <w:r>
+              <w:rPr>
+                <w:rFonts w:ascii="Arial" w:eastAsia="Arial" w:hAnsi="Arial" w:cs="Arial"/>
+                <w:color w:val="000000"/>
+              </w:rPr>
+              <w:t>Product Backlog</w:t>
             </w:r>
           </w:p>
           <w:p>
@@ -11660,21 +11315,12 @@
                 <w:color w:val="000000"/>
               </w:rPr>
             </w:pPr>
-            <w:proofErr w:type="spellStart"/>
-            <w:r>
-              <w:rPr>
-                <w:rFonts w:ascii="Arial" w:eastAsia="Arial" w:hAnsi="Arial" w:cs="Arial"/>
-                <w:color w:val="000000"/>
-              </w:rPr>
-              <w:t>Product</w:t>
-            </w:r>
-            <w:proofErr w:type="spellEnd"/>
-            <w:r>
-              <w:rPr>
-                <w:rFonts w:ascii="Arial" w:eastAsia="Arial" w:hAnsi="Arial" w:cs="Arial"/>
-                <w:color w:val="000000"/>
-              </w:rPr>
-              <w:t xml:space="preserve"> Backlog</w:t>
+            <w:r>
+              <w:rPr>
+                <w:rFonts w:ascii="Arial" w:eastAsia="Arial" w:hAnsi="Arial" w:cs="Arial"/>
+                <w:color w:val="000000"/>
+              </w:rPr>
+              <w:t>Product Backlog</w:t>
             </w:r>
           </w:p>
           <w:p>
@@ -12301,23 +11947,13 @@
                 <w:szCs w:val="24"/>
               </w:rPr>
             </w:pPr>
-            <w:proofErr w:type="spellStart"/>
-            <w:r>
-              <w:rPr>
-                <w:b/>
-                <w:sz w:val="24"/>
-                <w:szCs w:val="24"/>
-              </w:rPr>
-              <w:t>Duany</w:t>
-            </w:r>
-            <w:proofErr w:type="spellEnd"/>
-            <w:r>
-              <w:rPr>
-                <w:b/>
-                <w:sz w:val="24"/>
-                <w:szCs w:val="24"/>
-              </w:rPr>
-              <w:t xml:space="preserve"> Lirio</w:t>
+            <w:r>
+              <w:rPr>
+                <w:b/>
+                <w:sz w:val="24"/>
+                <w:szCs w:val="24"/>
+              </w:rPr>
+              <w:t>Duany Lirio</w:t>
             </w:r>
           </w:p>
         </w:tc>
@@ -12447,23 +12083,13 @@
                 <w:szCs w:val="24"/>
               </w:rPr>
             </w:pPr>
-            <w:proofErr w:type="spellStart"/>
-            <w:r>
-              <w:rPr>
-                <w:b/>
-                <w:sz w:val="24"/>
-                <w:szCs w:val="24"/>
-              </w:rPr>
-              <w:t>Duany</w:t>
-            </w:r>
-            <w:proofErr w:type="spellEnd"/>
-            <w:r>
-              <w:rPr>
-                <w:b/>
-                <w:sz w:val="24"/>
-                <w:szCs w:val="24"/>
-              </w:rPr>
-              <w:t xml:space="preserve"> Lirio</w:t>
+            <w:r>
+              <w:rPr>
+                <w:b/>
+                <w:sz w:val="24"/>
+                <w:szCs w:val="24"/>
+              </w:rPr>
+              <w:t>Duany Lirio</w:t>
             </w:r>
           </w:p>
         </w:tc>
@@ -12588,23 +12214,13 @@
                 <w:szCs w:val="24"/>
               </w:rPr>
             </w:pPr>
-            <w:proofErr w:type="spellStart"/>
-            <w:r>
-              <w:rPr>
-                <w:b/>
-                <w:sz w:val="24"/>
-                <w:szCs w:val="24"/>
-              </w:rPr>
-              <w:t>Duany</w:t>
-            </w:r>
-            <w:proofErr w:type="spellEnd"/>
-            <w:r>
-              <w:rPr>
-                <w:b/>
-                <w:sz w:val="24"/>
-                <w:szCs w:val="24"/>
-              </w:rPr>
-              <w:t xml:space="preserve"> Lirio</w:t>
+            <w:r>
+              <w:rPr>
+                <w:b/>
+                <w:sz w:val="24"/>
+                <w:szCs w:val="24"/>
+              </w:rPr>
+              <w:t>Duany Lirio</w:t>
             </w:r>
           </w:p>
         </w:tc>
@@ -12731,23 +12347,13 @@
                 <w:szCs w:val="24"/>
               </w:rPr>
             </w:pPr>
-            <w:proofErr w:type="spellStart"/>
-            <w:r>
-              <w:rPr>
-                <w:b/>
-                <w:sz w:val="24"/>
-                <w:szCs w:val="24"/>
-              </w:rPr>
-              <w:t>Duany</w:t>
-            </w:r>
-            <w:proofErr w:type="spellEnd"/>
-            <w:r>
-              <w:rPr>
-                <w:b/>
-                <w:sz w:val="24"/>
-                <w:szCs w:val="24"/>
-              </w:rPr>
-              <w:t xml:space="preserve"> Lirio</w:t>
+            <w:r>
+              <w:rPr>
+                <w:b/>
+                <w:sz w:val="24"/>
+                <w:szCs w:val="24"/>
+              </w:rPr>
+              <w:t>Duany Lirio</w:t>
             </w:r>
           </w:p>
         </w:tc>
@@ -12875,23 +12481,13 @@
                 <w:szCs w:val="24"/>
               </w:rPr>
             </w:pPr>
-            <w:proofErr w:type="spellStart"/>
-            <w:r>
-              <w:rPr>
-                <w:b/>
-                <w:sz w:val="24"/>
-                <w:szCs w:val="24"/>
-              </w:rPr>
-              <w:t>Jhonny</w:t>
-            </w:r>
-            <w:proofErr w:type="spellEnd"/>
-            <w:r>
-              <w:rPr>
-                <w:b/>
-                <w:sz w:val="24"/>
-                <w:szCs w:val="24"/>
-              </w:rPr>
-              <w:t xml:space="preserve"> Bendezú</w:t>
+            <w:r>
+              <w:rPr>
+                <w:b/>
+                <w:sz w:val="24"/>
+                <w:szCs w:val="24"/>
+              </w:rPr>
+              <w:t>Jhonny Bendezú</w:t>
             </w:r>
           </w:p>
         </w:tc>
@@ -13019,23 +12615,13 @@
                 <w:szCs w:val="24"/>
               </w:rPr>
             </w:pPr>
-            <w:proofErr w:type="spellStart"/>
-            <w:r>
-              <w:rPr>
-                <w:b/>
-                <w:sz w:val="24"/>
-                <w:szCs w:val="24"/>
-              </w:rPr>
-              <w:t>Jhonny</w:t>
-            </w:r>
-            <w:proofErr w:type="spellEnd"/>
-            <w:r>
-              <w:rPr>
-                <w:b/>
-                <w:sz w:val="24"/>
-                <w:szCs w:val="24"/>
-              </w:rPr>
-              <w:t xml:space="preserve"> Bendezú</w:t>
+            <w:r>
+              <w:rPr>
+                <w:b/>
+                <w:sz w:val="24"/>
+                <w:szCs w:val="24"/>
+              </w:rPr>
+              <w:t>Jhonny Bendezú</w:t>
             </w:r>
           </w:p>
         </w:tc>
@@ -13156,23 +12742,13 @@
                 <w:szCs w:val="24"/>
               </w:rPr>
             </w:pPr>
-            <w:proofErr w:type="spellStart"/>
-            <w:r>
-              <w:rPr>
-                <w:b/>
-                <w:sz w:val="24"/>
-                <w:szCs w:val="24"/>
-              </w:rPr>
-              <w:t>Jhonny</w:t>
-            </w:r>
-            <w:proofErr w:type="spellEnd"/>
-            <w:r>
-              <w:rPr>
-                <w:b/>
-                <w:sz w:val="24"/>
-                <w:szCs w:val="24"/>
-              </w:rPr>
-              <w:t xml:space="preserve"> Bendezú</w:t>
+            <w:r>
+              <w:rPr>
+                <w:b/>
+                <w:sz w:val="24"/>
+                <w:szCs w:val="24"/>
+              </w:rPr>
+              <w:t>Jhonny Bendezú</w:t>
             </w:r>
           </w:p>
         </w:tc>
@@ -14660,18 +14236,8 @@
                 <w:sz w:val="24"/>
                 <w:szCs w:val="24"/>
               </w:rPr>
-              <w:t xml:space="preserve">Guillermo </w:t>
-            </w:r>
-            <w:proofErr w:type="spellStart"/>
-            <w:r>
-              <w:rPr>
-                <w:b/>
-                <w:sz w:val="24"/>
-                <w:szCs w:val="24"/>
-              </w:rPr>
-              <w:t>Savero</w:t>
-            </w:r>
-            <w:proofErr w:type="spellEnd"/>
+              <w:t>Guillermo Savero</w:t>
+            </w:r>
           </w:p>
         </w:tc>
       </w:tr>
@@ -14798,18 +14364,8 @@
                 <w:sz w:val="24"/>
                 <w:szCs w:val="24"/>
               </w:rPr>
-              <w:t xml:space="preserve">Guillermo </w:t>
-            </w:r>
-            <w:proofErr w:type="spellStart"/>
-            <w:r>
-              <w:rPr>
-                <w:b/>
-                <w:sz w:val="24"/>
-                <w:szCs w:val="24"/>
-              </w:rPr>
-              <w:t>Savero</w:t>
-            </w:r>
-            <w:proofErr w:type="spellEnd"/>
+              <w:t>Guillermo Savero</w:t>
+            </w:r>
           </w:p>
         </w:tc>
       </w:tr>
@@ -14928,18 +14484,8 @@
                 <w:sz w:val="24"/>
                 <w:szCs w:val="24"/>
               </w:rPr>
-              <w:t xml:space="preserve">Guillermo </w:t>
-            </w:r>
-            <w:proofErr w:type="spellStart"/>
-            <w:r>
-              <w:rPr>
-                <w:b/>
-                <w:sz w:val="24"/>
-                <w:szCs w:val="24"/>
-              </w:rPr>
-              <w:t>Savero</w:t>
-            </w:r>
-            <w:proofErr w:type="spellEnd"/>
+              <w:t>Guillermo Savero</w:t>
+            </w:r>
           </w:p>
         </w:tc>
       </w:tr>
@@ -15053,23 +14599,13 @@
                 <w:szCs w:val="24"/>
               </w:rPr>
             </w:pPr>
-            <w:proofErr w:type="spellStart"/>
-            <w:r>
-              <w:rPr>
-                <w:b/>
-                <w:sz w:val="24"/>
-                <w:szCs w:val="24"/>
-              </w:rPr>
-              <w:t>Araccelli</w:t>
-            </w:r>
-            <w:proofErr w:type="spellEnd"/>
-            <w:r>
-              <w:rPr>
-                <w:b/>
-                <w:sz w:val="24"/>
-                <w:szCs w:val="24"/>
-              </w:rPr>
-              <w:t xml:space="preserve"> Zevallos</w:t>
+            <w:r>
+              <w:rPr>
+                <w:b/>
+                <w:sz w:val="24"/>
+                <w:szCs w:val="24"/>
+              </w:rPr>
+              <w:t>Araccelli Zevallos</w:t>
             </w:r>
           </w:p>
         </w:tc>
@@ -15191,23 +14727,13 @@
                 <w:szCs w:val="24"/>
               </w:rPr>
             </w:pPr>
-            <w:proofErr w:type="spellStart"/>
-            <w:r>
-              <w:rPr>
-                <w:b/>
-                <w:sz w:val="24"/>
-                <w:szCs w:val="24"/>
-              </w:rPr>
-              <w:t>Araccelli</w:t>
-            </w:r>
-            <w:proofErr w:type="spellEnd"/>
-            <w:r>
-              <w:rPr>
-                <w:b/>
-                <w:sz w:val="24"/>
-                <w:szCs w:val="24"/>
-              </w:rPr>
-              <w:t xml:space="preserve"> Zevallos</w:t>
+            <w:r>
+              <w:rPr>
+                <w:b/>
+                <w:sz w:val="24"/>
+                <w:szCs w:val="24"/>
+              </w:rPr>
+              <w:t>Araccelli Zevallos</w:t>
             </w:r>
           </w:p>
         </w:tc>
@@ -15337,23 +14863,13 @@
                 <w:szCs w:val="24"/>
               </w:rPr>
             </w:pPr>
-            <w:proofErr w:type="spellStart"/>
-            <w:r>
-              <w:rPr>
-                <w:b/>
-                <w:sz w:val="24"/>
-                <w:szCs w:val="24"/>
-              </w:rPr>
-              <w:t>Araccelli</w:t>
-            </w:r>
-            <w:proofErr w:type="spellEnd"/>
-            <w:r>
-              <w:rPr>
-                <w:b/>
-                <w:sz w:val="24"/>
-                <w:szCs w:val="24"/>
-              </w:rPr>
-              <w:t xml:space="preserve"> Zevallos</w:t>
+            <w:r>
+              <w:rPr>
+                <w:b/>
+                <w:sz w:val="24"/>
+                <w:szCs w:val="24"/>
+              </w:rPr>
+              <w:t>Araccelli Zevallos</w:t>
             </w:r>
           </w:p>
         </w:tc>
@@ -15835,29 +15351,7 @@
                 <w:color w:val="000000"/>
                 <w:shd w:val="clear" w:color="auto" w:fill="FFFF00"/>
               </w:rPr>
-              <w:t>Autor (</w:t>
-            </w:r>
-            <w:proofErr w:type="spellStart"/>
-            <w:r>
-              <w:rPr>
-                <w:rFonts w:eastAsia="Times New Roman"/>
-                <w:b/>
-                <w:bCs/>
-                <w:color w:val="000000"/>
-                <w:shd w:val="clear" w:color="auto" w:fill="FFFF00"/>
-              </w:rPr>
-              <w:t>Stakeholder</w:t>
-            </w:r>
-            <w:proofErr w:type="spellEnd"/>
-            <w:r>
-              <w:rPr>
-                <w:rFonts w:eastAsia="Times New Roman"/>
-                <w:b/>
-                <w:bCs/>
-                <w:color w:val="000000"/>
-                <w:shd w:val="clear" w:color="auto" w:fill="FFFF00"/>
-              </w:rPr>
-              <w:t>)</w:t>
+              <w:t>Autor (Stakeholder)</w:t>
             </w:r>
           </w:p>
         </w:tc>
@@ -15994,27 +15488,7 @@
                 <w:sz w:val="24"/>
                 <w:szCs w:val="24"/>
               </w:rPr>
-              <w:t>Crear un reporte gráfico estadístico (</w:t>
-            </w:r>
-            <w:proofErr w:type="spellStart"/>
-            <w:r>
-              <w:rPr>
-                <w:rFonts w:ascii="Times New Roman" w:eastAsia="Times New Roman" w:hAnsi="Times New Roman" w:cs="Times New Roman"/>
-                <w:color w:val="000000"/>
-                <w:sz w:val="24"/>
-                <w:szCs w:val="24"/>
-              </w:rPr>
-              <w:t>dashboard</w:t>
-            </w:r>
-            <w:proofErr w:type="spellEnd"/>
-            <w:r>
-              <w:rPr>
-                <w:rFonts w:ascii="Times New Roman" w:eastAsia="Times New Roman" w:hAnsi="Times New Roman" w:cs="Times New Roman"/>
-                <w:color w:val="000000"/>
-                <w:sz w:val="24"/>
-                <w:szCs w:val="24"/>
-              </w:rPr>
-              <w:t>) de los productos de Lambda Store en tiempo real, el cual debe contener la cantidad de productos en stock agrupado por categorías y el histórico de ventas de la semana actual, debe ser accesible desde la vista de gestión del sistema.</w:t>
+              <w:t>Crear un reporte gráfico estadístico (dashboard) de los productos de Lambda Store en tiempo real, el cual debe contener la cantidad de productos en stock agrupado por categorías y el histórico de ventas de la semana actual, debe ser accesible desde la vista de gestión del sistema.</w:t>
             </w:r>
           </w:p>
         </w:tc>
@@ -16496,23 +15970,7 @@
                 <w:b/>
                 <w:highlight w:val="yellow"/>
               </w:rPr>
-              <w:t>Autor (</w:t>
-            </w:r>
-            <w:proofErr w:type="spellStart"/>
-            <w:r>
-              <w:rPr>
-                <w:b/>
-                <w:highlight w:val="yellow"/>
-              </w:rPr>
-              <w:t>Stakeholder</w:t>
-            </w:r>
-            <w:proofErr w:type="spellEnd"/>
-            <w:r>
-              <w:rPr>
-                <w:b/>
-                <w:highlight w:val="yellow"/>
-              </w:rPr>
-              <w:t>)</w:t>
+              <w:t>Autor (Stakeholder)</w:t>
             </w:r>
           </w:p>
         </w:tc>
@@ -16873,29 +16331,7 @@
           <w:sz w:val="28"/>
           <w:szCs w:val="28"/>
         </w:rPr>
-        <w:t xml:space="preserve">Entrega y Gestión de </w:t>
-      </w:r>
-      <w:proofErr w:type="spellStart"/>
-      <w:r>
-        <w:rPr>
-          <w:rFonts w:ascii="Arial" w:eastAsia="Arial" w:hAnsi="Arial" w:cs="Arial"/>
-          <w:b/>
-          <w:color w:val="000000"/>
-          <w:sz w:val="28"/>
-          <w:szCs w:val="28"/>
-        </w:rPr>
-        <w:t>Release</w:t>
-      </w:r>
-      <w:proofErr w:type="spellEnd"/>
-      <w:r>
-        <w:rPr>
-          <w:rFonts w:ascii="Arial" w:eastAsia="Arial" w:hAnsi="Arial" w:cs="Arial"/>
-          <w:b/>
-          <w:color w:val="000000"/>
-          <w:sz w:val="28"/>
-          <w:szCs w:val="28"/>
-        </w:rPr>
-        <w:t xml:space="preserve"> de Software</w:t>
+        <w:t>Entrega y Gestión de Release de Software</w:t>
       </w:r>
     </w:p>
     <w:sectPr>

</xml_diff>